<commit_message>
In ipynb continued until section 5, section 4 need work, something is wrong there. in Doc, continued until Q16, question with highlight should be discussed
</commit_message>
<xml_diff>
--- a/316084623-311288203.docx
+++ b/316084623-311288203.docx
@@ -55,13 +55,41 @@
           <w:szCs w:val="24"/>
         </w:rPr>
       </w:pPr>
-      <w:r>
-        <w:rPr>
-          <w:rFonts w:asciiTheme="majorBidi" w:hAnsiTheme="majorBidi" w:cstheme="majorBidi"/>
-          <w:sz w:val="24"/>
-          <w:szCs w:val="24"/>
-        </w:rPr>
-        <w:t>Orad Barel, 311288203,</w:t>
+      <w:proofErr w:type="spellStart"/>
+      <w:r>
+        <w:rPr>
+          <w:rFonts w:asciiTheme="majorBidi" w:hAnsiTheme="majorBidi" w:cstheme="majorBidi"/>
+          <w:sz w:val="24"/>
+          <w:szCs w:val="24"/>
+        </w:rPr>
+        <w:t>Orad</w:t>
+      </w:r>
+      <w:proofErr w:type="spellEnd"/>
+      <w:r>
+        <w:rPr>
+          <w:rFonts w:asciiTheme="majorBidi" w:hAnsiTheme="majorBidi" w:cstheme="majorBidi"/>
+          <w:sz w:val="24"/>
+          <w:szCs w:val="24"/>
+        </w:rPr>
+        <w:t xml:space="preserve"> </w:t>
+      </w:r>
+      <w:proofErr w:type="spellStart"/>
+      <w:r>
+        <w:rPr>
+          <w:rFonts w:asciiTheme="majorBidi" w:hAnsiTheme="majorBidi" w:cstheme="majorBidi"/>
+          <w:sz w:val="24"/>
+          <w:szCs w:val="24"/>
+        </w:rPr>
+        <w:t>Barel</w:t>
+      </w:r>
+      <w:proofErr w:type="spellEnd"/>
+      <w:r>
+        <w:rPr>
+          <w:rFonts w:asciiTheme="majorBidi" w:hAnsiTheme="majorBidi" w:cstheme="majorBidi"/>
+          <w:sz w:val="24"/>
+          <w:szCs w:val="24"/>
+        </w:rPr>
+        <w:t>, 311288203,</w:t>
       </w:r>
       <w:r>
         <w:rPr>
@@ -93,204 +121,111 @@
           <w:szCs w:val="24"/>
         </w:rPr>
       </w:pPr>
-      <m:oMath>
-        <m:r>
-          <w:rPr>
-            <w:rFonts w:ascii="Cambria Math" w:eastAsiaTheme="minorEastAsia" w:hAnsi="Cambria Math" w:cstheme="majorBidi"/>
-            <w:i/>
-            <w:noProof/>
-            <w:sz w:val="24"/>
-            <w:szCs w:val="24"/>
-          </w:rPr>
-          <mc:AlternateContent>
-            <mc:Choice Requires="wps">
-              <w:drawing>
-                <wp:anchor distT="45720" distB="45720" distL="114300" distR="114300" simplePos="0" relativeHeight="251659264" behindDoc="0" locked="0" layoutInCell="1" allowOverlap="1" wp14:anchorId="667720EF" wp14:editId="61FC7570">
-                  <wp:simplePos x="0" y="0"/>
-                  <wp:positionH relativeFrom="column">
-                    <wp:posOffset>3371850</wp:posOffset>
-                  </wp:positionH>
-                  <wp:positionV relativeFrom="paragraph">
-                    <wp:posOffset>774700</wp:posOffset>
-                  </wp:positionV>
-                  <wp:extent cx="2360930" cy="1404620"/>
-                  <wp:effectExtent l="0" t="0" r="0" b="0"/>
-                  <wp:wrapNone/>
-                  <wp:docPr id="217" name="Text Box 2"/>
-                  <wp:cNvGraphicFramePr>
-                    <a:graphicFrameLocks xmlns:a="http://schemas.openxmlformats.org/drawingml/2006/main"/>
-                  </wp:cNvGraphicFramePr>
-                  <a:graphic xmlns:a="http://schemas.openxmlformats.org/drawingml/2006/main">
-                    <a:graphicData uri="http://schemas.microsoft.com/office/word/2010/wordprocessingShape">
-                      <wps:wsp>
-                        <wps:cNvSpPr txBox="1">
-                          <a:spLocks noChangeArrowheads="1"/>
-                        </wps:cNvSpPr>
-                        <wps:spPr bwMode="auto">
-                          <a:xfrm>
-                            <a:off x="0" y="0"/>
-                            <a:ext cx="2360930" cy="1404620"/>
-                          </a:xfrm>
-                          <a:prstGeom prst="rect">
-                            <a:avLst/>
-                          </a:prstGeom>
+      <w:r>
+        <w:rPr>
+          <w:rFonts w:ascii="Cambria Math" w:eastAsiaTheme="minorEastAsia" w:hAnsi="Cambria Math" w:cstheme="majorBidi"/>
+          <w:i/>
+          <w:noProof/>
+          <w:sz w:val="24"/>
+          <w:szCs w:val="24"/>
+        </w:rPr>
+        <mc:AlternateContent>
+          <mc:Choice Requires="wps">
+            <w:drawing>
+              <wp:anchor distT="45720" distB="45720" distL="114300" distR="114300" simplePos="0" relativeHeight="251659264" behindDoc="0" locked="0" layoutInCell="1" allowOverlap="1" wp14:anchorId="667720EF" wp14:editId="61FC7570">
+                <wp:simplePos x="0" y="0"/>
+                <wp:positionH relativeFrom="column">
+                  <wp:posOffset>3371850</wp:posOffset>
+                </wp:positionH>
+                <wp:positionV relativeFrom="paragraph">
+                  <wp:posOffset>774700</wp:posOffset>
+                </wp:positionV>
+                <wp:extent cx="2360930" cy="1404620"/>
+                <wp:effectExtent l="0" t="0" r="0" b="0"/>
+                <wp:wrapNone/>
+                <wp:docPr id="217" name="Text Box 2"/>
+                <wp:cNvGraphicFramePr>
+                  <a:graphicFrameLocks xmlns:a="http://schemas.openxmlformats.org/drawingml/2006/main"/>
+                </wp:cNvGraphicFramePr>
+                <a:graphic xmlns:a="http://schemas.openxmlformats.org/drawingml/2006/main">
+                  <a:graphicData uri="http://schemas.microsoft.com/office/word/2010/wordprocessingShape">
+                    <wps:wsp>
+                      <wps:cNvSpPr txBox="1">
+                        <a:spLocks noChangeArrowheads="1"/>
+                      </wps:cNvSpPr>
+                      <wps:spPr bwMode="auto">
+                        <a:xfrm>
+                          <a:off x="0" y="0"/>
+                          <a:ext cx="2360930" cy="1404620"/>
+                        </a:xfrm>
+                        <a:prstGeom prst="rect">
+                          <a:avLst/>
+                        </a:prstGeom>
+                        <a:noFill/>
+                        <a:ln w="9525">
                           <a:noFill/>
-                          <a:ln w="9525">
-                            <a:noFill/>
-                            <a:miter lim="800000"/>
-                            <a:headEnd/>
-                            <a:tailEnd/>
-                          </a:ln>
-                        </wps:spPr>
-                        <wps:txbx>
-                          <w:txbxContent>
-                            <w:p>
-                              <m:oMathPara>
-                                <m:oMath>
-                                  <m:sSup>
-                                    <m:sSupPr>
-                                      <m:ctrlPr>
-                                        <w:rPr>
-                                          <w:rFonts w:ascii="Cambria Math" w:hAnsi="Cambria Math"/>
-                                          <w:i/>
-                                        </w:rPr>
-                                      </m:ctrlPr>
-                                    </m:sSupPr>
-                                    <m:e>
-                                      <m:sSup>
-                                        <m:sSupPr>
-                                          <m:ctrlPr>
-                                            <w:rPr>
-                                              <w:rFonts w:ascii="Cambria Math" w:hAnsi="Cambria Math"/>
-                                              <w:i/>
-                                            </w:rPr>
-                                          </m:ctrlPr>
-                                        </m:sSupPr>
-                                        <m:e>
-                                          <m:r>
-                                            <w:rPr>
-                                              <w:rFonts w:ascii="Cambria Math" w:hAnsi="Cambria Math"/>
-                                            </w:rPr>
-                                            <m:t>f(x)</m:t>
-                                          </m:r>
-                                        </m:e>
-                                        <m:sup>
-                                          <m:r>
-                                            <w:rPr>
-                                              <w:rFonts w:ascii="Cambria Math" w:hAnsi="Cambria Math"/>
-                                            </w:rPr>
-                                            <m:t>2</m:t>
-                                          </m:r>
-                                        </m:sup>
-                                      </m:sSup>
-                                    </m:e>
-                                    <m:sup>
-                                      <m:r>
-                                        <w:rPr>
-                                          <w:rFonts w:ascii="Cambria Math" w:hAnsi="Cambria Math"/>
-                                        </w:rPr>
-                                        <m:t>'</m:t>
-                                      </m:r>
-                                    </m:sup>
-                                  </m:sSup>
-                                  <m:r>
-                                    <w:rPr>
-                                      <w:rFonts w:ascii="Cambria Math" w:hAnsi="Cambria Math"/>
-                                    </w:rPr>
-                                    <m:t>=2</m:t>
-                                  </m:r>
-                                  <m:sSup>
-                                    <m:sSupPr>
-                                      <m:ctrlPr>
-                                        <w:rPr>
-                                          <w:rFonts w:ascii="Cambria Math" w:hAnsi="Cambria Math"/>
-                                          <w:i/>
-                                        </w:rPr>
-                                      </m:ctrlPr>
-                                    </m:sSupPr>
-                                    <m:e>
-                                      <m:r>
-                                        <w:rPr>
-                                          <w:rFonts w:ascii="Cambria Math" w:hAnsi="Cambria Math"/>
-                                        </w:rPr>
-                                        <m:t>f</m:t>
-                                      </m:r>
-                                    </m:e>
-                                    <m:sup>
-                                      <m:r>
-                                        <w:rPr>
-                                          <w:rFonts w:ascii="Cambria Math" w:hAnsi="Cambria Math"/>
-                                        </w:rPr>
-                                        <m:t>'</m:t>
-                                      </m:r>
-                                    </m:sup>
-                                  </m:sSup>
-                                  <m:d>
-                                    <m:dPr>
-                                      <m:ctrlPr>
-                                        <w:rPr>
-                                          <w:rFonts w:ascii="Cambria Math" w:hAnsi="Cambria Math"/>
-                                          <w:i/>
-                                        </w:rPr>
-                                      </m:ctrlPr>
-                                    </m:dPr>
-                                    <m:e>
-                                      <m:r>
-                                        <w:rPr>
-                                          <w:rFonts w:ascii="Cambria Math" w:hAnsi="Cambria Math"/>
-                                        </w:rPr>
-                                        <m:t>x</m:t>
-                                      </m:r>
-                                    </m:e>
-                                  </m:d>
-                                  <m:r>
-                                    <w:rPr>
-                                      <w:rFonts w:ascii="Cambria Math" w:hAnsi="Cambria Math"/>
-                                    </w:rPr>
-                                    <m:t>*f(x)</m:t>
-                                  </m:r>
-                                </m:oMath>
-                              </m:oMathPara>
-                            </w:p>
-                          </w:txbxContent>
-                        </wps:txbx>
-                        <wps:bodyPr rot="0" vert="horz" wrap="square" lIns="91440" tIns="45720" rIns="91440" bIns="45720" anchor="t" anchorCtr="0">
-                          <a:spAutoFit/>
-                        </wps:bodyPr>
-                      </wps:wsp>
-                    </a:graphicData>
-                  </a:graphic>
-                  <wp14:sizeRelH relativeFrom="margin">
-                    <wp14:pctWidth>40000</wp14:pctWidth>
-                  </wp14:sizeRelH>
-                  <wp14:sizeRelV relativeFrom="margin">
-                    <wp14:pctHeight>20000</wp14:pctHeight>
-                  </wp14:sizeRelV>
-                </wp:anchor>
-              </w:drawing>
-            </mc:Choice>
-            <mc:Fallback>
-              <w:pict>
-                <v:shapetype w14:anchorId="667720EF" id="_x0000_t202" coordsize="21600,21600" o:spt="202" path="m,l,21600r21600,l21600,xe">
-                  <v:stroke joinstyle="miter"/>
-                  <v:path gradientshapeok="t" o:connecttype="rect"/>
-                </v:shapetype>
-                <v:shape id="Text Box 2" o:spid="_x0000_s1026" type="#_x0000_t202" style="position:absolute;left:0;text-align:left;margin-left:265.5pt;margin-top:61pt;width:185.9pt;height:110.6pt;z-index:251659264;visibility:visible;mso-wrap-style:square;mso-width-percent:400;mso-height-percent:200;mso-wrap-distance-left:9pt;mso-wrap-distance-top:3.6pt;mso-wrap-distance-right:9pt;mso-wrap-distance-bottom:3.6pt;mso-position-horizontal:absolute;mso-position-horizontal-relative:text;mso-position-vertical:absolute;mso-position-vertical-relative:text;mso-width-percent:400;mso-height-percent:200;mso-width-relative:margin;mso-height-relative:margin;v-text-anchor:top" o:gfxdata="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" filled="f" stroked="f">
-                  <v:textbox style="mso-fit-shape-to-text:t">
-                    <w:txbxContent>
-                      <w:p>
-                        <m:oMathPara>
-                          <m:oMath>
-                            <m:sSup>
-                              <m:sSupPr>
-                                <m:ctrlPr>
+                          <a:miter lim="800000"/>
+                          <a:headEnd/>
+                          <a:tailEnd/>
+                        </a:ln>
+                      </wps:spPr>
+                      <wps:txbx>
+                        <w:txbxContent>
+                          <w:p>
+                            <m:oMathPara>
+                              <m:oMath>
+                                <m:sSup>
+                                  <m:sSupPr>
+                                    <m:ctrlPr>
+                                      <w:rPr>
+                                        <w:rFonts w:ascii="Cambria Math" w:hAnsi="Cambria Math"/>
+                                        <w:i/>
+                                      </w:rPr>
+                                    </m:ctrlPr>
+                                  </m:sSupPr>
+                                  <m:e>
+                                    <m:sSup>
+                                      <m:sSupPr>
+                                        <m:ctrlPr>
+                                          <w:rPr>
+                                            <w:rFonts w:ascii="Cambria Math" w:hAnsi="Cambria Math"/>
+                                            <w:i/>
+                                          </w:rPr>
+                                        </m:ctrlPr>
+                                      </m:sSupPr>
+                                      <m:e>
+                                        <m:r>
+                                          <w:rPr>
+                                            <w:rFonts w:ascii="Cambria Math" w:hAnsi="Cambria Math"/>
+                                          </w:rPr>
+                                          <m:t>f(x)</m:t>
+                                        </m:r>
+                                      </m:e>
+                                      <m:sup>
+                                        <m:r>
+                                          <w:rPr>
+                                            <w:rFonts w:ascii="Cambria Math" w:hAnsi="Cambria Math"/>
+                                          </w:rPr>
+                                          <m:t>2</m:t>
+                                        </m:r>
+                                      </m:sup>
+                                    </m:sSup>
+                                  </m:e>
+                                  <m:sup>
+                                    <m:r>
+                                      <w:rPr>
+                                        <w:rFonts w:ascii="Cambria Math" w:hAnsi="Cambria Math"/>
+                                      </w:rPr>
+                                      <m:t>'</m:t>
+                                    </m:r>
+                                  </m:sup>
+                                </m:sSup>
+                                <m:r>
                                   <w:rPr>
                                     <w:rFonts w:ascii="Cambria Math" w:hAnsi="Cambria Math"/>
-                                    <w:i/>
                                   </w:rPr>
-                                </m:ctrlPr>
-                              </m:sSupPr>
-                              <m:e>
+                                  <m:t>=2</m:t>
+                                </m:r>
                                 <m:sSup>
                                   <m:sSupPr>
                                     <m:ctrlPr>
@@ -305,7 +240,7 @@
                                       <w:rPr>
                                         <w:rFonts w:ascii="Cambria Math" w:hAnsi="Cambria Math"/>
                                       </w:rPr>
-                                      <m:t>f(x)</m:t>
+                                      <m:t>f</m:t>
                                     </m:r>
                                   </m:e>
                                   <m:sup>
@@ -313,87 +248,178 @@
                                       <w:rPr>
                                         <w:rFonts w:ascii="Cambria Math" w:hAnsi="Cambria Math"/>
                                       </w:rPr>
-                                      <m:t>2</m:t>
+                                      <m:t>'</m:t>
                                     </m:r>
                                   </m:sup>
                                 </m:sSup>
-                              </m:e>
-                              <m:sup>
+                                <m:d>
+                                  <m:dPr>
+                                    <m:ctrlPr>
+                                      <w:rPr>
+                                        <w:rFonts w:ascii="Cambria Math" w:hAnsi="Cambria Math"/>
+                                        <w:i/>
+                                      </w:rPr>
+                                    </m:ctrlPr>
+                                  </m:dPr>
+                                  <m:e>
+                                    <m:r>
+                                      <w:rPr>
+                                        <w:rFonts w:ascii="Cambria Math" w:hAnsi="Cambria Math"/>
+                                      </w:rPr>
+                                      <m:t>x</m:t>
+                                    </m:r>
+                                  </m:e>
+                                </m:d>
                                 <m:r>
                                   <w:rPr>
                                     <w:rFonts w:ascii="Cambria Math" w:hAnsi="Cambria Math"/>
                                   </w:rPr>
-                                  <m:t>'</m:t>
+                                  <m:t>*f(x)</m:t>
                                 </m:r>
-                              </m:sup>
-                            </m:sSup>
-                            <m:r>
-                              <w:rPr>
-                                <w:rFonts w:ascii="Cambria Math" w:hAnsi="Cambria Math"/>
-                              </w:rPr>
-                              <m:t>=2</m:t>
-                            </m:r>
-                            <m:sSup>
-                              <m:sSupPr>
-                                <m:ctrlPr>
-                                  <w:rPr>
-                                    <w:rFonts w:ascii="Cambria Math" w:hAnsi="Cambria Math"/>
-                                    <w:i/>
-                                  </w:rPr>
-                                </m:ctrlPr>
-                              </m:sSupPr>
-                              <m:e>
-                                <m:r>
-                                  <w:rPr>
-                                    <w:rFonts w:ascii="Cambria Math" w:hAnsi="Cambria Math"/>
-                                  </w:rPr>
-                                  <m:t>f</m:t>
-                                </m:r>
-                              </m:e>
-                              <m:sup>
-                                <m:r>
-                                  <w:rPr>
-                                    <w:rFonts w:ascii="Cambria Math" w:hAnsi="Cambria Math"/>
-                                  </w:rPr>
-                                  <m:t>'</m:t>
-                                </m:r>
-                              </m:sup>
-                            </m:sSup>
-                            <m:d>
-                              <m:dPr>
-                                <m:ctrlPr>
-                                  <w:rPr>
-                                    <w:rFonts w:ascii="Cambria Math" w:hAnsi="Cambria Math"/>
-                                    <w:i/>
-                                  </w:rPr>
-                                </m:ctrlPr>
-                              </m:dPr>
-                              <m:e>
-                                <m:r>
-                                  <w:rPr>
-                                    <w:rFonts w:ascii="Cambria Math" w:hAnsi="Cambria Math"/>
-                                  </w:rPr>
-                                  <m:t>x</m:t>
-                                </m:r>
-                              </m:e>
-                            </m:d>
-                            <m:r>
-                              <w:rPr>
-                                <w:rFonts w:ascii="Cambria Math" w:hAnsi="Cambria Math"/>
-                              </w:rPr>
-                              <m:t>*f(x)</m:t>
-                            </m:r>
-                          </m:oMath>
-                        </m:oMathPara>
-                      </w:p>
-                    </w:txbxContent>
-                  </v:textbox>
-                </v:shape>
-              </w:pict>
-            </mc:Fallback>
-          </mc:AlternateContent>
-        </m:r>
-      </m:oMath>
+                              </m:oMath>
+                            </m:oMathPara>
+                          </w:p>
+                        </w:txbxContent>
+                      </wps:txbx>
+                      <wps:bodyPr rot="0" vert="horz" wrap="square" lIns="91440" tIns="45720" rIns="91440" bIns="45720" anchor="t" anchorCtr="0">
+                        <a:spAutoFit/>
+                      </wps:bodyPr>
+                    </wps:wsp>
+                  </a:graphicData>
+                </a:graphic>
+                <wp14:sizeRelH relativeFrom="margin">
+                  <wp14:pctWidth>40000</wp14:pctWidth>
+                </wp14:sizeRelH>
+                <wp14:sizeRelV relativeFrom="margin">
+                  <wp14:pctHeight>20000</wp14:pctHeight>
+                </wp14:sizeRelV>
+              </wp:anchor>
+            </w:drawing>
+          </mc:Choice>
+          <mc:Fallback>
+            <w:pict>
+              <v:shapetype w14:anchorId="667720EF" id="_x0000_t202" coordsize="21600,21600" o:spt="202" path="m,l,21600r21600,l21600,xe">
+                <v:stroke joinstyle="miter"/>
+                <v:path gradientshapeok="t" o:connecttype="rect"/>
+              </v:shapetype>
+              <v:shape id="Text Box 2" o:spid="_x0000_s1026" type="#_x0000_t202" style="position:absolute;left:0;text-align:left;margin-left:265.5pt;margin-top:61pt;width:185.9pt;height:110.6pt;z-index:251659264;visibility:visible;mso-wrap-style:square;mso-width-percent:400;mso-height-percent:200;mso-wrap-distance-left:9pt;mso-wrap-distance-top:3.6pt;mso-wrap-distance-right:9pt;mso-wrap-distance-bottom:3.6pt;mso-position-horizontal:absolute;mso-position-horizontal-relative:text;mso-position-vertical:absolute;mso-position-vertical-relative:text;mso-width-percent:400;mso-height-percent:200;mso-width-relative:margin;mso-height-relative:margin;v-text-anchor:top" o:gfxdata="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" filled="f" stroked="f">
+                <v:textbox style="mso-fit-shape-to-text:t">
+                  <w:txbxContent>
+                    <w:p>
+                      <m:oMathPara>
+                        <m:oMath>
+                          <m:sSup>
+                            <m:sSupPr>
+                              <m:ctrlPr>
+                                <w:rPr>
+                                  <w:rFonts w:ascii="Cambria Math" w:hAnsi="Cambria Math"/>
+                                  <w:i/>
+                                </w:rPr>
+                              </m:ctrlPr>
+                            </m:sSupPr>
+                            <m:e>
+                              <m:sSup>
+                                <m:sSupPr>
+                                  <m:ctrlPr>
+                                    <w:rPr>
+                                      <w:rFonts w:ascii="Cambria Math" w:hAnsi="Cambria Math"/>
+                                      <w:i/>
+                                    </w:rPr>
+                                  </m:ctrlPr>
+                                </m:sSupPr>
+                                <m:e>
+                                  <m:r>
+                                    <w:rPr>
+                                      <w:rFonts w:ascii="Cambria Math" w:hAnsi="Cambria Math"/>
+                                    </w:rPr>
+                                    <m:t>f(x)</m:t>
+                                  </m:r>
+                                </m:e>
+                                <m:sup>
+                                  <m:r>
+                                    <w:rPr>
+                                      <w:rFonts w:ascii="Cambria Math" w:hAnsi="Cambria Math"/>
+                                    </w:rPr>
+                                    <m:t>2</m:t>
+                                  </m:r>
+                                </m:sup>
+                              </m:sSup>
+                            </m:e>
+                            <m:sup>
+                              <m:r>
+                                <w:rPr>
+                                  <w:rFonts w:ascii="Cambria Math" w:hAnsi="Cambria Math"/>
+                                </w:rPr>
+                                <m:t>'</m:t>
+                              </m:r>
+                            </m:sup>
+                          </m:sSup>
+                          <m:r>
+                            <w:rPr>
+                              <w:rFonts w:ascii="Cambria Math" w:hAnsi="Cambria Math"/>
+                            </w:rPr>
+                            <m:t>=2</m:t>
+                          </m:r>
+                          <m:sSup>
+                            <m:sSupPr>
+                              <m:ctrlPr>
+                                <w:rPr>
+                                  <w:rFonts w:ascii="Cambria Math" w:hAnsi="Cambria Math"/>
+                                  <w:i/>
+                                </w:rPr>
+                              </m:ctrlPr>
+                            </m:sSupPr>
+                            <m:e>
+                              <m:r>
+                                <w:rPr>
+                                  <w:rFonts w:ascii="Cambria Math" w:hAnsi="Cambria Math"/>
+                                </w:rPr>
+                                <m:t>f</m:t>
+                              </m:r>
+                            </m:e>
+                            <m:sup>
+                              <m:r>
+                                <w:rPr>
+                                  <w:rFonts w:ascii="Cambria Math" w:hAnsi="Cambria Math"/>
+                                </w:rPr>
+                                <m:t>'</m:t>
+                              </m:r>
+                            </m:sup>
+                          </m:sSup>
+                          <m:d>
+                            <m:dPr>
+                              <m:ctrlPr>
+                                <w:rPr>
+                                  <w:rFonts w:ascii="Cambria Math" w:hAnsi="Cambria Math"/>
+                                  <w:i/>
+                                </w:rPr>
+                              </m:ctrlPr>
+                            </m:dPr>
+                            <m:e>
+                              <m:r>
+                                <w:rPr>
+                                  <w:rFonts w:ascii="Cambria Math" w:hAnsi="Cambria Math"/>
+                                </w:rPr>
+                                <m:t>x</m:t>
+                              </m:r>
+                            </m:e>
+                          </m:d>
+                          <m:r>
+                            <w:rPr>
+                              <w:rFonts w:ascii="Cambria Math" w:hAnsi="Cambria Math"/>
+                            </w:rPr>
+                            <m:t>*f(x)</m:t>
+                          </m:r>
+                        </m:oMath>
+                      </m:oMathPara>
+                    </w:p>
+                  </w:txbxContent>
+                </v:textbox>
+              </v:shape>
+            </w:pict>
+          </mc:Fallback>
+        </mc:AlternateContent>
+      </w:r>
       <w:r>
         <w:rPr>
           <w:rFonts w:asciiTheme="majorBidi" w:hAnsiTheme="majorBidi" w:cstheme="majorBidi"/>
@@ -1864,7 +1890,23 @@
           <w:sz w:val="24"/>
           <w:szCs w:val="24"/>
         </w:rPr>
-        <w:t xml:space="preserve"> the higher the learning rate, the faster the descent of the loss is. This makes sense because small learning rates create a slow gradient descent, so that we arrive at the minimum of the loss only after a great amount of iterations. As for </w:t>
+        <w:t xml:space="preserve"> the higher the learning rate, the faster the descent of the loss is. This makes sense because small learning rates create a slow gradient descent, so that we arrive at the minimum of the loss only after a great </w:t>
+      </w:r>
+      <w:r>
+        <w:rPr>
+          <w:rFonts w:asciiTheme="majorBidi" w:eastAsiaTheme="minorEastAsia" w:hAnsiTheme="majorBidi" w:cstheme="majorBidi"/>
+          <w:sz w:val="24"/>
+          <w:szCs w:val="24"/>
+        </w:rPr>
+        <w:t>number</w:t>
+      </w:r>
+      <w:r>
+        <w:rPr>
+          <w:rFonts w:asciiTheme="majorBidi" w:eastAsiaTheme="minorEastAsia" w:hAnsiTheme="majorBidi" w:cstheme="majorBidi"/>
+          <w:sz w:val="24"/>
+          <w:szCs w:val="24"/>
+        </w:rPr>
+        <w:t xml:space="preserve"> of iterations. As for </w:t>
       </w:r>
       <m:oMath>
         <m:r>
@@ -2314,22 +2356,60 @@
       </w:pPr>
       <w:r>
         <w:rPr>
+          <w:rFonts w:asciiTheme="majorBidi" w:hAnsiTheme="majorBidi" w:cstheme="majorBidi"/>
+          <w:b/>
+          <w:bCs/>
+          <w:color w:val="0070C0"/>
+          <w:sz w:val="28"/>
+          <w:szCs w:val="28"/>
+          <w:u w:val="single"/>
+        </w:rPr>
+        <w:t>Q</w:t>
+      </w:r>
+      <w:r>
+        <w:rPr>
+          <w:rFonts w:asciiTheme="majorBidi" w:hAnsiTheme="majorBidi" w:cstheme="majorBidi"/>
+          <w:b/>
+          <w:bCs/>
+          <w:color w:val="0070C0"/>
+          <w:sz w:val="28"/>
+          <w:szCs w:val="28"/>
+          <w:u w:val="single"/>
+        </w:rPr>
+        <w:t>5</w:t>
+      </w:r>
+      <w:r>
+        <w:rPr>
+          <w:rFonts w:asciiTheme="majorBidi" w:hAnsiTheme="majorBidi" w:cstheme="majorBidi"/>
+          <w:b/>
+          <w:bCs/>
+          <w:color w:val="0070C0"/>
+          <w:sz w:val="28"/>
+          <w:szCs w:val="28"/>
+          <w:u w:val="single"/>
+        </w:rPr>
+        <w:t>.</w:t>
+      </w:r>
+    </w:p>
+    <w:p>
+      <w:pPr>
+        <w:bidi w:val="0"/>
+        <w:rPr>
+          <w:rFonts w:asciiTheme="majorBidi" w:eastAsiaTheme="minorEastAsia" w:hAnsiTheme="majorBidi" w:cstheme="majorBidi"/>
+          <w:sz w:val="24"/>
+          <w:szCs w:val="24"/>
+        </w:rPr>
+      </w:pPr>
+      <w:r>
+        <w:rPr>
           <w:rFonts w:asciiTheme="majorBidi" w:eastAsiaTheme="minorEastAsia" w:hAnsiTheme="majorBidi" w:cstheme="majorBidi"/>
           <w:noProof/>
         </w:rPr>
         <w:drawing>
-          <wp:anchor distT="0" distB="0" distL="114300" distR="114300" simplePos="0" relativeHeight="251661312" behindDoc="0" locked="0" layoutInCell="1" allowOverlap="1" wp14:anchorId="0AF9CE9E" wp14:editId="72A2C000">
-            <wp:simplePos x="0" y="0"/>
-            <wp:positionH relativeFrom="margin">
-              <wp:align>center</wp:align>
-            </wp:positionH>
-            <wp:positionV relativeFrom="paragraph">
-              <wp:posOffset>294005</wp:posOffset>
-            </wp:positionV>
-            <wp:extent cx="4059119" cy="2430780"/>
-            <wp:effectExtent l="0" t="0" r="0" b="7620"/>
-            <wp:wrapNone/>
-            <wp:docPr id="5" name="Picture 5"/>
+          <wp:inline distT="0" distB="0" distL="0" distR="0" wp14:anchorId="4713C2C7" wp14:editId="0F641065">
+            <wp:extent cx="5274310" cy="3157855"/>
+            <wp:effectExtent l="0" t="0" r="2540" b="4445"/>
+            <wp:docPr id="1" name="Picture 1"/>
             <wp:cNvGraphicFramePr>
               <a:graphicFrameLocks xmlns:a="http://schemas.openxmlformats.org/drawingml/2006/main" noChangeAspect="1"/>
             </wp:cNvGraphicFramePr>
@@ -2337,7 +2417,7 @@
               <a:graphicData uri="http://schemas.openxmlformats.org/drawingml/2006/picture">
                 <pic:pic xmlns:pic="http://schemas.openxmlformats.org/drawingml/2006/picture">
                   <pic:nvPicPr>
-                    <pic:cNvPr id="0" name="Picture 9"/>
+                    <pic:cNvPr id="0" name="Picture 1"/>
                     <pic:cNvPicPr>
                       <a:picLocks noChangeAspect="1" noChangeArrowheads="1"/>
                     </pic:cNvPicPr>
@@ -2358,7 +2438,7 @@
                   <pic:spPr bwMode="auto">
                     <a:xfrm>
                       <a:off x="0" y="0"/>
-                      <a:ext cx="4059119" cy="2430780"/>
+                      <a:ext cx="5274310" cy="3157855"/>
                     </a:xfrm>
                     <a:prstGeom prst="rect">
                       <a:avLst/>
@@ -2371,141 +2451,9 @@
                 </pic:pic>
               </a:graphicData>
             </a:graphic>
-            <wp14:sizeRelH relativeFrom="margin">
-              <wp14:pctWidth>0</wp14:pctWidth>
-            </wp14:sizeRelH>
-            <wp14:sizeRelV relativeFrom="margin">
-              <wp14:pctHeight>0</wp14:pctHeight>
-            </wp14:sizeRelV>
-          </wp:anchor>
+          </wp:inline>
         </w:drawing>
       </w:r>
-      <w:r>
-        <w:rPr>
-          <w:rFonts w:asciiTheme="majorBidi" w:hAnsiTheme="majorBidi" w:cstheme="majorBidi"/>
-          <w:b/>
-          <w:bCs/>
-          <w:color w:val="0070C0"/>
-          <w:sz w:val="28"/>
-          <w:szCs w:val="28"/>
-          <w:u w:val="single"/>
-        </w:rPr>
-        <w:t>Q</w:t>
-      </w:r>
-      <w:r>
-        <w:rPr>
-          <w:rFonts w:asciiTheme="majorBidi" w:hAnsiTheme="majorBidi" w:cstheme="majorBidi"/>
-          <w:b/>
-          <w:bCs/>
-          <w:color w:val="0070C0"/>
-          <w:sz w:val="28"/>
-          <w:szCs w:val="28"/>
-          <w:u w:val="single"/>
-        </w:rPr>
-        <w:t>5</w:t>
-      </w:r>
-      <w:r>
-        <w:rPr>
-          <w:rFonts w:asciiTheme="majorBidi" w:hAnsiTheme="majorBidi" w:cstheme="majorBidi"/>
-          <w:b/>
-          <w:bCs/>
-          <w:color w:val="0070C0"/>
-          <w:sz w:val="28"/>
-          <w:szCs w:val="28"/>
-          <w:u w:val="single"/>
-        </w:rPr>
-        <w:t>.</w:t>
-      </w:r>
-    </w:p>
-    <w:p>
-      <w:pPr>
-        <w:bidi w:val="0"/>
-        <w:rPr>
-          <w:rFonts w:asciiTheme="majorBidi" w:eastAsiaTheme="minorEastAsia" w:hAnsiTheme="majorBidi" w:cstheme="majorBidi"/>
-          <w:sz w:val="24"/>
-          <w:szCs w:val="24"/>
-        </w:rPr>
-      </w:pPr>
-    </w:p>
-    <w:p>
-      <w:pPr>
-        <w:bidi w:val="0"/>
-        <w:rPr>
-          <w:rFonts w:asciiTheme="majorBidi" w:eastAsiaTheme="minorEastAsia" w:hAnsiTheme="majorBidi" w:cstheme="majorBidi"/>
-          <w:sz w:val="24"/>
-          <w:szCs w:val="24"/>
-        </w:rPr>
-      </w:pPr>
-    </w:p>
-    <w:p>
-      <w:pPr>
-        <w:bidi w:val="0"/>
-        <w:rPr>
-          <w:rFonts w:asciiTheme="majorBidi" w:eastAsiaTheme="minorEastAsia" w:hAnsiTheme="majorBidi" w:cstheme="majorBidi"/>
-          <w:sz w:val="24"/>
-          <w:szCs w:val="24"/>
-        </w:rPr>
-      </w:pPr>
-    </w:p>
-    <w:p>
-      <w:pPr>
-        <w:bidi w:val="0"/>
-        <w:rPr>
-          <w:rFonts w:asciiTheme="majorBidi" w:eastAsiaTheme="minorEastAsia" w:hAnsiTheme="majorBidi" w:cstheme="majorBidi"/>
-          <w:sz w:val="24"/>
-          <w:szCs w:val="24"/>
-        </w:rPr>
-      </w:pPr>
-    </w:p>
-    <w:p>
-      <w:pPr>
-        <w:bidi w:val="0"/>
-        <w:rPr>
-          <w:rFonts w:asciiTheme="majorBidi" w:eastAsiaTheme="minorEastAsia" w:hAnsiTheme="majorBidi" w:cstheme="majorBidi"/>
-          <w:sz w:val="24"/>
-          <w:szCs w:val="24"/>
-        </w:rPr>
-      </w:pPr>
-    </w:p>
-    <w:p>
-      <w:pPr>
-        <w:bidi w:val="0"/>
-        <w:rPr>
-          <w:rFonts w:asciiTheme="majorBidi" w:eastAsiaTheme="minorEastAsia" w:hAnsiTheme="majorBidi" w:cstheme="majorBidi"/>
-          <w:sz w:val="24"/>
-          <w:szCs w:val="24"/>
-        </w:rPr>
-      </w:pPr>
-    </w:p>
-    <w:p>
-      <w:pPr>
-        <w:bidi w:val="0"/>
-        <w:rPr>
-          <w:rFonts w:asciiTheme="majorBidi" w:eastAsiaTheme="minorEastAsia" w:hAnsiTheme="majorBidi" w:cstheme="majorBidi"/>
-          <w:sz w:val="24"/>
-          <w:szCs w:val="24"/>
-        </w:rPr>
-      </w:pPr>
-    </w:p>
-    <w:p>
-      <w:pPr>
-        <w:bidi w:val="0"/>
-        <w:rPr>
-          <w:rFonts w:asciiTheme="majorBidi" w:eastAsiaTheme="minorEastAsia" w:hAnsiTheme="majorBidi" w:cstheme="majorBidi"/>
-          <w:sz w:val="24"/>
-          <w:szCs w:val="24"/>
-        </w:rPr>
-      </w:pPr>
-    </w:p>
-    <w:p>
-      <w:pPr>
-        <w:bidi w:val="0"/>
-        <w:rPr>
-          <w:rFonts w:asciiTheme="majorBidi" w:eastAsiaTheme="minorEastAsia" w:hAnsiTheme="majorBidi" w:cstheme="majorBidi"/>
-          <w:sz w:val="24"/>
-          <w:szCs w:val="24"/>
-        </w:rPr>
-      </w:pPr>
     </w:p>
     <w:tbl>
       <w:tblPr>
@@ -2945,11 +2893,130 @@
           <w:color w:val="0070C0"/>
           <w:sz w:val="28"/>
           <w:szCs w:val="28"/>
+          <w:highlight w:val="yellow"/>
           <w:u w:val="single"/>
         </w:rPr>
-        <w:t>Q</w:t>
-      </w:r>
-      <w:r>
+        <w:t>Q6.</w:t>
+      </w:r>
+    </w:p>
+    <w:p>
+      <w:pPr>
+        <w:bidi w:val="0"/>
+        <w:rPr>
+          <w:rFonts w:asciiTheme="majorBidi" w:eastAsiaTheme="minorEastAsia" w:hAnsiTheme="majorBidi" w:cstheme="majorBidi"/>
+          <w:sz w:val="24"/>
+          <w:szCs w:val="24"/>
+        </w:rPr>
+      </w:pPr>
+      <w:r>
+        <w:rPr>
+          <w:rFonts w:asciiTheme="majorBidi" w:hAnsiTheme="majorBidi" w:cstheme="majorBidi"/>
+          <w:sz w:val="24"/>
+          <w:szCs w:val="24"/>
+        </w:rPr>
+        <w:t>Depends on the model. The dummy model, that always uses the average contamination level, would not change. The average stays the same regardless of any normalization we did to the features.</w:t>
+      </w:r>
+    </w:p>
+    <w:p>
+      <w:pPr>
+        <w:bidi w:val="0"/>
+        <w:rPr>
+          <w:rFonts w:asciiTheme="majorBidi" w:eastAsiaTheme="minorEastAsia" w:hAnsiTheme="majorBidi" w:cstheme="majorBidi"/>
+          <w:sz w:val="24"/>
+          <w:szCs w:val="24"/>
+        </w:rPr>
+      </w:pPr>
+      <w:r>
+        <w:rPr>
+          <w:rFonts w:asciiTheme="majorBidi" w:eastAsiaTheme="minorEastAsia" w:hAnsiTheme="majorBidi" w:cstheme="majorBidi"/>
+          <w:sz w:val="24"/>
+          <w:szCs w:val="24"/>
+        </w:rPr>
+        <w:t xml:space="preserve">The Linear Regressor will change. This model uses SGD </w:t>
+      </w:r>
+      <w:proofErr w:type="gramStart"/>
+      <w:r>
+        <w:rPr>
+          <w:rFonts w:asciiTheme="majorBidi" w:eastAsiaTheme="minorEastAsia" w:hAnsiTheme="majorBidi" w:cstheme="majorBidi"/>
+          <w:sz w:val="24"/>
+          <w:szCs w:val="24"/>
+        </w:rPr>
+        <w:t>in order to</w:t>
+      </w:r>
+      <w:proofErr w:type="gramEnd"/>
+      <w:r>
+        <w:rPr>
+          <w:rFonts w:asciiTheme="majorBidi" w:eastAsiaTheme="minorEastAsia" w:hAnsiTheme="majorBidi" w:cstheme="majorBidi"/>
+          <w:sz w:val="24"/>
+          <w:szCs w:val="24"/>
+        </w:rPr>
+        <w:t xml:space="preserve"> find the minimal loss. SGD is sensitive to the values of the features. The partial derivative of a feature which holds “larger” (as in far greater or far lesser) data points than other features will pull the SGD stronger in its direction, thus making it more prominent, even if </w:t>
+      </w:r>
+      <w:proofErr w:type="gramStart"/>
+      <w:r>
+        <w:rPr>
+          <w:rFonts w:asciiTheme="majorBidi" w:eastAsiaTheme="minorEastAsia" w:hAnsiTheme="majorBidi" w:cstheme="majorBidi"/>
+          <w:sz w:val="24"/>
+          <w:szCs w:val="24"/>
+        </w:rPr>
+        <w:t>it’s</w:t>
+      </w:r>
+      <w:proofErr w:type="gramEnd"/>
+      <w:r>
+        <w:rPr>
+          <w:rFonts w:asciiTheme="majorBidi" w:eastAsiaTheme="minorEastAsia" w:hAnsiTheme="majorBidi" w:cstheme="majorBidi"/>
+          <w:sz w:val="24"/>
+          <w:szCs w:val="24"/>
+        </w:rPr>
+        <w:t xml:space="preserve"> data is less</w:t>
+      </w:r>
+      <w:r>
+        <w:rPr>
+          <w:rFonts w:asciiTheme="majorBidi" w:eastAsiaTheme="minorEastAsia" w:hAnsiTheme="majorBidi" w:cstheme="majorBidi"/>
+          <w:sz w:val="24"/>
+          <w:szCs w:val="24"/>
+        </w:rPr>
+        <w:t xml:space="preserve"> indicative of ou</w:t>
+      </w:r>
+      <w:r>
+        <w:rPr>
+          <w:rFonts w:asciiTheme="majorBidi" w:eastAsiaTheme="minorEastAsia" w:hAnsiTheme="majorBidi" w:cstheme="majorBidi"/>
+          <w:sz w:val="24"/>
+          <w:szCs w:val="24"/>
+        </w:rPr>
+        <w:t>r</w:t>
+      </w:r>
+      <w:r>
+        <w:rPr>
+          <w:rFonts w:asciiTheme="majorBidi" w:eastAsiaTheme="minorEastAsia" w:hAnsiTheme="majorBidi" w:cstheme="majorBidi"/>
+          <w:sz w:val="24"/>
+          <w:szCs w:val="24"/>
+        </w:rPr>
+        <w:t xml:space="preserve"> target.</w:t>
+      </w:r>
+    </w:p>
+    <w:p>
+      <w:pPr>
+        <w:keepLines w:val="0"/>
+        <w:bidi w:val="0"/>
+        <w:rPr>
+          <w:rFonts w:asciiTheme="majorBidi" w:eastAsiaTheme="minorEastAsia" w:hAnsiTheme="majorBidi" w:cstheme="majorBidi"/>
+          <w:sz w:val="24"/>
+          <w:szCs w:val="24"/>
+        </w:rPr>
+      </w:pPr>
+      <w:r>
+        <w:rPr>
+          <w:rFonts w:asciiTheme="majorBidi" w:eastAsiaTheme="minorEastAsia" w:hAnsiTheme="majorBidi" w:cstheme="majorBidi"/>
+          <w:sz w:val="24"/>
+          <w:szCs w:val="24"/>
+        </w:rPr>
+        <w:br w:type="page"/>
+      </w:r>
+    </w:p>
+    <w:p>
+      <w:pPr>
+        <w:bidi w:val="0"/>
         <w:rPr>
           <w:rFonts w:asciiTheme="majorBidi" w:hAnsiTheme="majorBidi" w:cstheme="majorBidi"/>
           <w:b/>
@@ -2959,8 +3026,7 @@
           <w:szCs w:val="28"/>
           <w:u w:val="single"/>
         </w:rPr>
-        <w:t>6</w:t>
-      </w:r>
+      </w:pPr>
       <w:r>
         <w:rPr>
           <w:rFonts w:asciiTheme="majorBidi" w:hAnsiTheme="majorBidi" w:cstheme="majorBidi"/>
@@ -2971,6 +3037,31 @@
           <w:szCs w:val="28"/>
           <w:u w:val="single"/>
         </w:rPr>
+        <w:lastRenderedPageBreak/>
+        <w:t>Q</w:t>
+      </w:r>
+      <w:r>
+        <w:rPr>
+          <w:rFonts w:asciiTheme="majorBidi" w:hAnsiTheme="majorBidi" w:cstheme="majorBidi"/>
+          <w:b/>
+          <w:bCs/>
+          <w:color w:val="0070C0"/>
+          <w:sz w:val="28"/>
+          <w:szCs w:val="28"/>
+          <w:u w:val="single"/>
+        </w:rPr>
+        <w:t>7</w:t>
+      </w:r>
+      <w:r>
+        <w:rPr>
+          <w:rFonts w:asciiTheme="majorBidi" w:hAnsiTheme="majorBidi" w:cstheme="majorBidi"/>
+          <w:b/>
+          <w:bCs/>
+          <w:color w:val="0070C0"/>
+          <w:sz w:val="28"/>
+          <w:szCs w:val="28"/>
+          <w:u w:val="single"/>
+        </w:rPr>
         <w:t>.</w:t>
       </w:r>
     </w:p>
@@ -2985,38 +3076,1842 @@
       </w:pPr>
       <w:r>
         <w:rPr>
-          <w:rFonts w:asciiTheme="majorBidi" w:hAnsiTheme="majorBidi" w:cstheme="majorBidi"/>
-          <w:sz w:val="24"/>
-          <w:szCs w:val="24"/>
-        </w:rPr>
-        <w:t>Depends on the model. The dummy model, that always uses the average contamination level, would not change. The average stays the same regardless of any normalization we did to the features.</w:t>
-      </w:r>
-    </w:p>
-    <w:p>
-      <w:pPr>
-        <w:bidi w:val="0"/>
-        <w:rPr>
           <w:rFonts w:asciiTheme="majorBidi" w:eastAsiaTheme="minorEastAsia" w:hAnsiTheme="majorBidi" w:cstheme="majorBidi"/>
-          <w:sz w:val="24"/>
-          <w:szCs w:val="24"/>
-        </w:rPr>
-      </w:pPr>
-      <w:r>
+          <w:noProof/>
+        </w:rPr>
+        <w:drawing>
+          <wp:inline distT="0" distB="0" distL="0" distR="0" wp14:anchorId="5633CAAE" wp14:editId="44E2F376">
+            <wp:extent cx="5274310" cy="3157855"/>
+            <wp:effectExtent l="0" t="0" r="2540" b="4445"/>
+            <wp:docPr id="6" name="Picture 6" descr="Chart, line chart&#10;&#10;Description automatically generated"/>
+            <wp:cNvGraphicFramePr>
+              <a:graphicFrameLocks xmlns:a="http://schemas.openxmlformats.org/drawingml/2006/main" noChangeAspect="1"/>
+            </wp:cNvGraphicFramePr>
+            <a:graphic xmlns:a="http://schemas.openxmlformats.org/drawingml/2006/main">
+              <a:graphicData uri="http://schemas.openxmlformats.org/drawingml/2006/picture">
+                <pic:pic xmlns:pic="http://schemas.openxmlformats.org/drawingml/2006/picture">
+                  <pic:nvPicPr>
+                    <pic:cNvPr id="6" name="Picture 6" descr="Chart, line chart&#10;&#10;Description automatically generated"/>
+                    <pic:cNvPicPr>
+                      <a:picLocks noChangeAspect="1" noChangeArrowheads="1"/>
+                    </pic:cNvPicPr>
+                  </pic:nvPicPr>
+                  <pic:blipFill>
+                    <a:blip r:embed="rId9" cstate="print">
+                      <a:extLst>
+                        <a:ext uri="{28A0092B-C50C-407E-A947-70E740481C1C}">
+                          <a14:useLocalDpi xmlns:a14="http://schemas.microsoft.com/office/drawing/2010/main" val="0"/>
+                        </a:ext>
+                      </a:extLst>
+                    </a:blip>
+                    <a:srcRect/>
+                    <a:stretch>
+                      <a:fillRect/>
+                    </a:stretch>
+                  </pic:blipFill>
+                  <pic:spPr bwMode="auto">
+                    <a:xfrm>
+                      <a:off x="0" y="0"/>
+                      <a:ext cx="5274310" cy="3157855"/>
+                    </a:xfrm>
+                    <a:prstGeom prst="rect">
+                      <a:avLst/>
+                    </a:prstGeom>
+                    <a:noFill/>
+                    <a:ln>
+                      <a:noFill/>
+                    </a:ln>
+                  </pic:spPr>
+                </pic:pic>
+              </a:graphicData>
+            </a:graphic>
+          </wp:inline>
+        </w:drawing>
+      </w:r>
+    </w:p>
+    <w:p>
+      <w:pPr>
+        <w:bidi w:val="0"/>
         <w:rPr>
           <w:rFonts w:asciiTheme="majorBidi" w:eastAsiaTheme="minorEastAsia" w:hAnsiTheme="majorBidi" w:cstheme="majorBidi"/>
           <w:sz w:val="24"/>
           <w:szCs w:val="24"/>
         </w:rPr>
-        <w:t>The Linear Regressor will change. This model uses SGD in order to find the minimal loss. SGD is sensitive to the values of the features. The partial derivative of a feature which holds “larger” (as in far greater or far lesser) data points than other features will pull the SGD stronger in it’s direction, thus making it more prominent, even if it’s data is less</w:t>
-      </w:r>
+      </w:pPr>
       <w:r>
         <w:rPr>
           <w:rFonts w:asciiTheme="majorBidi" w:eastAsiaTheme="minorEastAsia" w:hAnsiTheme="majorBidi" w:cstheme="majorBidi"/>
           <w:sz w:val="24"/>
           <w:szCs w:val="24"/>
         </w:rPr>
-        <w:t xml:space="preserve"> indicative of out target.</w:t>
-      </w:r>
+        <w:t xml:space="preserve">We found that the optimal </w:t>
+      </w:r>
+      <m:oMath>
+        <m:r>
+          <w:rPr>
+            <w:rFonts w:ascii="Cambria Math" w:eastAsiaTheme="minorEastAsia" w:hAnsi="Cambria Math" w:cstheme="majorBidi"/>
+            <w:sz w:val="24"/>
+            <w:szCs w:val="24"/>
+          </w:rPr>
+          <m:t>α=0.32</m:t>
+        </m:r>
+      </m:oMath>
+      <w:r>
+        <w:rPr>
+          <w:rFonts w:asciiTheme="majorBidi" w:eastAsiaTheme="minorEastAsia" w:hAnsiTheme="majorBidi" w:cstheme="majorBidi"/>
+          <w:sz w:val="24"/>
+          <w:szCs w:val="24"/>
+        </w:rPr>
+        <w:t xml:space="preserve"> and it achieves a validation loss of -98.25</w:t>
+      </w:r>
+    </w:p>
+    <w:p>
+      <w:pPr>
+        <w:bidi w:val="0"/>
+        <w:rPr>
+          <w:rFonts w:asciiTheme="majorBidi" w:hAnsiTheme="majorBidi" w:cstheme="majorBidi"/>
+          <w:b/>
+          <w:bCs/>
+          <w:color w:val="0070C0"/>
+          <w:sz w:val="28"/>
+          <w:szCs w:val="28"/>
+          <w:u w:val="single"/>
+        </w:rPr>
+      </w:pPr>
+      <w:r>
+        <w:rPr>
+          <w:rFonts w:asciiTheme="majorBidi" w:hAnsiTheme="majorBidi" w:cstheme="majorBidi"/>
+          <w:b/>
+          <w:bCs/>
+          <w:color w:val="0070C0"/>
+          <w:sz w:val="28"/>
+          <w:szCs w:val="28"/>
+          <w:u w:val="single"/>
+        </w:rPr>
+        <w:t>Q8.</w:t>
+      </w:r>
+    </w:p>
+    <w:tbl>
+      <w:tblPr>
+        <w:tblStyle w:val="GridTable1Light"/>
+        <w:tblW w:w="0" w:type="auto"/>
+        <w:tblLook w:val="04A0" w:firstRow="1" w:lastRow="0" w:firstColumn="1" w:lastColumn="0" w:noHBand="0" w:noVBand="1"/>
+      </w:tblPr>
+      <w:tblGrid>
+        <w:gridCol w:w="2074"/>
+        <w:gridCol w:w="2074"/>
+        <w:gridCol w:w="2074"/>
+        <w:gridCol w:w="2074"/>
+      </w:tblGrid>
+      <w:tr>
+        <w:trPr>
+          <w:cnfStyle w:val="100000000000" w:firstRow="1" w:lastRow="0" w:firstColumn="0" w:lastColumn="0" w:oddVBand="0" w:evenVBand="0" w:oddHBand="0" w:evenHBand="0" w:firstRowFirstColumn="0" w:firstRowLastColumn="0" w:lastRowFirstColumn="0" w:lastRowLastColumn="0"/>
+        </w:trPr>
+        <w:tc>
+          <w:tcPr>
+            <w:cnfStyle w:val="001000000000" w:firstRow="0" w:lastRow="0" w:firstColumn="1" w:lastColumn="0" w:oddVBand="0" w:evenVBand="0" w:oddHBand="0" w:evenHBand="0" w:firstRowFirstColumn="0" w:firstRowLastColumn="0" w:lastRowFirstColumn="0" w:lastRowLastColumn="0"/>
+            <w:tcW w:w="2074" w:type="dxa"/>
+            <w:vAlign w:val="center"/>
+          </w:tcPr>
+          <w:p>
+            <w:pPr>
+              <w:bidi w:val="0"/>
+              <w:jc w:val="center"/>
+              <w:rPr>
+                <w:rFonts w:asciiTheme="majorBidi" w:eastAsiaTheme="minorEastAsia" w:hAnsiTheme="majorBidi" w:cstheme="majorBidi"/>
+                <w:sz w:val="24"/>
+                <w:szCs w:val="24"/>
+              </w:rPr>
+            </w:pPr>
+            <w:r>
+              <w:rPr>
+                <w:rFonts w:asciiTheme="majorBidi" w:eastAsiaTheme="minorEastAsia" w:hAnsiTheme="majorBidi" w:cstheme="majorBidi"/>
+                <w:sz w:val="24"/>
+                <w:szCs w:val="24"/>
+              </w:rPr>
+              <w:t>Model</w:t>
+            </w:r>
+          </w:p>
+        </w:tc>
+        <w:tc>
+          <w:tcPr>
+            <w:tcW w:w="2074" w:type="dxa"/>
+            <w:vAlign w:val="center"/>
+          </w:tcPr>
+          <w:p>
+            <w:pPr>
+              <w:bidi w:val="0"/>
+              <w:jc w:val="center"/>
+              <w:cnfStyle w:val="100000000000" w:firstRow="1" w:lastRow="0" w:firstColumn="0" w:lastColumn="0" w:oddVBand="0" w:evenVBand="0" w:oddHBand="0" w:evenHBand="0" w:firstRowFirstColumn="0" w:firstRowLastColumn="0" w:lastRowFirstColumn="0" w:lastRowLastColumn="0"/>
+              <w:rPr>
+                <w:rFonts w:asciiTheme="majorBidi" w:eastAsiaTheme="minorEastAsia" w:hAnsiTheme="majorBidi" w:cstheme="majorBidi"/>
+                <w:sz w:val="24"/>
+                <w:szCs w:val="24"/>
+              </w:rPr>
+            </w:pPr>
+            <w:r>
+              <w:rPr>
+                <w:rFonts w:asciiTheme="majorBidi" w:eastAsiaTheme="minorEastAsia" w:hAnsiTheme="majorBidi" w:cstheme="majorBidi"/>
+                <w:sz w:val="24"/>
+                <w:szCs w:val="24"/>
+              </w:rPr>
+              <w:t>Section</w:t>
+            </w:r>
+          </w:p>
+        </w:tc>
+        <w:tc>
+          <w:tcPr>
+            <w:tcW w:w="2074" w:type="dxa"/>
+            <w:vAlign w:val="center"/>
+          </w:tcPr>
+          <w:p>
+            <w:pPr>
+              <w:bidi w:val="0"/>
+              <w:jc w:val="center"/>
+              <w:cnfStyle w:val="100000000000" w:firstRow="1" w:lastRow="0" w:firstColumn="0" w:lastColumn="0" w:oddVBand="0" w:evenVBand="0" w:oddHBand="0" w:evenHBand="0" w:firstRowFirstColumn="0" w:firstRowLastColumn="0" w:lastRowFirstColumn="0" w:lastRowLastColumn="0"/>
+              <w:rPr>
+                <w:rFonts w:asciiTheme="majorBidi" w:eastAsiaTheme="minorEastAsia" w:hAnsiTheme="majorBidi" w:cstheme="majorBidi"/>
+                <w:sz w:val="24"/>
+                <w:szCs w:val="24"/>
+              </w:rPr>
+            </w:pPr>
+            <w:r>
+              <w:rPr>
+                <w:rFonts w:asciiTheme="majorBidi" w:eastAsiaTheme="minorEastAsia" w:hAnsiTheme="majorBidi" w:cstheme="majorBidi"/>
+                <w:sz w:val="24"/>
+                <w:szCs w:val="24"/>
+              </w:rPr>
+              <w:t>Train MSE</w:t>
+            </w:r>
+          </w:p>
+        </w:tc>
+        <w:tc>
+          <w:tcPr>
+            <w:tcW w:w="2074" w:type="dxa"/>
+            <w:vAlign w:val="center"/>
+          </w:tcPr>
+          <w:p>
+            <w:pPr>
+              <w:bidi w:val="0"/>
+              <w:jc w:val="center"/>
+              <w:cnfStyle w:val="100000000000" w:firstRow="1" w:lastRow="0" w:firstColumn="0" w:lastColumn="0" w:oddVBand="0" w:evenVBand="0" w:oddHBand="0" w:evenHBand="0" w:firstRowFirstColumn="0" w:firstRowLastColumn="0" w:lastRowFirstColumn="0" w:lastRowLastColumn="0"/>
+              <w:rPr>
+                <w:rFonts w:asciiTheme="majorBidi" w:eastAsiaTheme="minorEastAsia" w:hAnsiTheme="majorBidi" w:cstheme="majorBidi"/>
+                <w:sz w:val="24"/>
+                <w:szCs w:val="24"/>
+              </w:rPr>
+            </w:pPr>
+            <w:r>
+              <w:rPr>
+                <w:rFonts w:asciiTheme="majorBidi" w:eastAsiaTheme="minorEastAsia" w:hAnsiTheme="majorBidi" w:cstheme="majorBidi"/>
+                <w:sz w:val="24"/>
+                <w:szCs w:val="24"/>
+              </w:rPr>
+              <w:t>Valid MSE</w:t>
+            </w:r>
+          </w:p>
+        </w:tc>
+      </w:tr>
+      <w:tr>
+        <w:tc>
+          <w:tcPr>
+            <w:cnfStyle w:val="001000000000" w:firstRow="0" w:lastRow="0" w:firstColumn="1" w:lastColumn="0" w:oddVBand="0" w:evenVBand="0" w:oddHBand="0" w:evenHBand="0" w:firstRowFirstColumn="0" w:firstRowLastColumn="0" w:lastRowFirstColumn="0" w:lastRowLastColumn="0"/>
+            <w:tcW w:w="2074" w:type="dxa"/>
+            <w:vAlign w:val="center"/>
+          </w:tcPr>
+          <w:p>
+            <w:pPr>
+              <w:bidi w:val="0"/>
+              <w:jc w:val="center"/>
+              <w:rPr>
+                <w:rFonts w:asciiTheme="majorBidi" w:eastAsiaTheme="minorEastAsia" w:hAnsiTheme="majorBidi" w:cstheme="majorBidi"/>
+                <w:sz w:val="24"/>
+                <w:szCs w:val="24"/>
+              </w:rPr>
+            </w:pPr>
+          </w:p>
+        </w:tc>
+        <w:tc>
+          <w:tcPr>
+            <w:tcW w:w="2074" w:type="dxa"/>
+            <w:vAlign w:val="center"/>
+          </w:tcPr>
+          <w:p>
+            <w:pPr>
+              <w:bidi w:val="0"/>
+              <w:jc w:val="center"/>
+              <w:cnfStyle w:val="000000000000" w:firstRow="0" w:lastRow="0" w:firstColumn="0" w:lastColumn="0" w:oddVBand="0" w:evenVBand="0" w:oddHBand="0" w:evenHBand="0" w:firstRowFirstColumn="0" w:firstRowLastColumn="0" w:lastRowFirstColumn="0" w:lastRowLastColumn="0"/>
+              <w:rPr>
+                <w:rFonts w:asciiTheme="majorBidi" w:eastAsiaTheme="minorEastAsia" w:hAnsiTheme="majorBidi" w:cstheme="majorBidi"/>
+                <w:sz w:val="24"/>
+                <w:szCs w:val="24"/>
+              </w:rPr>
+            </w:pPr>
+          </w:p>
+        </w:tc>
+        <w:tc>
+          <w:tcPr>
+            <w:tcW w:w="4148" w:type="dxa"/>
+            <w:gridSpan w:val="2"/>
+            <w:vAlign w:val="center"/>
+          </w:tcPr>
+          <w:p>
+            <w:pPr>
+              <w:bidi w:val="0"/>
+              <w:jc w:val="center"/>
+              <w:cnfStyle w:val="000000000000" w:firstRow="0" w:lastRow="0" w:firstColumn="0" w:lastColumn="0" w:oddVBand="0" w:evenVBand="0" w:oddHBand="0" w:evenHBand="0" w:firstRowFirstColumn="0" w:firstRowLastColumn="0" w:lastRowFirstColumn="0" w:lastRowLastColumn="0"/>
+              <w:rPr>
+                <w:rFonts w:asciiTheme="majorBidi" w:eastAsiaTheme="minorEastAsia" w:hAnsiTheme="majorBidi" w:cstheme="majorBidi"/>
+                <w:sz w:val="24"/>
+                <w:szCs w:val="24"/>
+              </w:rPr>
+            </w:pPr>
+            <w:r>
+              <w:rPr>
+                <w:rFonts w:asciiTheme="majorBidi" w:eastAsiaTheme="minorEastAsia" w:hAnsiTheme="majorBidi" w:cstheme="majorBidi"/>
+                <w:sz w:val="24"/>
+                <w:szCs w:val="24"/>
+              </w:rPr>
+              <w:t>Cross Validated</w:t>
+            </w:r>
+          </w:p>
+        </w:tc>
+      </w:tr>
+      <w:tr>
+        <w:tc>
+          <w:tcPr>
+            <w:cnfStyle w:val="001000000000" w:firstRow="0" w:lastRow="0" w:firstColumn="1" w:lastColumn="0" w:oddVBand="0" w:evenVBand="0" w:oddHBand="0" w:evenHBand="0" w:firstRowFirstColumn="0" w:firstRowLastColumn="0" w:lastRowFirstColumn="0" w:lastRowLastColumn="0"/>
+            <w:tcW w:w="2074" w:type="dxa"/>
+            <w:vAlign w:val="center"/>
+          </w:tcPr>
+          <w:p>
+            <w:pPr>
+              <w:bidi w:val="0"/>
+              <w:jc w:val="center"/>
+              <w:rPr>
+                <w:rFonts w:asciiTheme="majorBidi" w:eastAsiaTheme="minorEastAsia" w:hAnsiTheme="majorBidi" w:cstheme="majorBidi"/>
+                <w:b w:val="0"/>
+                <w:bCs w:val="0"/>
+                <w:sz w:val="24"/>
+                <w:szCs w:val="24"/>
+              </w:rPr>
+            </w:pPr>
+            <w:r>
+              <w:rPr>
+                <w:rFonts w:asciiTheme="majorBidi" w:eastAsiaTheme="minorEastAsia" w:hAnsiTheme="majorBidi" w:cstheme="majorBidi"/>
+                <w:b w:val="0"/>
+                <w:bCs w:val="0"/>
+                <w:sz w:val="24"/>
+                <w:szCs w:val="24"/>
+              </w:rPr>
+              <w:t>Dummy</w:t>
+            </w:r>
+          </w:p>
+        </w:tc>
+        <w:tc>
+          <w:tcPr>
+            <w:tcW w:w="2074" w:type="dxa"/>
+            <w:vAlign w:val="center"/>
+          </w:tcPr>
+          <w:p>
+            <w:pPr>
+              <w:bidi w:val="0"/>
+              <w:jc w:val="center"/>
+              <w:cnfStyle w:val="000000000000" w:firstRow="0" w:lastRow="0" w:firstColumn="0" w:lastColumn="0" w:oddVBand="0" w:evenVBand="0" w:oddHBand="0" w:evenHBand="0" w:firstRowFirstColumn="0" w:firstRowLastColumn="0" w:lastRowFirstColumn="0" w:lastRowLastColumn="0"/>
+              <w:rPr>
+                <w:rFonts w:asciiTheme="majorBidi" w:eastAsiaTheme="minorEastAsia" w:hAnsiTheme="majorBidi" w:cstheme="majorBidi"/>
+                <w:sz w:val="24"/>
+                <w:szCs w:val="24"/>
+              </w:rPr>
+            </w:pPr>
+            <w:r>
+              <w:rPr>
+                <w:rFonts w:asciiTheme="majorBidi" w:eastAsiaTheme="minorEastAsia" w:hAnsiTheme="majorBidi" w:cstheme="majorBidi"/>
+                <w:sz w:val="24"/>
+                <w:szCs w:val="24"/>
+              </w:rPr>
+              <w:t>2</w:t>
+            </w:r>
+          </w:p>
+        </w:tc>
+        <w:tc>
+          <w:tcPr>
+            <w:tcW w:w="2074" w:type="dxa"/>
+            <w:vAlign w:val="center"/>
+          </w:tcPr>
+          <w:p>
+            <w:pPr>
+              <w:bidi w:val="0"/>
+              <w:jc w:val="center"/>
+              <w:cnfStyle w:val="000000000000" w:firstRow="0" w:lastRow="0" w:firstColumn="0" w:lastColumn="0" w:oddVBand="0" w:evenVBand="0" w:oddHBand="0" w:evenHBand="0" w:firstRowFirstColumn="0" w:firstRowLastColumn="0" w:lastRowFirstColumn="0" w:lastRowLastColumn="0"/>
+              <w:rPr>
+                <w:rFonts w:asciiTheme="majorBidi" w:eastAsiaTheme="minorEastAsia" w:hAnsiTheme="majorBidi" w:cstheme="majorBidi"/>
+                <w:sz w:val="24"/>
+                <w:szCs w:val="24"/>
+              </w:rPr>
+            </w:pPr>
+            <w:r>
+              <w:rPr>
+                <w:rFonts w:asciiTheme="majorBidi" w:eastAsiaTheme="minorEastAsia" w:hAnsiTheme="majorBidi" w:cstheme="majorBidi"/>
+                <w:sz w:val="24"/>
+                <w:szCs w:val="24"/>
+              </w:rPr>
+              <w:t>-105.82</w:t>
+            </w:r>
+          </w:p>
+        </w:tc>
+        <w:tc>
+          <w:tcPr>
+            <w:tcW w:w="2074" w:type="dxa"/>
+            <w:vAlign w:val="center"/>
+          </w:tcPr>
+          <w:p>
+            <w:pPr>
+              <w:bidi w:val="0"/>
+              <w:jc w:val="center"/>
+              <w:cnfStyle w:val="000000000000" w:firstRow="0" w:lastRow="0" w:firstColumn="0" w:lastColumn="0" w:oddVBand="0" w:evenVBand="0" w:oddHBand="0" w:evenHBand="0" w:firstRowFirstColumn="0" w:firstRowLastColumn="0" w:lastRowFirstColumn="0" w:lastRowLastColumn="0"/>
+              <w:rPr>
+                <w:rFonts w:asciiTheme="majorBidi" w:eastAsiaTheme="minorEastAsia" w:hAnsiTheme="majorBidi" w:cstheme="majorBidi"/>
+                <w:sz w:val="24"/>
+                <w:szCs w:val="24"/>
+              </w:rPr>
+            </w:pPr>
+            <w:r>
+              <w:rPr>
+                <w:rFonts w:asciiTheme="majorBidi" w:eastAsiaTheme="minorEastAsia" w:hAnsiTheme="majorBidi" w:cstheme="majorBidi"/>
+                <w:sz w:val="24"/>
+                <w:szCs w:val="24"/>
+              </w:rPr>
+              <w:t>-106.19</w:t>
+            </w:r>
+          </w:p>
+        </w:tc>
+      </w:tr>
+      <w:tr>
+        <w:tc>
+          <w:tcPr>
+            <w:cnfStyle w:val="001000000000" w:firstRow="0" w:lastRow="0" w:firstColumn="1" w:lastColumn="0" w:oddVBand="0" w:evenVBand="0" w:oddHBand="0" w:evenHBand="0" w:firstRowFirstColumn="0" w:firstRowLastColumn="0" w:lastRowFirstColumn="0" w:lastRowLastColumn="0"/>
+            <w:tcW w:w="2074" w:type="dxa"/>
+            <w:vAlign w:val="center"/>
+          </w:tcPr>
+          <w:p>
+            <w:pPr>
+              <w:bidi w:val="0"/>
+              <w:jc w:val="center"/>
+              <w:rPr>
+                <w:rFonts w:asciiTheme="majorBidi" w:eastAsiaTheme="minorEastAsia" w:hAnsiTheme="majorBidi" w:cstheme="majorBidi"/>
+                <w:b w:val="0"/>
+                <w:bCs w:val="0"/>
+                <w:sz w:val="24"/>
+                <w:szCs w:val="24"/>
+              </w:rPr>
+            </w:pPr>
+            <w:r>
+              <w:rPr>
+                <w:rFonts w:asciiTheme="majorBidi" w:eastAsiaTheme="minorEastAsia" w:hAnsiTheme="majorBidi" w:cstheme="majorBidi"/>
+                <w:b w:val="0"/>
+                <w:bCs w:val="0"/>
+                <w:sz w:val="24"/>
+                <w:szCs w:val="24"/>
+              </w:rPr>
+              <w:t>Linear</w:t>
+            </w:r>
+          </w:p>
+        </w:tc>
+        <w:tc>
+          <w:tcPr>
+            <w:tcW w:w="2074" w:type="dxa"/>
+            <w:vAlign w:val="center"/>
+          </w:tcPr>
+          <w:p>
+            <w:pPr>
+              <w:bidi w:val="0"/>
+              <w:jc w:val="center"/>
+              <w:cnfStyle w:val="000000000000" w:firstRow="0" w:lastRow="0" w:firstColumn="0" w:lastColumn="0" w:oddVBand="0" w:evenVBand="0" w:oddHBand="0" w:evenHBand="0" w:firstRowFirstColumn="0" w:firstRowLastColumn="0" w:lastRowFirstColumn="0" w:lastRowLastColumn="0"/>
+              <w:rPr>
+                <w:rFonts w:asciiTheme="majorBidi" w:eastAsiaTheme="minorEastAsia" w:hAnsiTheme="majorBidi" w:cstheme="majorBidi"/>
+                <w:sz w:val="24"/>
+                <w:szCs w:val="24"/>
+              </w:rPr>
+            </w:pPr>
+            <w:r>
+              <w:rPr>
+                <w:rFonts w:asciiTheme="majorBidi" w:eastAsiaTheme="minorEastAsia" w:hAnsiTheme="majorBidi" w:cstheme="majorBidi"/>
+                <w:sz w:val="24"/>
+                <w:szCs w:val="24"/>
+              </w:rPr>
+              <w:t>2</w:t>
+            </w:r>
+          </w:p>
+        </w:tc>
+        <w:tc>
+          <w:tcPr>
+            <w:tcW w:w="2074" w:type="dxa"/>
+            <w:vAlign w:val="center"/>
+          </w:tcPr>
+          <w:p>
+            <w:pPr>
+              <w:bidi w:val="0"/>
+              <w:jc w:val="center"/>
+              <w:cnfStyle w:val="000000000000" w:firstRow="0" w:lastRow="0" w:firstColumn="0" w:lastColumn="0" w:oddVBand="0" w:evenVBand="0" w:oddHBand="0" w:evenHBand="0" w:firstRowFirstColumn="0" w:firstRowLastColumn="0" w:lastRowFirstColumn="0" w:lastRowLastColumn="0"/>
+              <w:rPr>
+                <w:rFonts w:asciiTheme="majorBidi" w:eastAsiaTheme="minorEastAsia" w:hAnsiTheme="majorBidi" w:cstheme="majorBidi"/>
+                <w:sz w:val="24"/>
+                <w:szCs w:val="24"/>
+              </w:rPr>
+            </w:pPr>
+            <w:r>
+              <w:rPr>
+                <w:rFonts w:asciiTheme="majorBidi" w:eastAsiaTheme="minorEastAsia" w:hAnsiTheme="majorBidi" w:cstheme="majorBidi"/>
+                <w:sz w:val="24"/>
+                <w:szCs w:val="24"/>
+              </w:rPr>
+              <w:t>-94.77</w:t>
+            </w:r>
+          </w:p>
+        </w:tc>
+        <w:tc>
+          <w:tcPr>
+            <w:tcW w:w="2074" w:type="dxa"/>
+            <w:vAlign w:val="center"/>
+          </w:tcPr>
+          <w:p>
+            <w:pPr>
+              <w:bidi w:val="0"/>
+              <w:jc w:val="center"/>
+              <w:cnfStyle w:val="000000000000" w:firstRow="0" w:lastRow="0" w:firstColumn="0" w:lastColumn="0" w:oddVBand="0" w:evenVBand="0" w:oddHBand="0" w:evenHBand="0" w:firstRowFirstColumn="0" w:firstRowLastColumn="0" w:lastRowFirstColumn="0" w:lastRowLastColumn="0"/>
+              <w:rPr>
+                <w:rFonts w:asciiTheme="majorBidi" w:eastAsiaTheme="minorEastAsia" w:hAnsiTheme="majorBidi" w:cstheme="majorBidi"/>
+                <w:sz w:val="24"/>
+                <w:szCs w:val="24"/>
+              </w:rPr>
+            </w:pPr>
+            <w:r>
+              <w:rPr>
+                <w:rFonts w:asciiTheme="majorBidi" w:eastAsiaTheme="minorEastAsia" w:hAnsiTheme="majorBidi" w:cstheme="majorBidi"/>
+                <w:sz w:val="24"/>
+                <w:szCs w:val="24"/>
+              </w:rPr>
+              <w:t>-103.8</w:t>
+            </w:r>
+          </w:p>
+        </w:tc>
+      </w:tr>
+      <w:tr>
+        <w:tc>
+          <w:tcPr>
+            <w:cnfStyle w:val="001000000000" w:firstRow="0" w:lastRow="0" w:firstColumn="1" w:lastColumn="0" w:oddVBand="0" w:evenVBand="0" w:oddHBand="0" w:evenHBand="0" w:firstRowFirstColumn="0" w:firstRowLastColumn="0" w:lastRowFirstColumn="0" w:lastRowLastColumn="0"/>
+            <w:tcW w:w="2074" w:type="dxa"/>
+            <w:vAlign w:val="center"/>
+          </w:tcPr>
+          <w:p>
+            <w:pPr>
+              <w:bidi w:val="0"/>
+              <w:jc w:val="center"/>
+              <w:rPr>
+                <w:rFonts w:asciiTheme="majorBidi" w:eastAsiaTheme="minorEastAsia" w:hAnsiTheme="majorBidi" w:cstheme="majorBidi"/>
+                <w:b w:val="0"/>
+                <w:bCs w:val="0"/>
+                <w:sz w:val="24"/>
+                <w:szCs w:val="24"/>
+              </w:rPr>
+            </w:pPr>
+            <w:r>
+              <w:rPr>
+                <w:rFonts w:asciiTheme="majorBidi" w:eastAsiaTheme="minorEastAsia" w:hAnsiTheme="majorBidi" w:cstheme="majorBidi"/>
+                <w:b w:val="0"/>
+                <w:bCs w:val="0"/>
+                <w:sz w:val="24"/>
+                <w:szCs w:val="24"/>
+              </w:rPr>
+              <w:t>Lasso Linear</w:t>
+            </w:r>
+          </w:p>
+        </w:tc>
+        <w:tc>
+          <w:tcPr>
+            <w:tcW w:w="2074" w:type="dxa"/>
+            <w:vAlign w:val="center"/>
+          </w:tcPr>
+          <w:p>
+            <w:pPr>
+              <w:bidi w:val="0"/>
+              <w:jc w:val="center"/>
+              <w:cnfStyle w:val="000000000000" w:firstRow="0" w:lastRow="0" w:firstColumn="0" w:lastColumn="0" w:oddVBand="0" w:evenVBand="0" w:oddHBand="0" w:evenHBand="0" w:firstRowFirstColumn="0" w:firstRowLastColumn="0" w:lastRowFirstColumn="0" w:lastRowLastColumn="0"/>
+              <w:rPr>
+                <w:rFonts w:asciiTheme="majorBidi" w:eastAsiaTheme="minorEastAsia" w:hAnsiTheme="majorBidi" w:cstheme="majorBidi"/>
+                <w:sz w:val="24"/>
+                <w:szCs w:val="24"/>
+              </w:rPr>
+            </w:pPr>
+            <w:r>
+              <w:rPr>
+                <w:rFonts w:asciiTheme="majorBidi" w:eastAsiaTheme="minorEastAsia" w:hAnsiTheme="majorBidi" w:cstheme="majorBidi"/>
+                <w:sz w:val="24"/>
+                <w:szCs w:val="24"/>
+              </w:rPr>
+              <w:t>3</w:t>
+            </w:r>
+          </w:p>
+        </w:tc>
+        <w:tc>
+          <w:tcPr>
+            <w:tcW w:w="2074" w:type="dxa"/>
+            <w:vAlign w:val="center"/>
+          </w:tcPr>
+          <w:p>
+            <w:pPr>
+              <w:bidi w:val="0"/>
+              <w:jc w:val="center"/>
+              <w:cnfStyle w:val="000000000000" w:firstRow="0" w:lastRow="0" w:firstColumn="0" w:lastColumn="0" w:oddVBand="0" w:evenVBand="0" w:oddHBand="0" w:evenHBand="0" w:firstRowFirstColumn="0" w:firstRowLastColumn="0" w:lastRowFirstColumn="0" w:lastRowLastColumn="0"/>
+              <w:rPr>
+                <w:rFonts w:asciiTheme="majorBidi" w:eastAsiaTheme="minorEastAsia" w:hAnsiTheme="majorBidi" w:cstheme="majorBidi"/>
+                <w:sz w:val="24"/>
+                <w:szCs w:val="24"/>
+              </w:rPr>
+            </w:pPr>
+            <w:r>
+              <w:rPr>
+                <w:rFonts w:asciiTheme="majorBidi" w:eastAsiaTheme="minorEastAsia" w:hAnsiTheme="majorBidi" w:cstheme="majorBidi"/>
+                <w:sz w:val="24"/>
+                <w:szCs w:val="24"/>
+              </w:rPr>
+              <w:t>-96.25</w:t>
+            </w:r>
+          </w:p>
+        </w:tc>
+        <w:tc>
+          <w:tcPr>
+            <w:tcW w:w="2074" w:type="dxa"/>
+            <w:vAlign w:val="center"/>
+          </w:tcPr>
+          <w:p>
+            <w:pPr>
+              <w:bidi w:val="0"/>
+              <w:jc w:val="center"/>
+              <w:cnfStyle w:val="000000000000" w:firstRow="0" w:lastRow="0" w:firstColumn="0" w:lastColumn="0" w:oddVBand="0" w:evenVBand="0" w:oddHBand="0" w:evenHBand="0" w:firstRowFirstColumn="0" w:firstRowLastColumn="0" w:lastRowFirstColumn="0" w:lastRowLastColumn="0"/>
+              <w:rPr>
+                <w:rFonts w:asciiTheme="majorBidi" w:eastAsiaTheme="minorEastAsia" w:hAnsiTheme="majorBidi" w:cstheme="majorBidi"/>
+                <w:sz w:val="24"/>
+                <w:szCs w:val="24"/>
+              </w:rPr>
+            </w:pPr>
+            <w:r>
+              <w:rPr>
+                <w:rFonts w:asciiTheme="majorBidi" w:eastAsiaTheme="minorEastAsia" w:hAnsiTheme="majorBidi" w:cstheme="majorBidi"/>
+                <w:sz w:val="24"/>
+                <w:szCs w:val="24"/>
+              </w:rPr>
+              <w:t>-98.25</w:t>
+            </w:r>
+          </w:p>
+        </w:tc>
+      </w:tr>
+    </w:tbl>
+    <w:p>
+      <w:pPr>
+        <w:bidi w:val="0"/>
+        <w:rPr>
+          <w:rFonts w:asciiTheme="majorBidi" w:eastAsiaTheme="minorEastAsia" w:hAnsiTheme="majorBidi" w:cstheme="majorBidi"/>
+          <w:sz w:val="24"/>
+          <w:szCs w:val="24"/>
+        </w:rPr>
+      </w:pPr>
+    </w:p>
+    <w:p>
+      <w:pPr>
+        <w:bidi w:val="0"/>
+        <w:rPr>
+          <w:rFonts w:asciiTheme="majorBidi" w:hAnsiTheme="majorBidi" w:cstheme="majorBidi"/>
+          <w:b/>
+          <w:bCs/>
+          <w:color w:val="0070C0"/>
+          <w:sz w:val="28"/>
+          <w:szCs w:val="28"/>
+          <w:u w:val="single"/>
+        </w:rPr>
+      </w:pPr>
+      <w:r>
+        <w:rPr>
+          <w:rFonts w:asciiTheme="majorBidi" w:hAnsiTheme="majorBidi" w:cstheme="majorBidi"/>
+          <w:b/>
+          <w:bCs/>
+          <w:color w:val="0070C0"/>
+          <w:sz w:val="28"/>
+          <w:szCs w:val="28"/>
+          <w:u w:val="single"/>
+        </w:rPr>
+        <w:t>Q9.</w:t>
+      </w:r>
+    </w:p>
+    <w:tbl>
+      <w:tblPr>
+        <w:tblStyle w:val="GridTable1Light"/>
+        <w:tblW w:w="0" w:type="auto"/>
+        <w:tblLook w:val="04A0" w:firstRow="1" w:lastRow="0" w:firstColumn="1" w:lastColumn="0" w:noHBand="0" w:noVBand="1"/>
+      </w:tblPr>
+      <w:tblGrid>
+        <w:gridCol w:w="4148"/>
+        <w:gridCol w:w="4148"/>
+      </w:tblGrid>
+      <w:tr>
+        <w:trPr>
+          <w:cnfStyle w:val="100000000000" w:firstRow="1" w:lastRow="0" w:firstColumn="0" w:lastColumn="0" w:oddVBand="0" w:evenVBand="0" w:oddHBand="0" w:evenHBand="0" w:firstRowFirstColumn="0" w:firstRowLastColumn="0" w:lastRowFirstColumn="0" w:lastRowLastColumn="0"/>
+        </w:trPr>
+        <w:tc>
+          <w:tcPr>
+            <w:cnfStyle w:val="001000000000" w:firstRow="0" w:lastRow="0" w:firstColumn="1" w:lastColumn="0" w:oddVBand="0" w:evenVBand="0" w:oddHBand="0" w:evenHBand="0" w:firstRowFirstColumn="0" w:firstRowLastColumn="0" w:lastRowFirstColumn="0" w:lastRowLastColumn="0"/>
+            <w:tcW w:w="4148" w:type="dxa"/>
+            <w:vAlign w:val="center"/>
+          </w:tcPr>
+          <w:p>
+            <w:pPr>
+              <w:bidi w:val="0"/>
+              <w:jc w:val="center"/>
+              <w:rPr>
+                <w:rFonts w:asciiTheme="majorBidi" w:hAnsiTheme="majorBidi" w:cstheme="majorBidi"/>
+                <w:sz w:val="24"/>
+                <w:szCs w:val="24"/>
+              </w:rPr>
+            </w:pPr>
+            <w:r>
+              <w:rPr>
+                <w:rFonts w:asciiTheme="majorBidi" w:hAnsiTheme="majorBidi" w:cstheme="majorBidi"/>
+                <w:sz w:val="24"/>
+                <w:szCs w:val="24"/>
+              </w:rPr>
+              <w:t>Feature</w:t>
+            </w:r>
+          </w:p>
+        </w:tc>
+        <w:tc>
+          <w:tcPr>
+            <w:tcW w:w="4148" w:type="dxa"/>
+            <w:vAlign w:val="center"/>
+          </w:tcPr>
+          <w:p>
+            <w:pPr>
+              <w:bidi w:val="0"/>
+              <w:jc w:val="center"/>
+              <w:cnfStyle w:val="100000000000" w:firstRow="1" w:lastRow="0" w:firstColumn="0" w:lastColumn="0" w:oddVBand="0" w:evenVBand="0" w:oddHBand="0" w:evenHBand="0" w:firstRowFirstColumn="0" w:firstRowLastColumn="0" w:lastRowFirstColumn="0" w:lastRowLastColumn="0"/>
+              <w:rPr>
+                <w:rFonts w:asciiTheme="majorBidi" w:hAnsiTheme="majorBidi" w:cstheme="majorBidi"/>
+                <w:sz w:val="24"/>
+                <w:szCs w:val="24"/>
+              </w:rPr>
+            </w:pPr>
+            <w:r>
+              <w:rPr>
+                <w:rFonts w:asciiTheme="majorBidi" w:hAnsiTheme="majorBidi" w:cstheme="majorBidi"/>
+                <w:sz w:val="24"/>
+                <w:szCs w:val="24"/>
+              </w:rPr>
+              <w:t>Coefficient</w:t>
+            </w:r>
+          </w:p>
+        </w:tc>
+      </w:tr>
+      <w:tr>
+        <w:tc>
+          <w:tcPr>
+            <w:cnfStyle w:val="001000000000" w:firstRow="0" w:lastRow="0" w:firstColumn="1" w:lastColumn="0" w:oddVBand="0" w:evenVBand="0" w:oddHBand="0" w:evenHBand="0" w:firstRowFirstColumn="0" w:firstRowLastColumn="0" w:lastRowFirstColumn="0" w:lastRowLastColumn="0"/>
+            <w:tcW w:w="4148" w:type="dxa"/>
+            <w:vAlign w:val="center"/>
+          </w:tcPr>
+          <w:p>
+            <w:pPr>
+              <w:bidi w:val="0"/>
+              <w:jc w:val="center"/>
+              <w:rPr>
+                <w:rFonts w:asciiTheme="majorBidi" w:hAnsiTheme="majorBidi" w:cstheme="majorBidi"/>
+                <w:b w:val="0"/>
+                <w:bCs w:val="0"/>
+                <w:sz w:val="24"/>
+                <w:szCs w:val="24"/>
+              </w:rPr>
+            </w:pPr>
+            <w:proofErr w:type="spellStart"/>
+            <w:r>
+              <w:rPr>
+                <w:rFonts w:asciiTheme="majorBidi" w:hAnsiTheme="majorBidi" w:cstheme="majorBidi"/>
+                <w:b w:val="0"/>
+                <w:bCs w:val="0"/>
+                <w:sz w:val="24"/>
+                <w:szCs w:val="24"/>
+              </w:rPr>
+              <w:t>s</w:t>
+            </w:r>
+            <w:r>
+              <w:rPr>
+                <w:rFonts w:asciiTheme="majorBidi" w:hAnsiTheme="majorBidi" w:cstheme="majorBidi"/>
+                <w:b w:val="0"/>
+                <w:bCs w:val="0"/>
+                <w:sz w:val="24"/>
+                <w:szCs w:val="24"/>
+              </w:rPr>
+              <w:t>ugar_levels</w:t>
+            </w:r>
+            <w:proofErr w:type="spellEnd"/>
+          </w:p>
+        </w:tc>
+        <w:tc>
+          <w:tcPr>
+            <w:tcW w:w="4148" w:type="dxa"/>
+            <w:vAlign w:val="center"/>
+          </w:tcPr>
+          <w:p>
+            <w:pPr>
+              <w:bidi w:val="0"/>
+              <w:jc w:val="center"/>
+              <w:cnfStyle w:val="000000000000" w:firstRow="0" w:lastRow="0" w:firstColumn="0" w:lastColumn="0" w:oddVBand="0" w:evenVBand="0" w:oddHBand="0" w:evenHBand="0" w:firstRowFirstColumn="0" w:firstRowLastColumn="0" w:lastRowFirstColumn="0" w:lastRowLastColumn="0"/>
+              <w:rPr>
+                <w:rFonts w:asciiTheme="majorBidi" w:hAnsiTheme="majorBidi" w:cstheme="majorBidi"/>
+                <w:sz w:val="24"/>
+                <w:szCs w:val="24"/>
+              </w:rPr>
+            </w:pPr>
+            <w:r>
+              <w:rPr>
+                <w:rFonts w:asciiTheme="majorBidi" w:hAnsiTheme="majorBidi" w:cstheme="majorBidi"/>
+                <w:sz w:val="24"/>
+                <w:szCs w:val="24"/>
+              </w:rPr>
+              <w:t>2.121</w:t>
+            </w:r>
+          </w:p>
+        </w:tc>
+      </w:tr>
+      <w:tr>
+        <w:tc>
+          <w:tcPr>
+            <w:cnfStyle w:val="001000000000" w:firstRow="0" w:lastRow="0" w:firstColumn="1" w:lastColumn="0" w:oddVBand="0" w:evenVBand="0" w:oddHBand="0" w:evenHBand="0" w:firstRowFirstColumn="0" w:firstRowLastColumn="0" w:lastRowFirstColumn="0" w:lastRowLastColumn="0"/>
+            <w:tcW w:w="4148" w:type="dxa"/>
+            <w:vAlign w:val="center"/>
+          </w:tcPr>
+          <w:p>
+            <w:pPr>
+              <w:bidi w:val="0"/>
+              <w:jc w:val="center"/>
+              <w:rPr>
+                <w:rFonts w:asciiTheme="majorBidi" w:hAnsiTheme="majorBidi" w:cstheme="majorBidi"/>
+                <w:b w:val="0"/>
+                <w:bCs w:val="0"/>
+                <w:sz w:val="24"/>
+                <w:szCs w:val="24"/>
+              </w:rPr>
+            </w:pPr>
+            <w:r>
+              <w:rPr>
+                <w:rFonts w:asciiTheme="majorBidi" w:hAnsiTheme="majorBidi" w:cstheme="majorBidi"/>
+                <w:b w:val="0"/>
+                <w:bCs w:val="0"/>
+                <w:sz w:val="24"/>
+                <w:szCs w:val="24"/>
+              </w:rPr>
+              <w:t>PCR_01</w:t>
+            </w:r>
+          </w:p>
+        </w:tc>
+        <w:tc>
+          <w:tcPr>
+            <w:tcW w:w="4148" w:type="dxa"/>
+            <w:vAlign w:val="center"/>
+          </w:tcPr>
+          <w:p>
+            <w:pPr>
+              <w:bidi w:val="0"/>
+              <w:jc w:val="center"/>
+              <w:cnfStyle w:val="000000000000" w:firstRow="0" w:lastRow="0" w:firstColumn="0" w:lastColumn="0" w:oddVBand="0" w:evenVBand="0" w:oddHBand="0" w:evenHBand="0" w:firstRowFirstColumn="0" w:firstRowLastColumn="0" w:lastRowFirstColumn="0" w:lastRowLastColumn="0"/>
+              <w:rPr>
+                <w:rFonts w:asciiTheme="majorBidi" w:hAnsiTheme="majorBidi" w:cstheme="majorBidi"/>
+                <w:sz w:val="24"/>
+                <w:szCs w:val="24"/>
+              </w:rPr>
+            </w:pPr>
+            <w:r>
+              <w:rPr>
+                <w:rFonts w:asciiTheme="majorBidi" w:hAnsiTheme="majorBidi" w:cstheme="majorBidi"/>
+                <w:sz w:val="24"/>
+                <w:szCs w:val="24"/>
+              </w:rPr>
+              <w:t>1.875</w:t>
+            </w:r>
+          </w:p>
+        </w:tc>
+      </w:tr>
+      <w:tr>
+        <w:tc>
+          <w:tcPr>
+            <w:cnfStyle w:val="001000000000" w:firstRow="0" w:lastRow="0" w:firstColumn="1" w:lastColumn="0" w:oddVBand="0" w:evenVBand="0" w:oddHBand="0" w:evenHBand="0" w:firstRowFirstColumn="0" w:firstRowLastColumn="0" w:lastRowFirstColumn="0" w:lastRowLastColumn="0"/>
+            <w:tcW w:w="4148" w:type="dxa"/>
+            <w:vAlign w:val="center"/>
+          </w:tcPr>
+          <w:p>
+            <w:pPr>
+              <w:bidi w:val="0"/>
+              <w:jc w:val="center"/>
+              <w:rPr>
+                <w:rFonts w:asciiTheme="majorBidi" w:hAnsiTheme="majorBidi" w:cstheme="majorBidi"/>
+                <w:b w:val="0"/>
+                <w:bCs w:val="0"/>
+                <w:sz w:val="24"/>
+                <w:szCs w:val="24"/>
+              </w:rPr>
+            </w:pPr>
+            <w:r>
+              <w:rPr>
+                <w:rFonts w:asciiTheme="majorBidi" w:hAnsiTheme="majorBidi" w:cstheme="majorBidi"/>
+                <w:b w:val="0"/>
+                <w:bCs w:val="0"/>
+                <w:sz w:val="24"/>
+                <w:szCs w:val="24"/>
+              </w:rPr>
+              <w:t>PCR_05</w:t>
+            </w:r>
+          </w:p>
+        </w:tc>
+        <w:tc>
+          <w:tcPr>
+            <w:tcW w:w="4148" w:type="dxa"/>
+            <w:vAlign w:val="center"/>
+          </w:tcPr>
+          <w:p>
+            <w:pPr>
+              <w:bidi w:val="0"/>
+              <w:jc w:val="center"/>
+              <w:cnfStyle w:val="000000000000" w:firstRow="0" w:lastRow="0" w:firstColumn="0" w:lastColumn="0" w:oddVBand="0" w:evenVBand="0" w:oddHBand="0" w:evenHBand="0" w:firstRowFirstColumn="0" w:firstRowLastColumn="0" w:lastRowFirstColumn="0" w:lastRowLastColumn="0"/>
+              <w:rPr>
+                <w:rFonts w:asciiTheme="majorBidi" w:hAnsiTheme="majorBidi" w:cstheme="majorBidi"/>
+                <w:sz w:val="24"/>
+                <w:szCs w:val="24"/>
+              </w:rPr>
+            </w:pPr>
+            <w:r>
+              <w:rPr>
+                <w:rFonts w:asciiTheme="majorBidi" w:hAnsiTheme="majorBidi" w:cstheme="majorBidi"/>
+                <w:sz w:val="24"/>
+                <w:szCs w:val="24"/>
+              </w:rPr>
+              <w:t>0.372</w:t>
+            </w:r>
+          </w:p>
+        </w:tc>
+      </w:tr>
+      <w:tr>
+        <w:tc>
+          <w:tcPr>
+            <w:cnfStyle w:val="001000000000" w:firstRow="0" w:lastRow="0" w:firstColumn="1" w:lastColumn="0" w:oddVBand="0" w:evenVBand="0" w:oddHBand="0" w:evenHBand="0" w:firstRowFirstColumn="0" w:firstRowLastColumn="0" w:lastRowFirstColumn="0" w:lastRowLastColumn="0"/>
+            <w:tcW w:w="4148" w:type="dxa"/>
+            <w:vAlign w:val="center"/>
+          </w:tcPr>
+          <w:p>
+            <w:pPr>
+              <w:bidi w:val="0"/>
+              <w:jc w:val="center"/>
+              <w:rPr>
+                <w:rFonts w:asciiTheme="majorBidi" w:hAnsiTheme="majorBidi" w:cstheme="majorBidi"/>
+                <w:b w:val="0"/>
+                <w:bCs w:val="0"/>
+                <w:sz w:val="24"/>
+                <w:szCs w:val="24"/>
+              </w:rPr>
+            </w:pPr>
+            <w:proofErr w:type="spellStart"/>
+            <w:r>
+              <w:rPr>
+                <w:rFonts w:asciiTheme="majorBidi" w:hAnsiTheme="majorBidi" w:cstheme="majorBidi"/>
+                <w:b w:val="0"/>
+                <w:bCs w:val="0"/>
+                <w:sz w:val="24"/>
+                <w:szCs w:val="24"/>
+              </w:rPr>
+              <w:t>n</w:t>
+            </w:r>
+            <w:r>
+              <w:rPr>
+                <w:rFonts w:asciiTheme="majorBidi" w:hAnsiTheme="majorBidi" w:cstheme="majorBidi"/>
+                <w:b w:val="0"/>
+                <w:bCs w:val="0"/>
+                <w:sz w:val="24"/>
+                <w:szCs w:val="24"/>
+              </w:rPr>
+              <w:t>um_of_siblings</w:t>
+            </w:r>
+            <w:proofErr w:type="spellEnd"/>
+          </w:p>
+        </w:tc>
+        <w:tc>
+          <w:tcPr>
+            <w:tcW w:w="4148" w:type="dxa"/>
+            <w:vAlign w:val="center"/>
+          </w:tcPr>
+          <w:p>
+            <w:pPr>
+              <w:bidi w:val="0"/>
+              <w:jc w:val="center"/>
+              <w:cnfStyle w:val="000000000000" w:firstRow="0" w:lastRow="0" w:firstColumn="0" w:lastColumn="0" w:oddVBand="0" w:evenVBand="0" w:oddHBand="0" w:evenHBand="0" w:firstRowFirstColumn="0" w:firstRowLastColumn="0" w:lastRowFirstColumn="0" w:lastRowLastColumn="0"/>
+              <w:rPr>
+                <w:rFonts w:asciiTheme="majorBidi" w:hAnsiTheme="majorBidi" w:cstheme="majorBidi"/>
+                <w:sz w:val="24"/>
+                <w:szCs w:val="24"/>
+              </w:rPr>
+            </w:pPr>
+            <w:r>
+              <w:rPr>
+                <w:rFonts w:asciiTheme="majorBidi" w:hAnsiTheme="majorBidi" w:cstheme="majorBidi"/>
+                <w:sz w:val="24"/>
+                <w:szCs w:val="24"/>
+              </w:rPr>
+              <w:t>0.362</w:t>
+            </w:r>
+          </w:p>
+        </w:tc>
+      </w:tr>
+      <w:tr>
+        <w:tc>
+          <w:tcPr>
+            <w:cnfStyle w:val="001000000000" w:firstRow="0" w:lastRow="0" w:firstColumn="1" w:lastColumn="0" w:oddVBand="0" w:evenVBand="0" w:oddHBand="0" w:evenHBand="0" w:firstRowFirstColumn="0" w:firstRowLastColumn="0" w:lastRowFirstColumn="0" w:lastRowLastColumn="0"/>
+            <w:tcW w:w="4148" w:type="dxa"/>
+            <w:vAlign w:val="center"/>
+          </w:tcPr>
+          <w:p>
+            <w:pPr>
+              <w:bidi w:val="0"/>
+              <w:jc w:val="center"/>
+              <w:rPr>
+                <w:rFonts w:asciiTheme="majorBidi" w:hAnsiTheme="majorBidi" w:cstheme="majorBidi"/>
+                <w:b w:val="0"/>
+                <w:bCs w:val="0"/>
+                <w:sz w:val="24"/>
+                <w:szCs w:val="24"/>
+              </w:rPr>
+            </w:pPr>
+            <w:proofErr w:type="spellStart"/>
+            <w:r>
+              <w:rPr>
+                <w:rFonts w:asciiTheme="majorBidi" w:hAnsiTheme="majorBidi" w:cstheme="majorBidi"/>
+                <w:b w:val="0"/>
+                <w:bCs w:val="0"/>
+                <w:sz w:val="24"/>
+                <w:szCs w:val="24"/>
+              </w:rPr>
+              <w:t>h</w:t>
+            </w:r>
+            <w:r>
+              <w:rPr>
+                <w:rFonts w:asciiTheme="majorBidi" w:hAnsiTheme="majorBidi" w:cstheme="majorBidi"/>
+                <w:b w:val="0"/>
+                <w:bCs w:val="0"/>
+                <w:sz w:val="24"/>
+                <w:szCs w:val="24"/>
+              </w:rPr>
+              <w:t>ousehold_income</w:t>
+            </w:r>
+            <w:proofErr w:type="spellEnd"/>
+          </w:p>
+        </w:tc>
+        <w:tc>
+          <w:tcPr>
+            <w:tcW w:w="4148" w:type="dxa"/>
+            <w:vAlign w:val="center"/>
+          </w:tcPr>
+          <w:p>
+            <w:pPr>
+              <w:bidi w:val="0"/>
+              <w:jc w:val="center"/>
+              <w:cnfStyle w:val="000000000000" w:firstRow="0" w:lastRow="0" w:firstColumn="0" w:lastColumn="0" w:oddVBand="0" w:evenVBand="0" w:oddHBand="0" w:evenHBand="0" w:firstRowFirstColumn="0" w:firstRowLastColumn="0" w:lastRowFirstColumn="0" w:lastRowLastColumn="0"/>
+              <w:rPr>
+                <w:rFonts w:asciiTheme="majorBidi" w:hAnsiTheme="majorBidi" w:cstheme="majorBidi"/>
+                <w:sz w:val="24"/>
+                <w:szCs w:val="24"/>
+              </w:rPr>
+            </w:pPr>
+            <w:r>
+              <w:rPr>
+                <w:rFonts w:asciiTheme="majorBidi" w:hAnsiTheme="majorBidi" w:cstheme="majorBidi"/>
+                <w:sz w:val="24"/>
+                <w:szCs w:val="24"/>
+              </w:rPr>
+              <w:t>0.178</w:t>
+            </w:r>
+          </w:p>
+        </w:tc>
+      </w:tr>
+    </w:tbl>
+    <w:p>
+      <w:pPr>
+        <w:bidi w:val="0"/>
+        <w:rPr>
+          <w:rFonts w:asciiTheme="majorBidi" w:hAnsiTheme="majorBidi" w:cstheme="majorBidi"/>
+          <w:sz w:val="24"/>
+          <w:szCs w:val="24"/>
+        </w:rPr>
+      </w:pPr>
+    </w:p>
+    <w:p>
+      <w:pPr>
+        <w:keepLines w:val="0"/>
+        <w:bidi w:val="0"/>
+        <w:rPr>
+          <w:rFonts w:asciiTheme="majorBidi" w:hAnsiTheme="majorBidi" w:cstheme="majorBidi"/>
+          <w:sz w:val="24"/>
+          <w:szCs w:val="24"/>
+        </w:rPr>
+      </w:pPr>
+      <w:r>
+        <w:rPr>
+          <w:rFonts w:asciiTheme="majorBidi" w:hAnsiTheme="majorBidi" w:cstheme="majorBidi"/>
+          <w:sz w:val="24"/>
+          <w:szCs w:val="24"/>
+        </w:rPr>
+        <w:br w:type="page"/>
+      </w:r>
+    </w:p>
+    <w:p>
+      <w:pPr>
+        <w:bidi w:val="0"/>
+        <w:rPr>
+          <w:rFonts w:asciiTheme="majorBidi" w:hAnsiTheme="majorBidi" w:cstheme="majorBidi"/>
+          <w:b/>
+          <w:bCs/>
+          <w:color w:val="0070C0"/>
+          <w:sz w:val="28"/>
+          <w:szCs w:val="28"/>
+          <w:u w:val="single"/>
+        </w:rPr>
+      </w:pPr>
+      <w:r>
+        <w:rPr>
+          <w:rFonts w:asciiTheme="majorBidi" w:hAnsiTheme="majorBidi" w:cstheme="majorBidi"/>
+          <w:b/>
+          <w:bCs/>
+          <w:color w:val="0070C0"/>
+          <w:sz w:val="28"/>
+          <w:szCs w:val="28"/>
+          <w:u w:val="single"/>
+        </w:rPr>
+        <w:lastRenderedPageBreak/>
+        <w:t>Q10.</w:t>
+      </w:r>
+    </w:p>
+    <w:p>
+      <w:pPr>
+        <w:bidi w:val="0"/>
+        <w:rPr>
+          <w:rFonts w:asciiTheme="majorBidi" w:hAnsiTheme="majorBidi" w:cstheme="majorBidi"/>
+          <w:b/>
+          <w:bCs/>
+          <w:color w:val="0070C0"/>
+          <w:sz w:val="28"/>
+          <w:szCs w:val="28"/>
+          <w:u w:val="single"/>
+        </w:rPr>
+      </w:pPr>
+      <w:r>
+        <w:rPr>
+          <w:rFonts w:asciiTheme="majorBidi" w:hAnsiTheme="majorBidi" w:cstheme="majorBidi"/>
+          <w:b/>
+          <w:bCs/>
+          <w:noProof/>
+          <w:color w:val="0070C0"/>
+          <w:sz w:val="28"/>
+          <w:szCs w:val="28"/>
+          <w:u w:val="single"/>
+        </w:rPr>
+        <w:drawing>
+          <wp:inline distT="0" distB="0" distL="0" distR="0" wp14:anchorId="38F11E83" wp14:editId="68793E88">
+            <wp:extent cx="5274310" cy="3323590"/>
+            <wp:effectExtent l="0" t="0" r="2540" b="0"/>
+            <wp:docPr id="8" name="Picture 8"/>
+            <wp:cNvGraphicFramePr>
+              <a:graphicFrameLocks xmlns:a="http://schemas.openxmlformats.org/drawingml/2006/main" noChangeAspect="1"/>
+            </wp:cNvGraphicFramePr>
+            <a:graphic xmlns:a="http://schemas.openxmlformats.org/drawingml/2006/main">
+              <a:graphicData uri="http://schemas.openxmlformats.org/drawingml/2006/picture">
+                <pic:pic xmlns:pic="http://schemas.openxmlformats.org/drawingml/2006/picture">
+                  <pic:nvPicPr>
+                    <pic:cNvPr id="0" name="Picture 42"/>
+                    <pic:cNvPicPr>
+                      <a:picLocks noChangeAspect="1" noChangeArrowheads="1"/>
+                    </pic:cNvPicPr>
+                  </pic:nvPicPr>
+                  <pic:blipFill>
+                    <a:blip r:embed="rId10" cstate="print">
+                      <a:extLst>
+                        <a:ext uri="{28A0092B-C50C-407E-A947-70E740481C1C}">
+                          <a14:useLocalDpi xmlns:a14="http://schemas.microsoft.com/office/drawing/2010/main" val="0"/>
+                        </a:ext>
+                      </a:extLst>
+                    </a:blip>
+                    <a:srcRect/>
+                    <a:stretch>
+                      <a:fillRect/>
+                    </a:stretch>
+                  </pic:blipFill>
+                  <pic:spPr bwMode="auto">
+                    <a:xfrm>
+                      <a:off x="0" y="0"/>
+                      <a:ext cx="5274310" cy="3323590"/>
+                    </a:xfrm>
+                    <a:prstGeom prst="rect">
+                      <a:avLst/>
+                    </a:prstGeom>
+                    <a:noFill/>
+                    <a:ln>
+                      <a:noFill/>
+                    </a:ln>
+                  </pic:spPr>
+                </pic:pic>
+              </a:graphicData>
+            </a:graphic>
+          </wp:inline>
+        </w:drawing>
+      </w:r>
+    </w:p>
+    <w:p>
+      <w:pPr>
+        <w:bidi w:val="0"/>
+        <w:rPr>
+          <w:rFonts w:asciiTheme="majorBidi" w:hAnsiTheme="majorBidi" w:cstheme="majorBidi"/>
+          <w:b/>
+          <w:bCs/>
+          <w:color w:val="0070C0"/>
+          <w:sz w:val="28"/>
+          <w:szCs w:val="28"/>
+          <w:u w:val="single"/>
+        </w:rPr>
+      </w:pPr>
+      <w:r>
+        <w:rPr>
+          <w:rFonts w:asciiTheme="majorBidi" w:hAnsiTheme="majorBidi" w:cstheme="majorBidi"/>
+          <w:b/>
+          <w:bCs/>
+          <w:color w:val="0070C0"/>
+          <w:sz w:val="28"/>
+          <w:szCs w:val="28"/>
+          <w:highlight w:val="yellow"/>
+          <w:u w:val="single"/>
+        </w:rPr>
+        <w:t>Q11.</w:t>
+      </w:r>
+    </w:p>
+    <w:p>
+      <w:pPr>
+        <w:bidi w:val="0"/>
+        <w:rPr>
+          <w:rFonts w:asciiTheme="majorBidi" w:eastAsiaTheme="minorEastAsia" w:hAnsiTheme="majorBidi" w:cstheme="majorBidi"/>
+          <w:sz w:val="24"/>
+          <w:szCs w:val="24"/>
+        </w:rPr>
+      </w:pPr>
+      <w:r>
+        <w:rPr>
+          <w:rFonts w:asciiTheme="majorBidi" w:hAnsiTheme="majorBidi" w:cstheme="majorBidi"/>
+          <w:sz w:val="24"/>
+          <w:szCs w:val="24"/>
+        </w:rPr>
+        <w:t xml:space="preserve">As we saw in the tutorial, lasso (which uses </w:t>
+      </w:r>
+      <m:oMath>
+        <m:sSub>
+          <m:sSubPr>
+            <m:ctrlPr>
+              <w:rPr>
+                <w:rFonts w:ascii="Cambria Math" w:hAnsi="Cambria Math" w:cstheme="majorBidi"/>
+                <w:i/>
+                <w:sz w:val="24"/>
+                <w:szCs w:val="24"/>
+              </w:rPr>
+            </m:ctrlPr>
+          </m:sSubPr>
+          <m:e>
+            <m:r>
+              <m:rPr>
+                <m:scr m:val="script"/>
+              </m:rPr>
+              <w:rPr>
+                <w:rFonts w:ascii="Cambria Math" w:hAnsi="Cambria Math" w:cstheme="majorBidi"/>
+                <w:sz w:val="24"/>
+                <w:szCs w:val="24"/>
+              </w:rPr>
+              <m:t>l</m:t>
+            </m:r>
+          </m:e>
+          <m:sub>
+            <m:r>
+              <w:rPr>
+                <w:rFonts w:ascii="Cambria Math" w:hAnsi="Cambria Math" w:cstheme="majorBidi"/>
+                <w:sz w:val="24"/>
+                <w:szCs w:val="24"/>
+              </w:rPr>
+              <m:t>1</m:t>
+            </m:r>
+          </m:sub>
+        </m:sSub>
+      </m:oMath>
+      <w:r>
+        <w:rPr>
+          <w:rFonts w:asciiTheme="majorBidi" w:eastAsiaTheme="minorEastAsia" w:hAnsiTheme="majorBidi" w:cstheme="majorBidi"/>
+          <w:sz w:val="24"/>
+          <w:szCs w:val="24"/>
+        </w:rPr>
+        <w:t xml:space="preserve"> regularization) causes a sort of “variable selection”. The magnitude of the coefficient gives us an idea of the effect the feature has on finding our target, the features with larger (absolute) coefficient will be more prominent in our model for predicting the target.</w:t>
+      </w:r>
+    </w:p>
+    <w:p>
+      <w:pPr>
+        <w:bidi w:val="0"/>
+        <w:rPr>
+          <w:rFonts w:asciiTheme="majorBidi" w:hAnsiTheme="majorBidi" w:cstheme="majorBidi"/>
+          <w:b/>
+          <w:bCs/>
+          <w:color w:val="0070C0"/>
+          <w:sz w:val="28"/>
+          <w:szCs w:val="28"/>
+          <w:u w:val="single"/>
+        </w:rPr>
+      </w:pPr>
+      <w:r>
+        <w:rPr>
+          <w:rFonts w:asciiTheme="majorBidi" w:hAnsiTheme="majorBidi" w:cstheme="majorBidi"/>
+          <w:b/>
+          <w:bCs/>
+          <w:color w:val="0070C0"/>
+          <w:sz w:val="28"/>
+          <w:szCs w:val="28"/>
+          <w:highlight w:val="yellow"/>
+          <w:u w:val="single"/>
+        </w:rPr>
+        <w:t>Q12.</w:t>
+      </w:r>
+    </w:p>
+    <w:p>
+      <w:pPr>
+        <w:bidi w:val="0"/>
+        <w:rPr>
+          <w:rFonts w:asciiTheme="majorBidi" w:hAnsiTheme="majorBidi" w:cstheme="majorBidi"/>
+          <w:sz w:val="24"/>
+          <w:szCs w:val="24"/>
+        </w:rPr>
+      </w:pPr>
+      <w:r>
+        <w:rPr>
+          <w:rFonts w:asciiTheme="majorBidi" w:hAnsiTheme="majorBidi" w:cstheme="majorBidi"/>
+          <w:sz w:val="24"/>
+          <w:szCs w:val="24"/>
+        </w:rPr>
+        <w:t xml:space="preserve">Yes, had we chosen not to normalize the features the training performance of Lasso would have changed. </w:t>
+      </w:r>
+      <w:r>
+        <w:rPr>
+          <w:rFonts w:asciiTheme="majorBidi" w:hAnsiTheme="majorBidi" w:cstheme="majorBidi"/>
+          <w:sz w:val="24"/>
+          <w:szCs w:val="24"/>
+        </w:rPr>
+        <w:t xml:space="preserve">Features who in their original scale is smaller from the others would have far greater regularization </w:t>
+      </w:r>
+      <w:proofErr w:type="gramStart"/>
+      <w:r>
+        <w:rPr>
+          <w:rFonts w:asciiTheme="majorBidi" w:hAnsiTheme="majorBidi" w:cstheme="majorBidi"/>
+          <w:sz w:val="24"/>
+          <w:szCs w:val="24"/>
+        </w:rPr>
+        <w:t>in order to</w:t>
+      </w:r>
+      <w:proofErr w:type="gramEnd"/>
+      <w:r>
+        <w:rPr>
+          <w:rFonts w:asciiTheme="majorBidi" w:hAnsiTheme="majorBidi" w:cstheme="majorBidi"/>
+          <w:sz w:val="24"/>
+          <w:szCs w:val="24"/>
+        </w:rPr>
+        <w:t xml:space="preserve"> compensate. This would mean that for said features the regularization has greater importance than the data, while for others their regularization would remain minimal. This changes the training performance of the model.</w:t>
+      </w:r>
+    </w:p>
+    <w:p>
+      <w:pPr>
+        <w:keepLines w:val="0"/>
+        <w:bidi w:val="0"/>
+        <w:rPr>
+          <w:rFonts w:asciiTheme="majorBidi" w:hAnsiTheme="majorBidi" w:cstheme="majorBidi"/>
+          <w:sz w:val="24"/>
+          <w:szCs w:val="24"/>
+        </w:rPr>
+      </w:pPr>
+      <w:r>
+        <w:rPr>
+          <w:rFonts w:asciiTheme="majorBidi" w:hAnsiTheme="majorBidi" w:cstheme="majorBidi"/>
+          <w:sz w:val="24"/>
+          <w:szCs w:val="24"/>
+        </w:rPr>
+        <w:br w:type="page"/>
+      </w:r>
+    </w:p>
+    <w:p>
+      <w:pPr>
+        <w:bidi w:val="0"/>
+        <w:rPr>
+          <w:rFonts w:asciiTheme="majorBidi" w:hAnsiTheme="majorBidi" w:cstheme="majorBidi"/>
+          <w:b/>
+          <w:bCs/>
+          <w:color w:val="0070C0"/>
+          <w:sz w:val="28"/>
+          <w:szCs w:val="28"/>
+          <w:u w:val="single"/>
+        </w:rPr>
+      </w:pPr>
+      <w:r>
+        <w:rPr>
+          <w:rFonts w:asciiTheme="majorBidi" w:hAnsiTheme="majorBidi" w:cstheme="majorBidi"/>
+          <w:b/>
+          <w:bCs/>
+          <w:color w:val="0070C0"/>
+          <w:sz w:val="28"/>
+          <w:szCs w:val="28"/>
+          <w:highlight w:val="yellow"/>
+          <w:u w:val="single"/>
+        </w:rPr>
+        <w:lastRenderedPageBreak/>
+        <w:t>Q13.</w:t>
+      </w:r>
+    </w:p>
+    <w:p>
+      <w:pPr>
+        <w:bidi w:val="0"/>
+        <w:rPr>
+          <w:rFonts w:asciiTheme="majorBidi" w:hAnsiTheme="majorBidi" w:cstheme="majorBidi"/>
+          <w:sz w:val="24"/>
+          <w:szCs w:val="24"/>
+        </w:rPr>
+      </w:pPr>
+      <w:r>
+        <w:rPr>
+          <w:rFonts w:asciiTheme="majorBidi" w:hAnsiTheme="majorBidi" w:cstheme="majorBidi"/>
+          <w:noProof/>
+        </w:rPr>
+        <w:drawing>
+          <wp:inline distT="0" distB="0" distL="0" distR="0" wp14:anchorId="6FFDD3CE" wp14:editId="3DFD79AC">
+            <wp:extent cx="5274310" cy="1974215"/>
+            <wp:effectExtent l="0" t="0" r="2540" b="6985"/>
+            <wp:docPr id="9" name="Picture 9"/>
+            <wp:cNvGraphicFramePr>
+              <a:graphicFrameLocks xmlns:a="http://schemas.openxmlformats.org/drawingml/2006/main" noChangeAspect="1"/>
+            </wp:cNvGraphicFramePr>
+            <a:graphic xmlns:a="http://schemas.openxmlformats.org/drawingml/2006/main">
+              <a:graphicData uri="http://schemas.openxmlformats.org/drawingml/2006/picture">
+                <pic:pic xmlns:pic="http://schemas.openxmlformats.org/drawingml/2006/picture">
+                  <pic:nvPicPr>
+                    <pic:cNvPr id="0" name="Picture 44"/>
+                    <pic:cNvPicPr>
+                      <a:picLocks noChangeAspect="1" noChangeArrowheads="1"/>
+                    </pic:cNvPicPr>
+                  </pic:nvPicPr>
+                  <pic:blipFill>
+                    <a:blip r:embed="rId11" cstate="print">
+                      <a:extLst>
+                        <a:ext uri="{28A0092B-C50C-407E-A947-70E740481C1C}">
+                          <a14:useLocalDpi xmlns:a14="http://schemas.microsoft.com/office/drawing/2010/main" val="0"/>
+                        </a:ext>
+                      </a:extLst>
+                    </a:blip>
+                    <a:srcRect/>
+                    <a:stretch>
+                      <a:fillRect/>
+                    </a:stretch>
+                  </pic:blipFill>
+                  <pic:spPr bwMode="auto">
+                    <a:xfrm>
+                      <a:off x="0" y="0"/>
+                      <a:ext cx="5274310" cy="1974215"/>
+                    </a:xfrm>
+                    <a:prstGeom prst="rect">
+                      <a:avLst/>
+                    </a:prstGeom>
+                    <a:noFill/>
+                    <a:ln>
+                      <a:noFill/>
+                    </a:ln>
+                  </pic:spPr>
+                </pic:pic>
+              </a:graphicData>
+            </a:graphic>
+          </wp:inline>
+        </w:drawing>
+      </w:r>
+    </w:p>
+    <w:p>
+      <w:pPr>
+        <w:bidi w:val="0"/>
+        <w:rPr>
+          <w:rFonts w:asciiTheme="majorBidi" w:hAnsiTheme="majorBidi" w:cstheme="majorBidi"/>
+          <w:sz w:val="24"/>
+          <w:szCs w:val="24"/>
+        </w:rPr>
+      </w:pPr>
+      <w:r>
+        <w:rPr>
+          <w:rFonts w:asciiTheme="majorBidi" w:hAnsiTheme="majorBidi" w:cstheme="majorBidi"/>
+          <w:sz w:val="24"/>
+          <w:szCs w:val="24"/>
+        </w:rPr>
+        <w:t xml:space="preserve">From this visualization, we can understand that the contamination levels are distributed in a mostly of parabolic manner through PCR_01 and PCR_05, but with a large amount of noise. When we look at the bivariate analysis of them, we see that still a certain parabolic nature returns, where </w:t>
+      </w:r>
+      <w:proofErr w:type="gramStart"/>
+      <w:r>
+        <w:rPr>
+          <w:rFonts w:asciiTheme="majorBidi" w:hAnsiTheme="majorBidi" w:cstheme="majorBidi"/>
+          <w:sz w:val="24"/>
+          <w:szCs w:val="24"/>
+        </w:rPr>
+        <w:t>the large majority of</w:t>
+      </w:r>
+      <w:proofErr w:type="gramEnd"/>
+      <w:r>
+        <w:rPr>
+          <w:rFonts w:asciiTheme="majorBidi" w:hAnsiTheme="majorBidi" w:cstheme="majorBidi"/>
+          <w:sz w:val="24"/>
+          <w:szCs w:val="24"/>
+        </w:rPr>
+        <w:t xml:space="preserve"> contamination levels can be found below some parabolic line, which only a few datapoints which seem “noisy” not under said “line”. This means that we would need some model that can handle the noise, one with some regularization (which in this assignment is Lasso). </w:t>
+      </w:r>
+    </w:p>
+    <w:p>
+      <w:pPr>
+        <w:bidi w:val="0"/>
+        <w:rPr>
+          <w:rFonts w:asciiTheme="majorBidi" w:hAnsiTheme="majorBidi" w:cstheme="majorBidi"/>
+          <w:b/>
+          <w:bCs/>
+          <w:color w:val="0070C0"/>
+          <w:sz w:val="28"/>
+          <w:szCs w:val="28"/>
+          <w:u w:val="single"/>
+        </w:rPr>
+      </w:pPr>
+      <w:r>
+        <w:rPr>
+          <w:rFonts w:asciiTheme="majorBidi" w:hAnsiTheme="majorBidi" w:cstheme="majorBidi"/>
+          <w:b/>
+          <w:bCs/>
+          <w:color w:val="0070C0"/>
+          <w:sz w:val="28"/>
+          <w:szCs w:val="28"/>
+          <w:highlight w:val="yellow"/>
+          <w:u w:val="single"/>
+        </w:rPr>
+        <w:t>Q14.</w:t>
+      </w:r>
+    </w:p>
+    <w:p>
+      <w:pPr>
+        <w:bidi w:val="0"/>
+        <w:rPr>
+          <w:rFonts w:asciiTheme="majorBidi" w:hAnsiTheme="majorBidi" w:cstheme="majorBidi"/>
+          <w:sz w:val="24"/>
+          <w:szCs w:val="24"/>
+        </w:rPr>
+      </w:pPr>
+      <w:r>
+        <w:rPr>
+          <w:rFonts w:asciiTheme="majorBidi" w:hAnsiTheme="majorBidi" w:cstheme="majorBidi"/>
+          <w:noProof/>
+        </w:rPr>
+        <w:drawing>
+          <wp:inline distT="0" distB="0" distL="0" distR="0" wp14:anchorId="002C9287" wp14:editId="33402D1B">
+            <wp:extent cx="5274310" cy="3121025"/>
+            <wp:effectExtent l="0" t="0" r="2540" b="3175"/>
+            <wp:docPr id="10" name="Picture 10"/>
+            <wp:cNvGraphicFramePr>
+              <a:graphicFrameLocks xmlns:a="http://schemas.openxmlformats.org/drawingml/2006/main" noChangeAspect="1"/>
+            </wp:cNvGraphicFramePr>
+            <a:graphic xmlns:a="http://schemas.openxmlformats.org/drawingml/2006/main">
+              <a:graphicData uri="http://schemas.openxmlformats.org/drawingml/2006/picture">
+                <pic:pic xmlns:pic="http://schemas.openxmlformats.org/drawingml/2006/picture">
+                  <pic:nvPicPr>
+                    <pic:cNvPr id="0" name="Picture 46"/>
+                    <pic:cNvPicPr>
+                      <a:picLocks noChangeAspect="1" noChangeArrowheads="1"/>
+                    </pic:cNvPicPr>
+                  </pic:nvPicPr>
+                  <pic:blipFill>
+                    <a:blip r:embed="rId12" cstate="print">
+                      <a:extLst>
+                        <a:ext uri="{28A0092B-C50C-407E-A947-70E740481C1C}">
+                          <a14:useLocalDpi xmlns:a14="http://schemas.microsoft.com/office/drawing/2010/main" val="0"/>
+                        </a:ext>
+                      </a:extLst>
+                    </a:blip>
+                    <a:srcRect/>
+                    <a:stretch>
+                      <a:fillRect/>
+                    </a:stretch>
+                  </pic:blipFill>
+                  <pic:spPr bwMode="auto">
+                    <a:xfrm>
+                      <a:off x="0" y="0"/>
+                      <a:ext cx="5274310" cy="3121025"/>
+                    </a:xfrm>
+                    <a:prstGeom prst="rect">
+                      <a:avLst/>
+                    </a:prstGeom>
+                    <a:noFill/>
+                    <a:ln>
+                      <a:noFill/>
+                    </a:ln>
+                  </pic:spPr>
+                </pic:pic>
+              </a:graphicData>
+            </a:graphic>
+          </wp:inline>
+        </w:drawing>
+      </w:r>
+    </w:p>
+    <w:p>
+      <w:pPr>
+        <w:bidi w:val="0"/>
+        <w:rPr>
+          <w:rFonts w:asciiTheme="majorBidi" w:eastAsiaTheme="minorEastAsia" w:hAnsiTheme="majorBidi" w:cstheme="majorBidi"/>
+          <w:sz w:val="24"/>
+          <w:szCs w:val="24"/>
+          <w:lang w:bidi="he-IL"/>
+        </w:rPr>
+      </w:pPr>
+      <w:r>
+        <w:rPr>
+          <w:rFonts w:asciiTheme="majorBidi" w:hAnsiTheme="majorBidi" w:cstheme="majorBidi"/>
+          <w:sz w:val="24"/>
+          <w:szCs w:val="24"/>
+        </w:rPr>
+        <w:t xml:space="preserve">Using only PCR_01 and PCR_05 as features we found </w:t>
+      </w:r>
+      <w:r>
+        <w:rPr>
+          <w:rFonts w:asciiTheme="majorBidi" w:eastAsiaTheme="minorEastAsia" w:hAnsiTheme="majorBidi" w:cstheme="majorBidi"/>
+          <w:sz w:val="24"/>
+          <w:szCs w:val="24"/>
+        </w:rPr>
+        <w:t xml:space="preserve">that the optimal </w:t>
+      </w:r>
+      <m:oMath>
+        <m:r>
+          <w:rPr>
+            <w:rFonts w:ascii="Cambria Math" w:eastAsiaTheme="minorEastAsia" w:hAnsi="Cambria Math" w:cstheme="majorBidi"/>
+            <w:sz w:val="24"/>
+            <w:szCs w:val="24"/>
+          </w:rPr>
+          <m:t>α=0.</m:t>
+        </m:r>
+        <m:r>
+          <w:rPr>
+            <w:rFonts w:ascii="Cambria Math" w:eastAsiaTheme="minorEastAsia" w:hAnsi="Cambria Math" w:cstheme="majorBidi"/>
+            <w:sz w:val="24"/>
+            <w:szCs w:val="24"/>
+          </w:rPr>
+          <m:t>01</m:t>
+        </m:r>
+      </m:oMath>
+      <w:r>
+        <w:rPr>
+          <w:rFonts w:asciiTheme="majorBidi" w:eastAsiaTheme="minorEastAsia" w:hAnsiTheme="majorBidi" w:cstheme="majorBidi"/>
+          <w:sz w:val="24"/>
+          <w:szCs w:val="24"/>
+        </w:rPr>
+        <w:t xml:space="preserve"> and it achieves a validation loss of -</w:t>
+      </w:r>
+      <w:r>
+        <w:rPr>
+          <w:rFonts w:asciiTheme="majorBidi" w:eastAsiaTheme="minorEastAsia" w:hAnsiTheme="majorBidi" w:cstheme="majorBidi"/>
+          <w:sz w:val="24"/>
+          <w:szCs w:val="24"/>
+        </w:rPr>
+        <w:t xml:space="preserve">103.04, though this is slightly </w:t>
+      </w:r>
+      <w:r>
+        <w:rPr>
+          <w:rFonts w:asciiTheme="majorBidi" w:eastAsiaTheme="minorEastAsia" w:hAnsiTheme="majorBidi" w:cstheme="majorBidi"/>
+          <w:sz w:val="24"/>
+          <w:szCs w:val="24"/>
+          <w:lang w:bidi="he-IL"/>
+        </w:rPr>
+        <w:t xml:space="preserve">misleading, as further experimentation showed that all smaller values of </w:t>
+      </w:r>
+      <m:oMath>
+        <m:r>
+          <w:rPr>
+            <w:rFonts w:ascii="Cambria Math" w:eastAsiaTheme="minorEastAsia" w:hAnsi="Cambria Math" w:cstheme="majorBidi"/>
+            <w:sz w:val="24"/>
+            <w:szCs w:val="24"/>
+            <w:lang w:bidi="he-IL"/>
+          </w:rPr>
+          <m:t>α</m:t>
+        </m:r>
+      </m:oMath>
+      <w:r>
+        <w:rPr>
+          <w:rFonts w:asciiTheme="majorBidi" w:eastAsiaTheme="minorEastAsia" w:hAnsiTheme="majorBidi" w:cstheme="majorBidi"/>
+          <w:sz w:val="24"/>
+          <w:szCs w:val="24"/>
+          <w:lang w:bidi="he-IL"/>
+        </w:rPr>
+        <w:t xml:space="preserve"> also achieve the same validation loss.</w:t>
+      </w:r>
+    </w:p>
+    <w:p>
+      <w:pPr>
+        <w:keepLines w:val="0"/>
+        <w:bidi w:val="0"/>
+        <w:rPr>
+          <w:rFonts w:asciiTheme="majorBidi" w:hAnsiTheme="majorBidi" w:cstheme="majorBidi"/>
+          <w:sz w:val="24"/>
+          <w:szCs w:val="24"/>
+        </w:rPr>
+      </w:pPr>
+      <w:r>
+        <w:rPr>
+          <w:rFonts w:asciiTheme="majorBidi" w:hAnsiTheme="majorBidi" w:cstheme="majorBidi"/>
+          <w:sz w:val="24"/>
+          <w:szCs w:val="24"/>
+        </w:rPr>
+        <w:br w:type="page"/>
+      </w:r>
+    </w:p>
+    <w:p>
+      <w:pPr>
+        <w:bidi w:val="0"/>
+        <w:rPr>
+          <w:rFonts w:asciiTheme="majorBidi" w:hAnsiTheme="majorBidi" w:cstheme="majorBidi"/>
+          <w:b/>
+          <w:bCs/>
+          <w:color w:val="0070C0"/>
+          <w:sz w:val="28"/>
+          <w:szCs w:val="28"/>
+          <w:u w:val="single"/>
+        </w:rPr>
+      </w:pPr>
+      <w:r>
+        <w:rPr>
+          <w:rFonts w:asciiTheme="majorBidi" w:hAnsiTheme="majorBidi" w:cstheme="majorBidi"/>
+          <w:b/>
+          <w:bCs/>
+          <w:color w:val="0070C0"/>
+          <w:sz w:val="28"/>
+          <w:szCs w:val="28"/>
+          <w:u w:val="single"/>
+        </w:rPr>
+        <w:lastRenderedPageBreak/>
+        <w:t>Q15.</w:t>
+      </w:r>
+    </w:p>
+    <w:p>
+      <w:pPr>
+        <w:bidi w:val="0"/>
+        <w:rPr>
+          <w:rFonts w:asciiTheme="majorBidi" w:hAnsiTheme="majorBidi" w:cstheme="majorBidi"/>
+          <w:b/>
+          <w:bCs/>
+          <w:color w:val="0070C0"/>
+          <w:sz w:val="28"/>
+          <w:szCs w:val="28"/>
+          <w:u w:val="single"/>
+        </w:rPr>
+      </w:pPr>
+      <w:r>
+        <w:rPr>
+          <w:rFonts w:asciiTheme="majorBidi" w:hAnsiTheme="majorBidi" w:cstheme="majorBidi"/>
+          <w:b/>
+          <w:bCs/>
+          <w:noProof/>
+          <w:color w:val="0070C0"/>
+          <w:sz w:val="28"/>
+          <w:szCs w:val="28"/>
+          <w:u w:val="single"/>
+        </w:rPr>
+        <w:drawing>
+          <wp:inline distT="0" distB="0" distL="0" distR="0" wp14:anchorId="268DAEE0" wp14:editId="737464F6">
+            <wp:extent cx="5274310" cy="1974215"/>
+            <wp:effectExtent l="0" t="0" r="2540" b="6985"/>
+            <wp:docPr id="11" name="Picture 11"/>
+            <wp:cNvGraphicFramePr>
+              <a:graphicFrameLocks xmlns:a="http://schemas.openxmlformats.org/drawingml/2006/main" noChangeAspect="1"/>
+            </wp:cNvGraphicFramePr>
+            <a:graphic xmlns:a="http://schemas.openxmlformats.org/drawingml/2006/main">
+              <a:graphicData uri="http://schemas.openxmlformats.org/drawingml/2006/picture">
+                <pic:pic xmlns:pic="http://schemas.openxmlformats.org/drawingml/2006/picture">
+                  <pic:nvPicPr>
+                    <pic:cNvPr id="0" name="Picture 48"/>
+                    <pic:cNvPicPr>
+                      <a:picLocks noChangeAspect="1" noChangeArrowheads="1"/>
+                    </pic:cNvPicPr>
+                  </pic:nvPicPr>
+                  <pic:blipFill>
+                    <a:blip r:embed="rId13" cstate="print">
+                      <a:extLst>
+                        <a:ext uri="{28A0092B-C50C-407E-A947-70E740481C1C}">
+                          <a14:useLocalDpi xmlns:a14="http://schemas.microsoft.com/office/drawing/2010/main" val="0"/>
+                        </a:ext>
+                      </a:extLst>
+                    </a:blip>
+                    <a:srcRect/>
+                    <a:stretch>
+                      <a:fillRect/>
+                    </a:stretch>
+                  </pic:blipFill>
+                  <pic:spPr bwMode="auto">
+                    <a:xfrm>
+                      <a:off x="0" y="0"/>
+                      <a:ext cx="5274310" cy="1974215"/>
+                    </a:xfrm>
+                    <a:prstGeom prst="rect">
+                      <a:avLst/>
+                    </a:prstGeom>
+                    <a:noFill/>
+                    <a:ln>
+                      <a:noFill/>
+                    </a:ln>
+                  </pic:spPr>
+                </pic:pic>
+              </a:graphicData>
+            </a:graphic>
+          </wp:inline>
+        </w:drawing>
+      </w:r>
+    </w:p>
+    <w:p>
+      <w:pPr>
+        <w:bidi w:val="0"/>
+        <w:rPr>
+          <w:rFonts w:asciiTheme="majorBidi" w:hAnsiTheme="majorBidi" w:cstheme="majorBidi"/>
+          <w:b/>
+          <w:bCs/>
+          <w:color w:val="0070C0"/>
+          <w:sz w:val="28"/>
+          <w:szCs w:val="28"/>
+          <w:u w:val="single"/>
+        </w:rPr>
+      </w:pPr>
+      <w:r>
+        <w:rPr>
+          <w:rFonts w:asciiTheme="majorBidi" w:hAnsiTheme="majorBidi" w:cstheme="majorBidi"/>
+          <w:b/>
+          <w:bCs/>
+          <w:color w:val="0070C0"/>
+          <w:sz w:val="28"/>
+          <w:szCs w:val="28"/>
+          <w:u w:val="single"/>
+        </w:rPr>
+        <w:t>Q16.</w:t>
+      </w:r>
+    </w:p>
+    <w:p>
+      <w:pPr>
+        <w:bidi w:val="0"/>
+        <w:rPr>
+          <w:rFonts w:asciiTheme="majorBidi" w:hAnsiTheme="majorBidi" w:cstheme="majorBidi"/>
+          <w:sz w:val="24"/>
+          <w:szCs w:val="24"/>
+        </w:rPr>
+      </w:pPr>
     </w:p>
     <w:sectPr>
       <w:pgSz w:w="11906" w:h="16838"/>

</xml_diff>

<commit_message>
doc answeres till 19
</commit_message>
<xml_diff>
--- a/316084623-311288203.docx
+++ b/316084623-311288203.docx
@@ -2932,43 +2932,7 @@
           <w:sz w:val="24"/>
           <w:szCs w:val="24"/>
         </w:rPr>
-        <w:t xml:space="preserve">The Linear Regressor will change. This model uses SGD </w:t>
-      </w:r>
-      <w:proofErr w:type="gramStart"/>
-      <w:r>
-        <w:rPr>
-          <w:rFonts w:asciiTheme="majorBidi" w:eastAsiaTheme="minorEastAsia" w:hAnsiTheme="majorBidi" w:cstheme="majorBidi"/>
-          <w:sz w:val="24"/>
-          <w:szCs w:val="24"/>
-        </w:rPr>
-        <w:t>in order to</w:t>
-      </w:r>
-      <w:proofErr w:type="gramEnd"/>
-      <w:r>
-        <w:rPr>
-          <w:rFonts w:asciiTheme="majorBidi" w:eastAsiaTheme="minorEastAsia" w:hAnsiTheme="majorBidi" w:cstheme="majorBidi"/>
-          <w:sz w:val="24"/>
-          <w:szCs w:val="24"/>
-        </w:rPr>
-        <w:t xml:space="preserve"> find the minimal loss. SGD is sensitive to the values of the features. The partial derivative of a feature which holds “larger” (as in far greater or far lesser) data points than other features will pull the SGD stronger in its direction, thus making it more prominent, even if </w:t>
-      </w:r>
-      <w:proofErr w:type="gramStart"/>
-      <w:r>
-        <w:rPr>
-          <w:rFonts w:asciiTheme="majorBidi" w:eastAsiaTheme="minorEastAsia" w:hAnsiTheme="majorBidi" w:cstheme="majorBidi"/>
-          <w:sz w:val="24"/>
-          <w:szCs w:val="24"/>
-        </w:rPr>
-        <w:t>it’s</w:t>
-      </w:r>
-      <w:proofErr w:type="gramEnd"/>
-      <w:r>
-        <w:rPr>
-          <w:rFonts w:asciiTheme="majorBidi" w:eastAsiaTheme="minorEastAsia" w:hAnsiTheme="majorBidi" w:cstheme="majorBidi"/>
-          <w:sz w:val="24"/>
-          <w:szCs w:val="24"/>
-        </w:rPr>
-        <w:t xml:space="preserve"> data is less</w:t>
+        <w:t>The Linear Regressor will change. This model uses SGD in order to find the minimal loss. SGD is sensitive to the values of the features. The partial derivative of a feature which holds “larger” (as in far greater or far lesser) data points than other features will pull the SGD stronger in its direction, thus making it more prominent, even if it’s data is less</w:t>
       </w:r>
       <w:r>
         <w:rPr>
@@ -4408,25 +4372,7 @@
           <w:sz w:val="24"/>
           <w:szCs w:val="24"/>
         </w:rPr>
-        <w:t xml:space="preserve">Features who in their original scale is smaller from the others would have far greater regularization </w:t>
-      </w:r>
-      <w:proofErr w:type="gramStart"/>
-      <w:r>
-        <w:rPr>
-          <w:rFonts w:asciiTheme="majorBidi" w:hAnsiTheme="majorBidi" w:cstheme="majorBidi"/>
-          <w:sz w:val="24"/>
-          <w:szCs w:val="24"/>
-        </w:rPr>
-        <w:t>in order to</w:t>
-      </w:r>
-      <w:proofErr w:type="gramEnd"/>
-      <w:r>
-        <w:rPr>
-          <w:rFonts w:asciiTheme="majorBidi" w:hAnsiTheme="majorBidi" w:cstheme="majorBidi"/>
-          <w:sz w:val="24"/>
-          <w:szCs w:val="24"/>
-        </w:rPr>
-        <w:t xml:space="preserve"> compensate. This would mean that for said features the regularization has greater importance than the data, while for others their regularization would remain minimal. This changes the training performance of the model.</w:t>
+        <w:t>Features who in their original scale is smaller from the others would have far greater regularization in order to compensate. This would mean that for said features the regularization has greater importance than the data, while for others their regularization would remain minimal. This changes the training performance of the model.</w:t>
       </w:r>
     </w:p>
     <w:p>
@@ -4555,25 +4501,7 @@
           <w:sz w:val="24"/>
           <w:szCs w:val="24"/>
         </w:rPr>
-        <w:t xml:space="preserve">From this visualization, we can understand that the contamination levels are distributed in a mostly of parabolic manner through PCR_01 and PCR_05, but with a large amount of noise. When we look at the bivariate analysis of them, we see that still a certain parabolic nature returns, where </w:t>
-      </w:r>
-      <w:proofErr w:type="gramStart"/>
-      <w:r>
-        <w:rPr>
-          <w:rFonts w:asciiTheme="majorBidi" w:hAnsiTheme="majorBidi" w:cstheme="majorBidi"/>
-          <w:sz w:val="24"/>
-          <w:szCs w:val="24"/>
-        </w:rPr>
-        <w:t>the large majority of</w:t>
-      </w:r>
-      <w:proofErr w:type="gramEnd"/>
-      <w:r>
-        <w:rPr>
-          <w:rFonts w:asciiTheme="majorBidi" w:hAnsiTheme="majorBidi" w:cstheme="majorBidi"/>
-          <w:sz w:val="24"/>
-          <w:szCs w:val="24"/>
-        </w:rPr>
-        <w:t xml:space="preserve"> contamination levels can be found below some parabolic line, which only a few datapoints which seem “noisy” not under said “line”. This means that we would need some model that can handle the noise, one with some regularization (which in this assignment is Lasso). </w:t>
+        <w:t xml:space="preserve">From this visualization, we can understand that the contamination levels are distributed in a mostly of parabolic manner through PCR_01 and PCR_05, but with a large amount of noise. When we look at the bivariate analysis of them, we see that still a certain parabolic nature returns, where the large majority of contamination levels can be found below some parabolic line, which only a few datapoints which seem “noisy” not under said “line”. This means that we would need some model that can handle the noise, one with some regularization (which in this assignment is Lasso). </w:t>
       </w:r>
     </w:p>
     <w:p>
@@ -4797,6 +4725,7 @@
           <w:color w:val="0070C0"/>
           <w:sz w:val="28"/>
           <w:szCs w:val="28"/>
+          <w:highlight w:val="yellow"/>
           <w:u w:val="single"/>
         </w:rPr>
         <w:lastRenderedPageBreak/>
@@ -4898,6 +4827,7 @@
           <w:color w:val="0070C0"/>
           <w:sz w:val="28"/>
           <w:szCs w:val="28"/>
+          <w:highlight w:val="yellow"/>
           <w:u w:val="single"/>
         </w:rPr>
         <w:t>Q16.</w:t>
@@ -4910,6 +4840,354 @@
           <w:rFonts w:asciiTheme="majorBidi" w:hAnsiTheme="majorBidi" w:cstheme="majorBidi"/>
           <w:sz w:val="24"/>
           <w:szCs w:val="24"/>
+        </w:rPr>
+      </w:pPr>
+      <w:r>
+        <w:rPr>
+          <w:rFonts w:asciiTheme="majorBidi" w:hAnsiTheme="majorBidi" w:cstheme="majorBidi"/>
+          <w:sz w:val="24"/>
+          <w:szCs w:val="24"/>
+        </w:rPr>
+        <w:t>After 2</w:t>
+      </w:r>
+      <w:r>
+        <w:rPr>
+          <w:rFonts w:asciiTheme="majorBidi" w:hAnsiTheme="majorBidi" w:cstheme="majorBidi"/>
+          <w:sz w:val="24"/>
+          <w:szCs w:val="24"/>
+          <w:vertAlign w:val="superscript"/>
+        </w:rPr>
+        <w:t>nd</w:t>
+      </w:r>
+      <w:r>
+        <w:rPr>
+          <w:rFonts w:asciiTheme="majorBidi" w:hAnsiTheme="majorBidi" w:cstheme="majorBidi"/>
+          <w:sz w:val="24"/>
+          <w:szCs w:val="24"/>
+        </w:rPr>
+        <w:t xml:space="preserve"> degree polynomial mapping, many of our “new” features are of a second degree (</w:t>
+      </w:r>
+      <m:oMath>
+        <m:r>
+          <w:rPr>
+            <w:rFonts w:ascii="Cambria Math" w:hAnsi="Cambria Math" w:cstheme="majorBidi"/>
+            <w:sz w:val="24"/>
+            <w:szCs w:val="24"/>
+          </w:rPr>
+          <m:t xml:space="preserve">either </m:t>
+        </m:r>
+        <m:sSubSup>
+          <m:sSubSupPr>
+            <m:ctrlPr>
+              <w:rPr>
+                <w:rFonts w:ascii="Cambria Math" w:hAnsi="Cambria Math" w:cstheme="majorBidi"/>
+                <w:i/>
+                <w:sz w:val="24"/>
+                <w:szCs w:val="24"/>
+              </w:rPr>
+            </m:ctrlPr>
+          </m:sSubSupPr>
+          <m:e>
+            <m:r>
+              <w:rPr>
+                <w:rFonts w:ascii="Cambria Math" w:hAnsi="Cambria Math" w:cstheme="majorBidi"/>
+                <w:sz w:val="24"/>
+                <w:szCs w:val="24"/>
+              </w:rPr>
+              <m:t>x</m:t>
+            </m:r>
+          </m:e>
+          <m:sub>
+            <m:r>
+              <w:rPr>
+                <w:rFonts w:ascii="Cambria Math" w:hAnsi="Cambria Math" w:cstheme="majorBidi"/>
+                <w:sz w:val="24"/>
+                <w:szCs w:val="24"/>
+              </w:rPr>
+              <m:t>i</m:t>
+            </m:r>
+          </m:sub>
+          <m:sup>
+            <m:r>
+              <w:rPr>
+                <w:rFonts w:ascii="Cambria Math" w:hAnsi="Cambria Math" w:cstheme="majorBidi"/>
+                <w:sz w:val="24"/>
+                <w:szCs w:val="24"/>
+              </w:rPr>
+              <m:t>2</m:t>
+            </m:r>
+          </m:sup>
+        </m:sSubSup>
+        <m:r>
+          <w:rPr>
+            <w:rFonts w:ascii="Cambria Math" w:hAnsi="Cambria Math" w:cstheme="majorBidi"/>
+            <w:sz w:val="24"/>
+            <w:szCs w:val="24"/>
+          </w:rPr>
+          <m:t xml:space="preserve"> or </m:t>
+        </m:r>
+        <m:sSub>
+          <m:sSubPr>
+            <m:ctrlPr>
+              <w:rPr>
+                <w:rFonts w:ascii="Cambria Math" w:hAnsi="Cambria Math" w:cstheme="majorBidi"/>
+                <w:i/>
+                <w:sz w:val="24"/>
+                <w:szCs w:val="24"/>
+              </w:rPr>
+            </m:ctrlPr>
+          </m:sSubPr>
+          <m:e>
+            <m:r>
+              <w:rPr>
+                <w:rFonts w:ascii="Cambria Math" w:hAnsi="Cambria Math" w:cstheme="majorBidi"/>
+                <w:sz w:val="24"/>
+                <w:szCs w:val="24"/>
+              </w:rPr>
+              <m:t>x</m:t>
+            </m:r>
+          </m:e>
+          <m:sub>
+            <m:r>
+              <w:rPr>
+                <w:rFonts w:ascii="Cambria Math" w:hAnsi="Cambria Math" w:cstheme="majorBidi"/>
+                <w:sz w:val="24"/>
+                <w:szCs w:val="24"/>
+              </w:rPr>
+              <m:t>i</m:t>
+            </m:r>
+          </m:sub>
+        </m:sSub>
+        <m:r>
+          <w:rPr>
+            <w:rFonts w:ascii="Cambria Math" w:hAnsi="Cambria Math" w:cstheme="majorBidi"/>
+            <w:sz w:val="24"/>
+            <w:szCs w:val="24"/>
+          </w:rPr>
+          <m:t>∙</m:t>
+        </m:r>
+        <m:sSub>
+          <m:sSubPr>
+            <m:ctrlPr>
+              <w:rPr>
+                <w:rFonts w:ascii="Cambria Math" w:hAnsi="Cambria Math" w:cstheme="majorBidi"/>
+                <w:i/>
+                <w:sz w:val="24"/>
+                <w:szCs w:val="24"/>
+              </w:rPr>
+            </m:ctrlPr>
+          </m:sSubPr>
+          <m:e>
+            <m:r>
+              <w:rPr>
+                <w:rFonts w:ascii="Cambria Math" w:hAnsi="Cambria Math" w:cstheme="majorBidi"/>
+                <w:sz w:val="24"/>
+                <w:szCs w:val="24"/>
+              </w:rPr>
+              <m:t>x</m:t>
+            </m:r>
+          </m:e>
+          <m:sub>
+            <m:r>
+              <w:rPr>
+                <w:rFonts w:ascii="Cambria Math" w:hAnsi="Cambria Math" w:cstheme="majorBidi"/>
+                <w:sz w:val="24"/>
+                <w:szCs w:val="24"/>
+              </w:rPr>
+              <m:t>j</m:t>
+            </m:r>
+          </m:sub>
+        </m:sSub>
+      </m:oMath>
+      <w:r>
+        <w:rPr>
+          <w:rFonts w:asciiTheme="majorBidi" w:hAnsiTheme="majorBidi" w:cstheme="majorBidi"/>
+          <w:sz w:val="24"/>
+          <w:szCs w:val="24"/>
+        </w:rPr>
+        <w:t xml:space="preserve">) and seeing as how these features have already been normalized earlier, most of them lie between 1 and -1. Thus, after mapping them, all those that did not equal 1 or -1 will now lie much closer to 0. This will create a non-evenly distributed scattering of datapoint as there will be small patched at 1 and -1, and a larger patch near 0. This new distribution could harm the learning process as it creates artificial “islands” that could falsely give more information. </w:t>
+      </w:r>
+    </w:p>
+    <w:p>
+      <w:pPr>
+        <w:bidi w:val="0"/>
+        <w:rPr>
+          <w:rFonts w:asciiTheme="majorBidi" w:hAnsiTheme="majorBidi" w:cstheme="majorBidi"/>
+          <w:b/>
+          <w:bCs/>
+          <w:color w:val="0070C0"/>
+          <w:sz w:val="28"/>
+          <w:szCs w:val="28"/>
+          <w:u w:val="single"/>
+        </w:rPr>
+      </w:pPr>
+      <w:r>
+        <w:rPr>
+          <w:rFonts w:asciiTheme="majorBidi" w:hAnsiTheme="majorBidi" w:cstheme="majorBidi"/>
+          <w:b/>
+          <w:bCs/>
+          <w:color w:val="0070C0"/>
+          <w:sz w:val="28"/>
+          <w:szCs w:val="28"/>
+          <w:u w:val="single"/>
+        </w:rPr>
+        <w:t>Q17.</w:t>
+      </w:r>
+    </w:p>
+    <w:p>
+      <w:pPr>
+        <w:bidi w:val="0"/>
+        <w:rPr>
+          <w:rFonts w:asciiTheme="majorBidi" w:hAnsiTheme="majorBidi" w:cstheme="majorBidi"/>
+          <w:b/>
+          <w:bCs/>
+          <w:color w:val="0070C0"/>
+          <w:sz w:val="28"/>
+          <w:szCs w:val="28"/>
+          <w:u w:val="single"/>
+        </w:rPr>
+      </w:pPr>
+      <w:r>
+        <w:rPr>
+          <w:rFonts w:asciiTheme="majorBidi" w:hAnsiTheme="majorBidi" w:cstheme="majorBidi"/>
+          <w:b/>
+          <w:bCs/>
+          <w:noProof/>
+          <w:color w:val="0070C0"/>
+          <w:sz w:val="28"/>
+          <w:szCs w:val="28"/>
+          <w:u w:val="single"/>
+        </w:rPr>
+        <w:drawing>
+          <wp:inline distT="0" distB="0" distL="0" distR="0" wp14:anchorId="24CA6FC2" wp14:editId="0492DA78">
+            <wp:extent cx="5274310" cy="3121025"/>
+            <wp:effectExtent l="0" t="0" r="2540" b="3175"/>
+            <wp:docPr id="12" name="Picture 12" descr="Chart, line chart&#10;&#10;Description automatically generated"/>
+            <wp:cNvGraphicFramePr>
+              <a:graphicFrameLocks xmlns:a="http://schemas.openxmlformats.org/drawingml/2006/main" noChangeAspect="1"/>
+            </wp:cNvGraphicFramePr>
+            <a:graphic xmlns:a="http://schemas.openxmlformats.org/drawingml/2006/main">
+              <a:graphicData uri="http://schemas.openxmlformats.org/drawingml/2006/picture">
+                <pic:pic xmlns:pic="http://schemas.openxmlformats.org/drawingml/2006/picture">
+                  <pic:nvPicPr>
+                    <pic:cNvPr id="12" name="Picture 12" descr="Chart, line chart&#10;&#10;Description automatically generated"/>
+                    <pic:cNvPicPr>
+                      <a:picLocks noChangeAspect="1" noChangeArrowheads="1"/>
+                    </pic:cNvPicPr>
+                  </pic:nvPicPr>
+                  <pic:blipFill>
+                    <a:blip r:embed="rId14" cstate="print">
+                      <a:extLst>
+                        <a:ext uri="{28A0092B-C50C-407E-A947-70E740481C1C}">
+                          <a14:useLocalDpi xmlns:a14="http://schemas.microsoft.com/office/drawing/2010/main" val="0"/>
+                        </a:ext>
+                      </a:extLst>
+                    </a:blip>
+                    <a:srcRect/>
+                    <a:stretch>
+                      <a:fillRect/>
+                    </a:stretch>
+                  </pic:blipFill>
+                  <pic:spPr bwMode="auto">
+                    <a:xfrm>
+                      <a:off x="0" y="0"/>
+                      <a:ext cx="5274310" cy="3121025"/>
+                    </a:xfrm>
+                    <a:prstGeom prst="rect">
+                      <a:avLst/>
+                    </a:prstGeom>
+                    <a:noFill/>
+                    <a:ln>
+                      <a:noFill/>
+                    </a:ln>
+                  </pic:spPr>
+                </pic:pic>
+              </a:graphicData>
+            </a:graphic>
+          </wp:inline>
+        </w:drawing>
+      </w:r>
+    </w:p>
+    <w:p>
+      <w:pPr>
+        <w:bidi w:val="0"/>
+        <w:rPr>
+          <w:rFonts w:asciiTheme="majorBidi" w:eastAsiaTheme="minorEastAsia" w:hAnsiTheme="majorBidi" w:cstheme="majorBidi"/>
+          <w:sz w:val="24"/>
+          <w:szCs w:val="24"/>
+          <w:lang w:bidi="he-IL"/>
+        </w:rPr>
+      </w:pPr>
+      <w:r>
+        <w:rPr>
+          <w:rFonts w:asciiTheme="majorBidi" w:hAnsiTheme="majorBidi" w:cstheme="majorBidi"/>
+          <w:sz w:val="24"/>
+          <w:szCs w:val="24"/>
+        </w:rPr>
+        <w:t>W</w:t>
+      </w:r>
+      <w:r>
+        <w:rPr>
+          <w:rFonts w:asciiTheme="majorBidi" w:hAnsiTheme="majorBidi" w:cstheme="majorBidi"/>
+          <w:sz w:val="24"/>
+          <w:szCs w:val="24"/>
+        </w:rPr>
+        <w:t xml:space="preserve">e found </w:t>
+      </w:r>
+      <w:r>
+        <w:rPr>
+          <w:rFonts w:asciiTheme="majorBidi" w:eastAsiaTheme="minorEastAsia" w:hAnsiTheme="majorBidi" w:cstheme="majorBidi"/>
+          <w:sz w:val="24"/>
+          <w:szCs w:val="24"/>
+        </w:rPr>
+        <w:t xml:space="preserve">that the optimal </w:t>
+      </w:r>
+      <m:oMath>
+        <m:r>
+          <w:rPr>
+            <w:rFonts w:ascii="Cambria Math" w:eastAsiaTheme="minorEastAsia" w:hAnsi="Cambria Math" w:cstheme="majorBidi"/>
+            <w:sz w:val="24"/>
+            <w:szCs w:val="24"/>
+          </w:rPr>
+          <m:t>α=0.01</m:t>
+        </m:r>
+        <m:r>
+          <w:rPr>
+            <w:rFonts w:ascii="Cambria Math" w:eastAsiaTheme="minorEastAsia" w:hAnsi="Cambria Math" w:cstheme="majorBidi"/>
+            <w:sz w:val="24"/>
+            <w:szCs w:val="24"/>
+          </w:rPr>
+          <m:t>3</m:t>
+        </m:r>
+      </m:oMath>
+      <w:r>
+        <w:rPr>
+          <w:rFonts w:asciiTheme="majorBidi" w:eastAsiaTheme="minorEastAsia" w:hAnsiTheme="majorBidi" w:cstheme="majorBidi"/>
+          <w:sz w:val="24"/>
+          <w:szCs w:val="24"/>
+        </w:rPr>
+        <w:t xml:space="preserve"> and it achieves a validation loss of -</w:t>
+      </w:r>
+      <w:r>
+        <w:rPr>
+          <w:rFonts w:asciiTheme="majorBidi" w:eastAsiaTheme="minorEastAsia" w:hAnsiTheme="majorBidi" w:cstheme="majorBidi"/>
+          <w:sz w:val="24"/>
+          <w:szCs w:val="24"/>
+        </w:rPr>
+        <w:t>91.</w:t>
+      </w:r>
+    </w:p>
+    <w:p>
+      <w:pPr>
+        <w:bidi w:val="0"/>
+        <w:rPr>
+          <w:rFonts w:asciiTheme="majorBidi" w:hAnsiTheme="majorBidi" w:cstheme="majorBidi"/>
+          <w:b/>
+          <w:bCs/>
+          <w:color w:val="0070C0"/>
+          <w:sz w:val="28"/>
+          <w:szCs w:val="28"/>
+          <w:u w:val="single"/>
         </w:rPr>
       </w:pPr>
     </w:p>

</xml_diff>

<commit_message>
Added answers to 20-22
</commit_message>
<xml_diff>
--- a/316084623-311288203.docx
+++ b/316084623-311288203.docx
@@ -1,6 +1,6 @@
 
 <file path=word/document.xml><?xml version="1.0" encoding="utf-8"?>
-<w:document xmlns:wpc="http://schemas.microsoft.com/office/word/2010/wordprocessingCanvas" xmlns:cx="http://schemas.microsoft.com/office/drawing/2014/chartex" xmlns:cx1="http://schemas.microsoft.com/office/drawing/2015/9/8/chartex" xmlns:cx2="http://schemas.microsoft.com/office/drawing/2015/10/21/chartex" xmlns:cx3="http://schemas.microsoft.com/office/drawing/2016/5/9/chartex" xmlns:cx4="http://schemas.microsoft.com/office/drawing/2016/5/10/chartex" xmlns:cx5="http://schemas.microsoft.com/office/drawing/2016/5/11/chartex" xmlns:cx6="http://schemas.microsoft.com/office/drawing/2016/5/12/chartex" xmlns:cx7="http://schemas.microsoft.com/office/drawing/2016/5/13/chartex" xmlns:cx8="http://schemas.microsoft.com/office/drawing/2016/5/14/chartex" xmlns:mc="http://schemas.openxmlformats.org/markup-compatibility/2006" xmlns:aink="http://schemas.microsoft.com/office/drawing/2016/ink" xmlns:am3d="http://schemas.microsoft.com/office/drawing/2017/model3d" xmlns:o="urn:schemas-microsoft-com:office:office" xmlns:r="http://schemas.openxmlformats.org/officeDocument/2006/relationships" xmlns:m="http://schemas.openxmlformats.org/officeDocument/2006/math" xmlns:v="urn:schemas-microsoft-com:vml" xmlns:wp14="http://schemas.microsoft.com/office/word/2010/wordprocessingDrawing" xmlns:wp="http://schemas.openxmlformats.org/drawingml/2006/wordprocessingDrawing" xmlns:w10="urn:schemas-microsoft-com:office:word" xmlns:w="http://schemas.openxmlformats.org/wordprocessingml/2006/main" xmlns:w14="http://schemas.microsoft.com/office/word/2010/wordml" xmlns:w15="http://schemas.microsoft.com/office/word/2012/wordml" xmlns:w16cex="http://schemas.microsoft.com/office/word/2018/wordml/cex" xmlns:w16cid="http://schemas.microsoft.com/office/word/2016/wordml/cid" xmlns:w16="http://schemas.microsoft.com/office/word/2018/wordml" xmlns:w16se="http://schemas.microsoft.com/office/word/2015/wordml/symex" xmlns:wpg="http://schemas.microsoft.com/office/word/2010/wordprocessingGroup" xmlns:wpi="http://schemas.microsoft.com/office/word/2010/wordprocessingInk" xmlns:wne="http://schemas.microsoft.com/office/word/2006/wordml" xmlns:wps="http://schemas.microsoft.com/office/word/2010/wordprocessingShape" mc:Ignorable="w14 w15 w16se w16cid w16 w16cex wp14">
+<w:document xmlns:wpc="http://schemas.microsoft.com/office/word/2010/wordprocessingCanvas" xmlns:cx="http://schemas.microsoft.com/office/drawing/2014/chartex" xmlns:cx1="http://schemas.microsoft.com/office/drawing/2015/9/8/chartex" xmlns:cx2="http://schemas.microsoft.com/office/drawing/2015/10/21/chartex" xmlns:cx3="http://schemas.microsoft.com/office/drawing/2016/5/9/chartex" xmlns:cx4="http://schemas.microsoft.com/office/drawing/2016/5/10/chartex" xmlns:cx5="http://schemas.microsoft.com/office/drawing/2016/5/11/chartex" xmlns:cx6="http://schemas.microsoft.com/office/drawing/2016/5/12/chartex" xmlns:cx7="http://schemas.microsoft.com/office/drawing/2016/5/13/chartex" xmlns:cx8="http://schemas.microsoft.com/office/drawing/2016/5/14/chartex" xmlns:mc="http://schemas.openxmlformats.org/markup-compatibility/2006" xmlns:aink="http://schemas.microsoft.com/office/drawing/2016/ink" xmlns:am3d="http://schemas.microsoft.com/office/drawing/2017/model3d" xmlns:o="urn:schemas-microsoft-com:office:office" xmlns:oel="http://schemas.microsoft.com/office/2019/extlst" xmlns:r="http://schemas.openxmlformats.org/officeDocument/2006/relationships" xmlns:m="http://schemas.openxmlformats.org/officeDocument/2006/math" xmlns:v="urn:schemas-microsoft-com:vml" xmlns:wp14="http://schemas.microsoft.com/office/word/2010/wordprocessingDrawing" xmlns:wp="http://schemas.openxmlformats.org/drawingml/2006/wordprocessingDrawing" xmlns:w10="urn:schemas-microsoft-com:office:word" xmlns:w="http://schemas.openxmlformats.org/wordprocessingml/2006/main" xmlns:w14="http://schemas.microsoft.com/office/word/2010/wordml" xmlns:w15="http://schemas.microsoft.com/office/word/2012/wordml" xmlns:w16cex="http://schemas.microsoft.com/office/word/2018/wordml/cex" xmlns:w16cid="http://schemas.microsoft.com/office/word/2016/wordml/cid" xmlns:w16="http://schemas.microsoft.com/office/word/2018/wordml" xmlns:w16sdtdh="http://schemas.microsoft.com/office/word/2020/wordml/sdtdatahash" xmlns:w16se="http://schemas.microsoft.com/office/word/2015/wordml/symex" xmlns:wpg="http://schemas.microsoft.com/office/word/2010/wordprocessingGroup" xmlns:wpi="http://schemas.microsoft.com/office/word/2010/wordprocessingInk" xmlns:wne="http://schemas.microsoft.com/office/word/2006/wordml" xmlns:wps="http://schemas.microsoft.com/office/word/2010/wordprocessingShape" mc:Ignorable="w14 w15 w16se w16cid w16 w16cex w16sdtdh wp14">
   <w:body>
     <w:p>
       <w:pPr>
@@ -93,23 +93,13 @@
           <w:szCs w:val="24"/>
         </w:rPr>
       </w:pPr>
-      <w:proofErr w:type="spellStart"/>
-      <w:r>
-        <w:rPr>
-          <w:rFonts w:asciiTheme="majorBidi" w:hAnsiTheme="majorBidi" w:cstheme="majorBidi"/>
-          <w:sz w:val="24"/>
-          <w:szCs w:val="24"/>
-        </w:rPr>
-        <w:t>Ofir</w:t>
-      </w:r>
-      <w:proofErr w:type="spellEnd"/>
-      <w:r>
-        <w:rPr>
-          <w:rFonts w:asciiTheme="majorBidi" w:hAnsiTheme="majorBidi" w:cstheme="majorBidi"/>
-          <w:sz w:val="24"/>
-          <w:szCs w:val="24"/>
-        </w:rPr>
-        <w:t xml:space="preserve"> Manor, 316084623, </w:t>
+      <w:r>
+        <w:rPr>
+          <w:rFonts w:asciiTheme="majorBidi" w:hAnsiTheme="majorBidi" w:cstheme="majorBidi"/>
+          <w:sz w:val="24"/>
+          <w:szCs w:val="24"/>
+        </w:rPr>
+        <w:t xml:space="preserve">Ofir Manor, 316084623, </w:t>
       </w:r>
       <w:hyperlink r:id="rId5" w:history="1">
         <w:r>
@@ -1952,7 +1942,7 @@
     </w:p>
     <w:tbl>
       <w:tblPr>
-        <w:tblStyle w:val="1"/>
+        <w:tblStyle w:val="GridTable1Light"/>
         <w:tblW w:w="0" w:type="auto"/>
         <w:tblLook w:val="04A0" w:firstRow="1" w:lastRow="0" w:firstColumn="1" w:lastColumn="0" w:noHBand="0" w:noVBand="1"/>
       </w:tblPr>
@@ -2373,7 +2363,7 @@
     </w:p>
     <w:tbl>
       <w:tblPr>
-        <w:tblStyle w:val="1"/>
+        <w:tblStyle w:val="GridTable1Light"/>
         <w:tblW w:w="0" w:type="auto"/>
         <w:tblLook w:val="04A0" w:firstRow="1" w:lastRow="0" w:firstColumn="1" w:lastColumn="0" w:noHBand="0" w:noVBand="1"/>
       </w:tblPr>
@@ -3073,7 +3063,7 @@
     </w:p>
     <w:tbl>
       <w:tblPr>
-        <w:tblStyle w:val="1"/>
+        <w:tblStyle w:val="GridTable1Light"/>
         <w:tblW w:w="0" w:type="auto"/>
         <w:tblLook w:val="04A0" w:firstRow="1" w:lastRow="0" w:firstColumn="1" w:lastColumn="0" w:noHBand="0" w:noVBand="1"/>
       </w:tblPr>
@@ -3626,7 +3616,7 @@
     </w:p>
     <w:tbl>
       <w:tblPr>
-        <w:tblStyle w:val="1"/>
+        <w:tblStyle w:val="GridTable1Light"/>
         <w:tblW w:w="0" w:type="auto"/>
         <w:tblLook w:val="04A0" w:firstRow="1" w:lastRow="0" w:firstColumn="1" w:lastColumn="0" w:noHBand="0" w:noVBand="1"/>
       </w:tblPr>
@@ -4503,7 +4493,7 @@
       <w:commentRangeEnd w:id="0"/>
       <w:r>
         <w:rPr>
-          <w:rStyle w:val="a5"/>
+          <w:rStyle w:val="CommentReference"/>
         </w:rPr>
         <w:commentReference w:id="0"/>
       </w:r>
@@ -5502,7 +5492,6 @@
         </w:rPr>
         <w:t xml:space="preserve">improve our model, but feature mapping </w:t>
       </w:r>
-      <w:proofErr w:type="gramStart"/>
       <w:r>
         <w:rPr>
           <w:rFonts w:asciiTheme="majorBidi" w:hAnsiTheme="majorBidi" w:cstheme="majorBidi"/>
@@ -5511,7 +5500,14 @@
         </w:rPr>
         <w:t>add</w:t>
       </w:r>
-      <w:proofErr w:type="gramEnd"/>
+      <w:r>
+        <w:rPr>
+          <w:rFonts w:asciiTheme="majorBidi" w:hAnsiTheme="majorBidi" w:cstheme="majorBidi"/>
+          <w:sz w:val="24"/>
+          <w:szCs w:val="24"/>
+        </w:rPr>
+        <w:t>s</w:t>
+      </w:r>
       <w:r>
         <w:rPr>
           <w:rFonts w:asciiTheme="majorBidi" w:hAnsiTheme="majorBidi" w:cstheme="majorBidi"/>
@@ -5520,16 +5516,6 @@
         </w:rPr>
         <w:t xml:space="preserve"> necessary data to allow our models to predict with greater accuracy.</w:t>
       </w:r>
-    </w:p>
-    <w:p>
-      <w:pPr>
-        <w:bidi w:val="0"/>
-        <w:rPr>
-          <w:rFonts w:asciiTheme="majorBidi" w:hAnsiTheme="majorBidi" w:cstheme="majorBidi"/>
-          <w:sz w:val="24"/>
-          <w:szCs w:val="24"/>
-        </w:rPr>
-      </w:pPr>
     </w:p>
     <w:p>
       <w:pPr>
@@ -5554,9 +5540,123 @@
           <w:szCs w:val="28"/>
           <w:u w:val="single"/>
         </w:rPr>
-        <w:t>20</w:t>
-      </w:r>
-      <w:r>
+        <w:t>20.</w:t>
+      </w:r>
+    </w:p>
+    <w:p>
+      <w:pPr>
+        <w:bidi w:val="0"/>
+        <w:rPr>
+          <w:rFonts w:asciiTheme="majorBidi" w:hAnsiTheme="majorBidi" w:cstheme="majorBidi"/>
+          <w:sz w:val="24"/>
+          <w:szCs w:val="24"/>
+        </w:rPr>
+      </w:pPr>
+      <w:r>
+        <w:rPr>
+          <w:rFonts w:asciiTheme="majorBidi" w:hAnsiTheme="majorBidi" w:cstheme="majorBidi"/>
+          <w:sz w:val="24"/>
+          <w:szCs w:val="24"/>
+        </w:rPr>
+        <w:t>For our Random Forest model we decided to transform features PCR_01 and PCR_05 with the 3</w:t>
+      </w:r>
+      <w:r>
+        <w:rPr>
+          <w:rFonts w:asciiTheme="majorBidi" w:hAnsiTheme="majorBidi" w:cstheme="majorBidi"/>
+          <w:sz w:val="24"/>
+          <w:szCs w:val="24"/>
+          <w:vertAlign w:val="superscript"/>
+        </w:rPr>
+        <w:t>rd</w:t>
+      </w:r>
+      <w:r>
+        <w:rPr>
+          <w:rFonts w:asciiTheme="majorBidi" w:hAnsiTheme="majorBidi" w:cstheme="majorBidi"/>
+          <w:sz w:val="24"/>
+          <w:szCs w:val="24"/>
+        </w:rPr>
+        <w:t xml:space="preserve"> degree polynomial transformation and </w:t>
+      </w:r>
+      <w:proofErr w:type="spellStart"/>
+      <w:r>
+        <w:rPr>
+          <w:rFonts w:asciiTheme="majorBidi" w:hAnsiTheme="majorBidi" w:cstheme="majorBidi"/>
+          <w:sz w:val="24"/>
+          <w:szCs w:val="24"/>
+        </w:rPr>
+        <w:t>sugar_levels</w:t>
+      </w:r>
+      <w:proofErr w:type="spellEnd"/>
+      <w:r>
+        <w:rPr>
+          <w:rFonts w:asciiTheme="majorBidi" w:hAnsiTheme="majorBidi" w:cstheme="majorBidi"/>
+          <w:sz w:val="24"/>
+          <w:szCs w:val="24"/>
+        </w:rPr>
+        <w:t xml:space="preserve"> with the RBF transformation with </w:t>
+      </w:r>
+      <m:oMath>
+        <m:r>
+          <w:rPr>
+            <w:rFonts w:ascii="Cambria Math" w:hAnsi="Cambria Math" w:cstheme="majorBidi"/>
+            <w:sz w:val="24"/>
+            <w:szCs w:val="24"/>
+          </w:rPr>
+          <m:t>γ=</m:t>
+        </m:r>
+        <m:sSup>
+          <m:sSupPr>
+            <m:ctrlPr>
+              <w:rPr>
+                <w:rFonts w:ascii="Cambria Math" w:hAnsi="Cambria Math" w:cstheme="majorBidi"/>
+                <w:i/>
+                <w:sz w:val="24"/>
+                <w:szCs w:val="24"/>
+              </w:rPr>
+            </m:ctrlPr>
+          </m:sSupPr>
+          <m:e>
+            <m:r>
+              <w:rPr>
+                <w:rFonts w:ascii="Cambria Math" w:hAnsi="Cambria Math" w:cstheme="majorBidi"/>
+                <w:sz w:val="24"/>
+                <w:szCs w:val="24"/>
+              </w:rPr>
+              <m:t>10</m:t>
+            </m:r>
+          </m:e>
+          <m:sup>
+            <m:r>
+              <w:rPr>
+                <w:rFonts w:ascii="Cambria Math" w:hAnsi="Cambria Math" w:cstheme="majorBidi"/>
+                <w:sz w:val="24"/>
+                <w:szCs w:val="24"/>
+              </w:rPr>
+              <m:t>-</m:t>
+            </m:r>
+            <m:r>
+              <w:rPr>
+                <w:rFonts w:ascii="Cambria Math" w:hAnsi="Cambria Math" w:cstheme="majorBidi"/>
+                <w:sz w:val="24"/>
+                <w:szCs w:val="24"/>
+              </w:rPr>
+              <m:t>2</m:t>
+            </m:r>
+          </m:sup>
+        </m:sSup>
+      </m:oMath>
+      <w:r>
+        <w:rPr>
+          <w:rFonts w:asciiTheme="majorBidi" w:hAnsiTheme="majorBidi" w:cstheme="majorBidi"/>
+          <w:sz w:val="24"/>
+          <w:szCs w:val="24"/>
+        </w:rPr>
+        <w:t xml:space="preserve"> transformation. To decide on these features and their respective transformations we first looked at a univariate analysis of our features with respect to the contamination levels. We found that these three features showed some curvature, so we decided to test different feature mappings on then (using cross validation and taking the transformations that led to the best validation score).</w:t>
+      </w:r>
+    </w:p>
+    <w:p>
+      <w:pPr>
+        <w:bidi w:val="0"/>
         <w:rPr>
           <w:rFonts w:asciiTheme="majorBidi" w:hAnsiTheme="majorBidi" w:cstheme="majorBidi"/>
           <w:b/>
@@ -5566,7 +5666,153 @@
           <w:szCs w:val="28"/>
           <w:u w:val="single"/>
         </w:rPr>
-        <w:t>.</w:t>
+      </w:pPr>
+      <w:r>
+        <w:rPr>
+          <w:rFonts w:asciiTheme="majorBidi" w:hAnsiTheme="majorBidi" w:cstheme="majorBidi"/>
+          <w:b/>
+          <w:bCs/>
+          <w:color w:val="0070C0"/>
+          <w:sz w:val="28"/>
+          <w:szCs w:val="28"/>
+          <w:highlight w:val="yellow"/>
+          <w:u w:val="single"/>
+        </w:rPr>
+        <w:t>21.</w:t>
+      </w:r>
+    </w:p>
+    <w:p>
+      <w:pPr>
+        <w:bidi w:val="0"/>
+        <w:rPr>
+          <w:rFonts w:asciiTheme="majorBidi" w:hAnsiTheme="majorBidi" w:cstheme="majorBidi"/>
+          <w:sz w:val="24"/>
+          <w:szCs w:val="24"/>
+        </w:rPr>
+      </w:pPr>
+      <w:r>
+        <w:rPr>
+          <w:rFonts w:asciiTheme="majorBidi" w:hAnsiTheme="majorBidi" w:cstheme="majorBidi"/>
+          <w:sz w:val="24"/>
+          <w:szCs w:val="24"/>
+        </w:rPr>
+        <w:t xml:space="preserve">We have seen that RBF mapping divides the feature space into “bubbles” of high concentration. A random forest, which is uses decision trees, can achieve greater entropy loss when the division of a feature which isn’t linearly separable can be made more separable through RBF. We can expect the training loss to become nearly zero, as said “bubbles” can be learned efficiently, </w:t>
+      </w:r>
+      <w:proofErr w:type="gramStart"/>
+      <w:r>
+        <w:rPr>
+          <w:rFonts w:asciiTheme="majorBidi" w:hAnsiTheme="majorBidi" w:cstheme="majorBidi"/>
+          <w:sz w:val="24"/>
+          <w:szCs w:val="24"/>
+        </w:rPr>
+        <w:t>and also</w:t>
+      </w:r>
+      <w:proofErr w:type="gramEnd"/>
+      <w:r>
+        <w:rPr>
+          <w:rFonts w:asciiTheme="majorBidi" w:hAnsiTheme="majorBidi" w:cstheme="majorBidi"/>
+          <w:sz w:val="24"/>
+          <w:szCs w:val="24"/>
+        </w:rPr>
+        <w:t xml:space="preserve"> the validation error to decrease.</w:t>
+      </w:r>
+    </w:p>
+    <w:p>
+      <w:pPr>
+        <w:keepLines w:val="0"/>
+        <w:bidi w:val="0"/>
+        <w:rPr>
+          <w:rFonts w:asciiTheme="majorBidi" w:hAnsiTheme="majorBidi" w:cstheme="majorBidi"/>
+          <w:b/>
+          <w:bCs/>
+          <w:color w:val="0070C0"/>
+          <w:sz w:val="28"/>
+          <w:szCs w:val="28"/>
+          <w:u w:val="single"/>
+        </w:rPr>
+      </w:pPr>
+      <w:r>
+        <w:rPr>
+          <w:rFonts w:asciiTheme="majorBidi" w:hAnsiTheme="majorBidi" w:cstheme="majorBidi"/>
+          <w:b/>
+          <w:bCs/>
+          <w:color w:val="0070C0"/>
+          <w:sz w:val="28"/>
+          <w:szCs w:val="28"/>
+          <w:u w:val="single"/>
+        </w:rPr>
+        <w:br w:type="page"/>
+      </w:r>
+    </w:p>
+    <w:p>
+      <w:pPr>
+        <w:bidi w:val="0"/>
+        <w:rPr>
+          <w:rFonts w:asciiTheme="majorBidi" w:hAnsiTheme="majorBidi" w:cstheme="majorBidi"/>
+          <w:b/>
+          <w:bCs/>
+          <w:color w:val="0070C0"/>
+          <w:sz w:val="28"/>
+          <w:szCs w:val="28"/>
+          <w:u w:val="single"/>
+        </w:rPr>
+      </w:pPr>
+      <w:r>
+        <w:rPr>
+          <w:rFonts w:asciiTheme="majorBidi" w:hAnsiTheme="majorBidi" w:cstheme="majorBidi"/>
+          <w:b/>
+          <w:bCs/>
+          <w:color w:val="0070C0"/>
+          <w:sz w:val="28"/>
+          <w:szCs w:val="28"/>
+          <w:u w:val="single"/>
+        </w:rPr>
+        <w:lastRenderedPageBreak/>
+        <w:t>22.</w:t>
+      </w:r>
+    </w:p>
+    <w:p>
+      <w:pPr>
+        <w:bidi w:val="0"/>
+        <w:rPr>
+          <w:rFonts w:asciiTheme="majorBidi" w:hAnsiTheme="majorBidi" w:cstheme="majorBidi"/>
+          <w:sz w:val="24"/>
+          <w:szCs w:val="24"/>
+        </w:rPr>
+      </w:pPr>
+      <w:r>
+        <w:rPr>
+          <w:rFonts w:asciiTheme="majorBidi" w:hAnsiTheme="majorBidi" w:cstheme="majorBidi"/>
+          <w:sz w:val="24"/>
+          <w:szCs w:val="24"/>
+        </w:rPr>
+        <w:t xml:space="preserve">A Random Forest selects only a few features each time and </w:t>
+      </w:r>
+      <w:r>
+        <w:rPr>
+          <w:rFonts w:asciiTheme="majorBidi" w:hAnsiTheme="majorBidi" w:cstheme="majorBidi"/>
+          <w:sz w:val="24"/>
+          <w:szCs w:val="24"/>
+        </w:rPr>
+        <w:t>finds how well their combination can predict our target. This means that we do not have to do manual feature selection, as the random forest will explore on its own which combinations provide the most data and give that selection the most weight. It also combines several models, allowing for greater flexibility.</w:t>
+      </w:r>
+    </w:p>
+    <w:p>
+      <w:pPr>
+        <w:bidi w:val="0"/>
+        <w:rPr>
+          <w:rFonts w:asciiTheme="majorBidi" w:hAnsiTheme="majorBidi" w:cstheme="majorBidi"/>
+          <w:sz w:val="24"/>
+          <w:szCs w:val="24"/>
+        </w:rPr>
+      </w:pPr>
+      <w:r>
+        <w:rPr>
+          <w:rFonts w:asciiTheme="majorBidi" w:hAnsiTheme="majorBidi" w:cstheme="majorBidi"/>
+          <w:sz w:val="24"/>
+          <w:szCs w:val="24"/>
+        </w:rPr>
+        <w:t>23.</w:t>
       </w:r>
     </w:p>
     <w:p>
@@ -5592,11 +5838,11 @@
 </file>
 
 <file path=word/comments.xml><?xml version="1.0" encoding="utf-8"?>
-<w:comments xmlns:wpc="http://schemas.microsoft.com/office/word/2010/wordprocessingCanvas" xmlns:cx="http://schemas.microsoft.com/office/drawing/2014/chartex" xmlns:cx1="http://schemas.microsoft.com/office/drawing/2015/9/8/chartex" xmlns:cx2="http://schemas.microsoft.com/office/drawing/2015/10/21/chartex" xmlns:cx3="http://schemas.microsoft.com/office/drawing/2016/5/9/chartex" xmlns:cx4="http://schemas.microsoft.com/office/drawing/2016/5/10/chartex" xmlns:cx5="http://schemas.microsoft.com/office/drawing/2016/5/11/chartex" xmlns:cx6="http://schemas.microsoft.com/office/drawing/2016/5/12/chartex" xmlns:cx7="http://schemas.microsoft.com/office/drawing/2016/5/13/chartex" xmlns:cx8="http://schemas.microsoft.com/office/drawing/2016/5/14/chartex" xmlns:mc="http://schemas.openxmlformats.org/markup-compatibility/2006" xmlns:aink="http://schemas.microsoft.com/office/drawing/2016/ink" xmlns:am3d="http://schemas.microsoft.com/office/drawing/2017/model3d" xmlns:o="urn:schemas-microsoft-com:office:office" xmlns:r="http://schemas.openxmlformats.org/officeDocument/2006/relationships" xmlns:m="http://schemas.openxmlformats.org/officeDocument/2006/math" xmlns:v="urn:schemas-microsoft-com:vml" xmlns:wp14="http://schemas.microsoft.com/office/word/2010/wordprocessingDrawing" xmlns:wp="http://schemas.openxmlformats.org/drawingml/2006/wordprocessingDrawing" xmlns:w10="urn:schemas-microsoft-com:office:word" xmlns:w="http://schemas.openxmlformats.org/wordprocessingml/2006/main" xmlns:w14="http://schemas.microsoft.com/office/word/2010/wordml" xmlns:w15="http://schemas.microsoft.com/office/word/2012/wordml" xmlns:w16cex="http://schemas.microsoft.com/office/word/2018/wordml/cex" xmlns:w16cid="http://schemas.microsoft.com/office/word/2016/wordml/cid" xmlns:w16="http://schemas.microsoft.com/office/word/2018/wordml" xmlns:w16se="http://schemas.microsoft.com/office/word/2015/wordml/symex" xmlns:wpg="http://schemas.microsoft.com/office/word/2010/wordprocessingGroup" xmlns:wpi="http://schemas.microsoft.com/office/word/2010/wordprocessingInk" xmlns:wne="http://schemas.microsoft.com/office/word/2006/wordml" xmlns:wps="http://schemas.microsoft.com/office/word/2010/wordprocessingShape" mc:Ignorable="w14 w15 w16se w16cid w16 w16cex wp14">
+<w:comments xmlns:wpc="http://schemas.microsoft.com/office/word/2010/wordprocessingCanvas" xmlns:cx="http://schemas.microsoft.com/office/drawing/2014/chartex" xmlns:cx1="http://schemas.microsoft.com/office/drawing/2015/9/8/chartex" xmlns:cx2="http://schemas.microsoft.com/office/drawing/2015/10/21/chartex" xmlns:cx3="http://schemas.microsoft.com/office/drawing/2016/5/9/chartex" xmlns:cx4="http://schemas.microsoft.com/office/drawing/2016/5/10/chartex" xmlns:cx5="http://schemas.microsoft.com/office/drawing/2016/5/11/chartex" xmlns:cx6="http://schemas.microsoft.com/office/drawing/2016/5/12/chartex" xmlns:cx7="http://schemas.microsoft.com/office/drawing/2016/5/13/chartex" xmlns:cx8="http://schemas.microsoft.com/office/drawing/2016/5/14/chartex" xmlns:mc="http://schemas.openxmlformats.org/markup-compatibility/2006" xmlns:aink="http://schemas.microsoft.com/office/drawing/2016/ink" xmlns:am3d="http://schemas.microsoft.com/office/drawing/2017/model3d" xmlns:o="urn:schemas-microsoft-com:office:office" xmlns:oel="http://schemas.microsoft.com/office/2019/extlst" xmlns:r="http://schemas.openxmlformats.org/officeDocument/2006/relationships" xmlns:m="http://schemas.openxmlformats.org/officeDocument/2006/math" xmlns:v="urn:schemas-microsoft-com:vml" xmlns:wp14="http://schemas.microsoft.com/office/word/2010/wordprocessingDrawing" xmlns:wp="http://schemas.openxmlformats.org/drawingml/2006/wordprocessingDrawing" xmlns:w10="urn:schemas-microsoft-com:office:word" xmlns:w="http://schemas.openxmlformats.org/wordprocessingml/2006/main" xmlns:w14="http://schemas.microsoft.com/office/word/2010/wordml" xmlns:w15="http://schemas.microsoft.com/office/word/2012/wordml" xmlns:w16cex="http://schemas.microsoft.com/office/word/2018/wordml/cex" xmlns:w16cid="http://schemas.microsoft.com/office/word/2016/wordml/cid" xmlns:w16="http://schemas.microsoft.com/office/word/2018/wordml" xmlns:w16sdtdh="http://schemas.microsoft.com/office/word/2020/wordml/sdtdatahash" xmlns:w16se="http://schemas.microsoft.com/office/word/2015/wordml/symex" xmlns:wpg="http://schemas.microsoft.com/office/word/2010/wordprocessingGroup" xmlns:wpi="http://schemas.microsoft.com/office/word/2010/wordprocessingInk" xmlns:wne="http://schemas.microsoft.com/office/word/2006/wordml" xmlns:wps="http://schemas.microsoft.com/office/word/2010/wordprocessingShape" mc:Ignorable="w14 w15 w16se w16cid w16 w16cex w16sdtdh wp14">
   <w:comment w:id="0" w:author="orad barel" w:date="2023-01-15T20:19:00Z" w:initials="OB">
     <w:p>
       <w:pPr>
-        <w:pStyle w:val="a6"/>
+        <w:pStyle w:val="CommentText"/>
         <w:rPr>
           <w:rtl/>
           <w:lang w:bidi="he-IL"/>
@@ -5604,7 +5850,7 @@
       </w:pPr>
       <w:r>
         <w:rPr>
-          <w:rStyle w:val="a5"/>
+          <w:rStyle w:val="CommentReference"/>
         </w:rPr>
         <w:annotationRef/>
       </w:r>
@@ -5614,25 +5860,7 @@
           <w:rtl/>
           <w:lang w:bidi="he-IL"/>
         </w:rPr>
-        <w:t xml:space="preserve">למה </w:t>
-      </w:r>
-      <w:proofErr w:type="spellStart"/>
-      <w:r>
-        <w:rPr>
-          <w:rFonts w:hint="cs"/>
-          <w:rtl/>
-          <w:lang w:bidi="he-IL"/>
-        </w:rPr>
-        <w:t>רגולריזציה</w:t>
-      </w:r>
-      <w:proofErr w:type="spellEnd"/>
-      <w:r>
-        <w:rPr>
-          <w:rFonts w:hint="cs"/>
-          <w:rtl/>
-          <w:lang w:bidi="he-IL"/>
-        </w:rPr>
-        <w:t xml:space="preserve"> עוזרת להתמודד עם הרעש?</w:t>
+        <w:t>למה רגולריזציה עוזרת להתמודד עם הרעש?</w:t>
       </w:r>
     </w:p>
   </w:comment>
@@ -5640,25 +5868,25 @@
 </file>
 
 <file path=word/commentsExtended.xml><?xml version="1.0" encoding="utf-8"?>
-<w15:commentsEx xmlns:wpc="http://schemas.microsoft.com/office/word/2010/wordprocessingCanvas" xmlns:cx="http://schemas.microsoft.com/office/drawing/2014/chartex" xmlns:cx1="http://schemas.microsoft.com/office/drawing/2015/9/8/chartex" xmlns:cx2="http://schemas.microsoft.com/office/drawing/2015/10/21/chartex" xmlns:cx3="http://schemas.microsoft.com/office/drawing/2016/5/9/chartex" xmlns:cx4="http://schemas.microsoft.com/office/drawing/2016/5/10/chartex" xmlns:cx5="http://schemas.microsoft.com/office/drawing/2016/5/11/chartex" xmlns:cx6="http://schemas.microsoft.com/office/drawing/2016/5/12/chartex" xmlns:cx7="http://schemas.microsoft.com/office/drawing/2016/5/13/chartex" xmlns:cx8="http://schemas.microsoft.com/office/drawing/2016/5/14/chartex" xmlns:mc="http://schemas.openxmlformats.org/markup-compatibility/2006" xmlns:aink="http://schemas.microsoft.com/office/drawing/2016/ink" xmlns:am3d="http://schemas.microsoft.com/office/drawing/2017/model3d" xmlns:o="urn:schemas-microsoft-com:office:office" xmlns:r="http://schemas.openxmlformats.org/officeDocument/2006/relationships" xmlns:m="http://schemas.openxmlformats.org/officeDocument/2006/math" xmlns:v="urn:schemas-microsoft-com:vml" xmlns:wp14="http://schemas.microsoft.com/office/word/2010/wordprocessingDrawing" xmlns:wp="http://schemas.openxmlformats.org/drawingml/2006/wordprocessingDrawing" xmlns:w10="urn:schemas-microsoft-com:office:word" xmlns:w="http://schemas.openxmlformats.org/wordprocessingml/2006/main" xmlns:w14="http://schemas.microsoft.com/office/word/2010/wordml" xmlns:w15="http://schemas.microsoft.com/office/word/2012/wordml" xmlns:w16cex="http://schemas.microsoft.com/office/word/2018/wordml/cex" xmlns:w16cid="http://schemas.microsoft.com/office/word/2016/wordml/cid" xmlns:w16="http://schemas.microsoft.com/office/word/2018/wordml" xmlns:w16se="http://schemas.microsoft.com/office/word/2015/wordml/symex" xmlns:wpg="http://schemas.microsoft.com/office/word/2010/wordprocessingGroup" xmlns:wpi="http://schemas.microsoft.com/office/word/2010/wordprocessingInk" xmlns:wne="http://schemas.microsoft.com/office/word/2006/wordml" xmlns:wps="http://schemas.microsoft.com/office/word/2010/wordprocessingShape" mc:Ignorable="w14 w15 w16se w16cid w16 w16cex wp14">
+<w15:commentsEx xmlns:wpc="http://schemas.microsoft.com/office/word/2010/wordprocessingCanvas" xmlns:cx="http://schemas.microsoft.com/office/drawing/2014/chartex" xmlns:cx1="http://schemas.microsoft.com/office/drawing/2015/9/8/chartex" xmlns:cx2="http://schemas.microsoft.com/office/drawing/2015/10/21/chartex" xmlns:cx3="http://schemas.microsoft.com/office/drawing/2016/5/9/chartex" xmlns:cx4="http://schemas.microsoft.com/office/drawing/2016/5/10/chartex" xmlns:cx5="http://schemas.microsoft.com/office/drawing/2016/5/11/chartex" xmlns:cx6="http://schemas.microsoft.com/office/drawing/2016/5/12/chartex" xmlns:cx7="http://schemas.microsoft.com/office/drawing/2016/5/13/chartex" xmlns:cx8="http://schemas.microsoft.com/office/drawing/2016/5/14/chartex" xmlns:mc="http://schemas.openxmlformats.org/markup-compatibility/2006" xmlns:aink="http://schemas.microsoft.com/office/drawing/2016/ink" xmlns:am3d="http://schemas.microsoft.com/office/drawing/2017/model3d" xmlns:o="urn:schemas-microsoft-com:office:office" xmlns:oel="http://schemas.microsoft.com/office/2019/extlst" xmlns:r="http://schemas.openxmlformats.org/officeDocument/2006/relationships" xmlns:m="http://schemas.openxmlformats.org/officeDocument/2006/math" xmlns:v="urn:schemas-microsoft-com:vml" xmlns:wp14="http://schemas.microsoft.com/office/word/2010/wordprocessingDrawing" xmlns:wp="http://schemas.openxmlformats.org/drawingml/2006/wordprocessingDrawing" xmlns:w10="urn:schemas-microsoft-com:office:word" xmlns:w="http://schemas.openxmlformats.org/wordprocessingml/2006/main" xmlns:w14="http://schemas.microsoft.com/office/word/2010/wordml" xmlns:w15="http://schemas.microsoft.com/office/word/2012/wordml" xmlns:w16cex="http://schemas.microsoft.com/office/word/2018/wordml/cex" xmlns:w16cid="http://schemas.microsoft.com/office/word/2016/wordml/cid" xmlns:w16="http://schemas.microsoft.com/office/word/2018/wordml" xmlns:w16sdtdh="http://schemas.microsoft.com/office/word/2020/wordml/sdtdatahash" xmlns:w16se="http://schemas.microsoft.com/office/word/2015/wordml/symex" xmlns:wpg="http://schemas.microsoft.com/office/word/2010/wordprocessingGroup" xmlns:wpi="http://schemas.microsoft.com/office/word/2010/wordprocessingInk" xmlns:wne="http://schemas.microsoft.com/office/word/2006/wordml" xmlns:wps="http://schemas.microsoft.com/office/word/2010/wordprocessingShape" mc:Ignorable="w14 w15 w16se w16cid w16 w16cex w16sdtdh wp14">
   <w15:commentEx w15:paraId="018CD61E" w15:done="0"/>
 </w15:commentsEx>
 </file>
 
 <file path=word/commentsExtensible.xml><?xml version="1.0" encoding="utf-8"?>
-<w16cex:commentsExtensible xmlns:wpc="http://schemas.microsoft.com/office/word/2010/wordprocessingCanvas" xmlns:cx="http://schemas.microsoft.com/office/drawing/2014/chartex" xmlns:cx1="http://schemas.microsoft.com/office/drawing/2015/9/8/chartex" xmlns:cx2="http://schemas.microsoft.com/office/drawing/2015/10/21/chartex" xmlns:cx3="http://schemas.microsoft.com/office/drawing/2016/5/9/chartex" xmlns:cx4="http://schemas.microsoft.com/office/drawing/2016/5/10/chartex" xmlns:cx5="http://schemas.microsoft.com/office/drawing/2016/5/11/chartex" xmlns:cx6="http://schemas.microsoft.com/office/drawing/2016/5/12/chartex" xmlns:cx7="http://schemas.microsoft.com/office/drawing/2016/5/13/chartex" xmlns:cx8="http://schemas.microsoft.com/office/drawing/2016/5/14/chartex" xmlns:mc="http://schemas.openxmlformats.org/markup-compatibility/2006" xmlns:aink="http://schemas.microsoft.com/office/drawing/2016/ink" xmlns:am3d="http://schemas.microsoft.com/office/drawing/2017/model3d" xmlns:o="urn:schemas-microsoft-com:office:office" xmlns:r="http://schemas.openxmlformats.org/officeDocument/2006/relationships" xmlns:m="http://schemas.openxmlformats.org/officeDocument/2006/math" xmlns:v="urn:schemas-microsoft-com:vml" xmlns:wp14="http://schemas.microsoft.com/office/word/2010/wordprocessingDrawing" xmlns:wp="http://schemas.openxmlformats.org/drawingml/2006/wordprocessingDrawing" xmlns:w10="urn:schemas-microsoft-com:office:word" xmlns:w="http://schemas.openxmlformats.org/wordprocessingml/2006/main" xmlns:w14="http://schemas.microsoft.com/office/word/2010/wordml" xmlns:w15="http://schemas.microsoft.com/office/word/2012/wordml" xmlns:w16cex="http://schemas.microsoft.com/office/word/2018/wordml/cex" xmlns:w16cid="http://schemas.microsoft.com/office/word/2016/wordml/cid" xmlns:w16="http://schemas.microsoft.com/office/word/2018/wordml" xmlns:w16se="http://schemas.microsoft.com/office/word/2015/wordml/symex" xmlns:wpg="http://schemas.microsoft.com/office/word/2010/wordprocessingGroup" xmlns:wpi="http://schemas.microsoft.com/office/word/2010/wordprocessingInk" xmlns:wne="http://schemas.microsoft.com/office/word/2006/wordml" xmlns:wps="http://schemas.microsoft.com/office/word/2010/wordprocessingShape" mc:Ignorable="w14 w15 w16se w16cid w16 w16cex wp14">
+<w16cex:commentsExtensible xmlns:wpc="http://schemas.microsoft.com/office/word/2010/wordprocessingCanvas" xmlns:cx="http://schemas.microsoft.com/office/drawing/2014/chartex" xmlns:cx1="http://schemas.microsoft.com/office/drawing/2015/9/8/chartex" xmlns:cx2="http://schemas.microsoft.com/office/drawing/2015/10/21/chartex" xmlns:cx3="http://schemas.microsoft.com/office/drawing/2016/5/9/chartex" xmlns:cx4="http://schemas.microsoft.com/office/drawing/2016/5/10/chartex" xmlns:cx5="http://schemas.microsoft.com/office/drawing/2016/5/11/chartex" xmlns:cx6="http://schemas.microsoft.com/office/drawing/2016/5/12/chartex" xmlns:cx7="http://schemas.microsoft.com/office/drawing/2016/5/13/chartex" xmlns:cx8="http://schemas.microsoft.com/office/drawing/2016/5/14/chartex" xmlns:mc="http://schemas.openxmlformats.org/markup-compatibility/2006" xmlns:aink="http://schemas.microsoft.com/office/drawing/2016/ink" xmlns:am3d="http://schemas.microsoft.com/office/drawing/2017/model3d" xmlns:o="urn:schemas-microsoft-com:office:office" xmlns:oel="http://schemas.microsoft.com/office/2019/extlst" xmlns:r="http://schemas.openxmlformats.org/officeDocument/2006/relationships" xmlns:m="http://schemas.openxmlformats.org/officeDocument/2006/math" xmlns:v="urn:schemas-microsoft-com:vml" xmlns:wp14="http://schemas.microsoft.com/office/word/2010/wordprocessingDrawing" xmlns:wp="http://schemas.openxmlformats.org/drawingml/2006/wordprocessingDrawing" xmlns:w10="urn:schemas-microsoft-com:office:word" xmlns:w="http://schemas.openxmlformats.org/wordprocessingml/2006/main" xmlns:w14="http://schemas.microsoft.com/office/word/2010/wordml" xmlns:w15="http://schemas.microsoft.com/office/word/2012/wordml" xmlns:w16cex="http://schemas.microsoft.com/office/word/2018/wordml/cex" xmlns:w16cid="http://schemas.microsoft.com/office/word/2016/wordml/cid" xmlns:w16="http://schemas.microsoft.com/office/word/2018/wordml" xmlns:w16sdtdh="http://schemas.microsoft.com/office/word/2020/wordml/sdtdatahash" xmlns:w16se="http://schemas.microsoft.com/office/word/2015/wordml/symex" xmlns:wpg="http://schemas.microsoft.com/office/word/2010/wordprocessingGroup" xmlns:wpi="http://schemas.microsoft.com/office/word/2010/wordprocessingInk" xmlns:wne="http://schemas.microsoft.com/office/word/2006/wordml" xmlns:wps="http://schemas.microsoft.com/office/word/2010/wordprocessingShape" mc:Ignorable="w14 w15 w16se w16cid w16 w16cex w16sdtdh wp14">
   <w16cex:commentExtensible w16cex:durableId="276EDE6B" w16cex:dateUtc="2023-01-15T18:19:00Z"/>
 </w16cex:commentsExtensible>
 </file>
 
 <file path=word/commentsIds.xml><?xml version="1.0" encoding="utf-8"?>
-<w16cid:commentsIds xmlns:wpc="http://schemas.microsoft.com/office/word/2010/wordprocessingCanvas" xmlns:cx="http://schemas.microsoft.com/office/drawing/2014/chartex" xmlns:cx1="http://schemas.microsoft.com/office/drawing/2015/9/8/chartex" xmlns:cx2="http://schemas.microsoft.com/office/drawing/2015/10/21/chartex" xmlns:cx3="http://schemas.microsoft.com/office/drawing/2016/5/9/chartex" xmlns:cx4="http://schemas.microsoft.com/office/drawing/2016/5/10/chartex" xmlns:cx5="http://schemas.microsoft.com/office/drawing/2016/5/11/chartex" xmlns:cx6="http://schemas.microsoft.com/office/drawing/2016/5/12/chartex" xmlns:cx7="http://schemas.microsoft.com/office/drawing/2016/5/13/chartex" xmlns:cx8="http://schemas.microsoft.com/office/drawing/2016/5/14/chartex" xmlns:mc="http://schemas.openxmlformats.org/markup-compatibility/2006" xmlns:aink="http://schemas.microsoft.com/office/drawing/2016/ink" xmlns:am3d="http://schemas.microsoft.com/office/drawing/2017/model3d" xmlns:o="urn:schemas-microsoft-com:office:office" xmlns:r="http://schemas.openxmlformats.org/officeDocument/2006/relationships" xmlns:m="http://schemas.openxmlformats.org/officeDocument/2006/math" xmlns:v="urn:schemas-microsoft-com:vml" xmlns:wp14="http://schemas.microsoft.com/office/word/2010/wordprocessingDrawing" xmlns:wp="http://schemas.openxmlformats.org/drawingml/2006/wordprocessingDrawing" xmlns:w10="urn:schemas-microsoft-com:office:word" xmlns:w="http://schemas.openxmlformats.org/wordprocessingml/2006/main" xmlns:w14="http://schemas.microsoft.com/office/word/2010/wordml" xmlns:w15="http://schemas.microsoft.com/office/word/2012/wordml" xmlns:w16cex="http://schemas.microsoft.com/office/word/2018/wordml/cex" xmlns:w16cid="http://schemas.microsoft.com/office/word/2016/wordml/cid" xmlns:w16="http://schemas.microsoft.com/office/word/2018/wordml" xmlns:w16se="http://schemas.microsoft.com/office/word/2015/wordml/symex" xmlns:wpg="http://schemas.microsoft.com/office/word/2010/wordprocessingGroup" xmlns:wpi="http://schemas.microsoft.com/office/word/2010/wordprocessingInk" xmlns:wne="http://schemas.microsoft.com/office/word/2006/wordml" xmlns:wps="http://schemas.microsoft.com/office/word/2010/wordprocessingShape" mc:Ignorable="w14 w15 w16se w16cid w16 w16cex wp14">
+<w16cid:commentsIds xmlns:wpc="http://schemas.microsoft.com/office/word/2010/wordprocessingCanvas" xmlns:cx="http://schemas.microsoft.com/office/drawing/2014/chartex" xmlns:cx1="http://schemas.microsoft.com/office/drawing/2015/9/8/chartex" xmlns:cx2="http://schemas.microsoft.com/office/drawing/2015/10/21/chartex" xmlns:cx3="http://schemas.microsoft.com/office/drawing/2016/5/9/chartex" xmlns:cx4="http://schemas.microsoft.com/office/drawing/2016/5/10/chartex" xmlns:cx5="http://schemas.microsoft.com/office/drawing/2016/5/11/chartex" xmlns:cx6="http://schemas.microsoft.com/office/drawing/2016/5/12/chartex" xmlns:cx7="http://schemas.microsoft.com/office/drawing/2016/5/13/chartex" xmlns:cx8="http://schemas.microsoft.com/office/drawing/2016/5/14/chartex" xmlns:mc="http://schemas.openxmlformats.org/markup-compatibility/2006" xmlns:aink="http://schemas.microsoft.com/office/drawing/2016/ink" xmlns:am3d="http://schemas.microsoft.com/office/drawing/2017/model3d" xmlns:o="urn:schemas-microsoft-com:office:office" xmlns:oel="http://schemas.microsoft.com/office/2019/extlst" xmlns:r="http://schemas.openxmlformats.org/officeDocument/2006/relationships" xmlns:m="http://schemas.openxmlformats.org/officeDocument/2006/math" xmlns:v="urn:schemas-microsoft-com:vml" xmlns:wp14="http://schemas.microsoft.com/office/word/2010/wordprocessingDrawing" xmlns:wp="http://schemas.openxmlformats.org/drawingml/2006/wordprocessingDrawing" xmlns:w10="urn:schemas-microsoft-com:office:word" xmlns:w="http://schemas.openxmlformats.org/wordprocessingml/2006/main" xmlns:w14="http://schemas.microsoft.com/office/word/2010/wordml" xmlns:w15="http://schemas.microsoft.com/office/word/2012/wordml" xmlns:w16cex="http://schemas.microsoft.com/office/word/2018/wordml/cex" xmlns:w16cid="http://schemas.microsoft.com/office/word/2016/wordml/cid" xmlns:w16="http://schemas.microsoft.com/office/word/2018/wordml" xmlns:w16sdtdh="http://schemas.microsoft.com/office/word/2020/wordml/sdtdatahash" xmlns:w16se="http://schemas.microsoft.com/office/word/2015/wordml/symex" xmlns:wpg="http://schemas.microsoft.com/office/word/2010/wordprocessingGroup" xmlns:wpi="http://schemas.microsoft.com/office/word/2010/wordprocessingInk" xmlns:wne="http://schemas.microsoft.com/office/word/2006/wordml" xmlns:wps="http://schemas.microsoft.com/office/word/2010/wordprocessingShape" mc:Ignorable="w14 w15 w16se w16cid w16 w16cex w16sdtdh wp14">
   <w16cid:commentId w16cid:paraId="018CD61E" w16cid:durableId="276EDE6B"/>
 </w16cid:commentsIds>
 </file>
 
 <file path=word/people.xml><?xml version="1.0" encoding="utf-8"?>
-<w15:people xmlns:wpc="http://schemas.microsoft.com/office/word/2010/wordprocessingCanvas" xmlns:cx="http://schemas.microsoft.com/office/drawing/2014/chartex" xmlns:cx1="http://schemas.microsoft.com/office/drawing/2015/9/8/chartex" xmlns:cx2="http://schemas.microsoft.com/office/drawing/2015/10/21/chartex" xmlns:cx3="http://schemas.microsoft.com/office/drawing/2016/5/9/chartex" xmlns:cx4="http://schemas.microsoft.com/office/drawing/2016/5/10/chartex" xmlns:cx5="http://schemas.microsoft.com/office/drawing/2016/5/11/chartex" xmlns:cx6="http://schemas.microsoft.com/office/drawing/2016/5/12/chartex" xmlns:cx7="http://schemas.microsoft.com/office/drawing/2016/5/13/chartex" xmlns:cx8="http://schemas.microsoft.com/office/drawing/2016/5/14/chartex" xmlns:mc="http://schemas.openxmlformats.org/markup-compatibility/2006" xmlns:aink="http://schemas.microsoft.com/office/drawing/2016/ink" xmlns:am3d="http://schemas.microsoft.com/office/drawing/2017/model3d" xmlns:o="urn:schemas-microsoft-com:office:office" xmlns:r="http://schemas.openxmlformats.org/officeDocument/2006/relationships" xmlns:m="http://schemas.openxmlformats.org/officeDocument/2006/math" xmlns:v="urn:schemas-microsoft-com:vml" xmlns:wp14="http://schemas.microsoft.com/office/word/2010/wordprocessingDrawing" xmlns:wp="http://schemas.openxmlformats.org/drawingml/2006/wordprocessingDrawing" xmlns:w10="urn:schemas-microsoft-com:office:word" xmlns:w="http://schemas.openxmlformats.org/wordprocessingml/2006/main" xmlns:w14="http://schemas.microsoft.com/office/word/2010/wordml" xmlns:w15="http://schemas.microsoft.com/office/word/2012/wordml" xmlns:w16cex="http://schemas.microsoft.com/office/word/2018/wordml/cex" xmlns:w16cid="http://schemas.microsoft.com/office/word/2016/wordml/cid" xmlns:w16="http://schemas.microsoft.com/office/word/2018/wordml" xmlns:w16se="http://schemas.microsoft.com/office/word/2015/wordml/symex" xmlns:wpg="http://schemas.microsoft.com/office/word/2010/wordprocessingGroup" xmlns:wpi="http://schemas.microsoft.com/office/word/2010/wordprocessingInk" xmlns:wne="http://schemas.microsoft.com/office/word/2006/wordml" xmlns:wps="http://schemas.microsoft.com/office/word/2010/wordprocessingShape" mc:Ignorable="w14 w15 w16se w16cid w16 w16cex wp14">
+<w15:people xmlns:wpc="http://schemas.microsoft.com/office/word/2010/wordprocessingCanvas" xmlns:cx="http://schemas.microsoft.com/office/drawing/2014/chartex" xmlns:cx1="http://schemas.microsoft.com/office/drawing/2015/9/8/chartex" xmlns:cx2="http://schemas.microsoft.com/office/drawing/2015/10/21/chartex" xmlns:cx3="http://schemas.microsoft.com/office/drawing/2016/5/9/chartex" xmlns:cx4="http://schemas.microsoft.com/office/drawing/2016/5/10/chartex" xmlns:cx5="http://schemas.microsoft.com/office/drawing/2016/5/11/chartex" xmlns:cx6="http://schemas.microsoft.com/office/drawing/2016/5/12/chartex" xmlns:cx7="http://schemas.microsoft.com/office/drawing/2016/5/13/chartex" xmlns:cx8="http://schemas.microsoft.com/office/drawing/2016/5/14/chartex" xmlns:mc="http://schemas.openxmlformats.org/markup-compatibility/2006" xmlns:aink="http://schemas.microsoft.com/office/drawing/2016/ink" xmlns:am3d="http://schemas.microsoft.com/office/drawing/2017/model3d" xmlns:o="urn:schemas-microsoft-com:office:office" xmlns:oel="http://schemas.microsoft.com/office/2019/extlst" xmlns:r="http://schemas.openxmlformats.org/officeDocument/2006/relationships" xmlns:m="http://schemas.openxmlformats.org/officeDocument/2006/math" xmlns:v="urn:schemas-microsoft-com:vml" xmlns:wp14="http://schemas.microsoft.com/office/word/2010/wordprocessingDrawing" xmlns:wp="http://schemas.openxmlformats.org/drawingml/2006/wordprocessingDrawing" xmlns:w10="urn:schemas-microsoft-com:office:word" xmlns:w="http://schemas.openxmlformats.org/wordprocessingml/2006/main" xmlns:w14="http://schemas.microsoft.com/office/word/2010/wordml" xmlns:w15="http://schemas.microsoft.com/office/word/2012/wordml" xmlns:w16cex="http://schemas.microsoft.com/office/word/2018/wordml/cex" xmlns:w16cid="http://schemas.microsoft.com/office/word/2016/wordml/cid" xmlns:w16="http://schemas.microsoft.com/office/word/2018/wordml" xmlns:w16sdtdh="http://schemas.microsoft.com/office/word/2020/wordml/sdtdatahash" xmlns:w16se="http://schemas.microsoft.com/office/word/2015/wordml/symex" xmlns:wpg="http://schemas.microsoft.com/office/word/2010/wordprocessingGroup" xmlns:wpi="http://schemas.microsoft.com/office/word/2010/wordprocessingInk" xmlns:wne="http://schemas.microsoft.com/office/word/2006/wordml" xmlns:wps="http://schemas.microsoft.com/office/word/2010/wordprocessingShape" mc:Ignorable="w14 w15 w16se w16cid w16 w16cex w16sdtdh wp14">
   <w15:person w15:author="orad barel">
     <w15:presenceInfo w15:providerId="Windows Live" w15:userId="d6f47077fbb40479"/>
   </w15:person>
@@ -5666,7 +5894,7 @@
 </file>
 
 <file path=word/styles.xml><?xml version="1.0" encoding="utf-8"?>
-<w:styles xmlns:mc="http://schemas.openxmlformats.org/markup-compatibility/2006" xmlns:r="http://schemas.openxmlformats.org/officeDocument/2006/relationships" xmlns:w="http://schemas.openxmlformats.org/wordprocessingml/2006/main" xmlns:w14="http://schemas.microsoft.com/office/word/2010/wordml" xmlns:w15="http://schemas.microsoft.com/office/word/2012/wordml" xmlns:w16cex="http://schemas.microsoft.com/office/word/2018/wordml/cex" xmlns:w16cid="http://schemas.microsoft.com/office/word/2016/wordml/cid" xmlns:w16="http://schemas.microsoft.com/office/word/2018/wordml" xmlns:w16se="http://schemas.microsoft.com/office/word/2015/wordml/symex" mc:Ignorable="w14 w15 w16se w16cid w16 w16cex">
+<w:styles xmlns:mc="http://schemas.openxmlformats.org/markup-compatibility/2006" xmlns:r="http://schemas.openxmlformats.org/officeDocument/2006/relationships" xmlns:w="http://schemas.openxmlformats.org/wordprocessingml/2006/main" xmlns:w14="http://schemas.microsoft.com/office/word/2010/wordml" xmlns:w15="http://schemas.microsoft.com/office/word/2012/wordml" xmlns:w16cex="http://schemas.microsoft.com/office/word/2018/wordml/cex" xmlns:w16cid="http://schemas.microsoft.com/office/word/2016/wordml/cid" xmlns:w16="http://schemas.microsoft.com/office/word/2018/wordml" xmlns:w16sdtdh="http://schemas.microsoft.com/office/word/2020/wordml/sdtdatahash" xmlns:w16se="http://schemas.microsoft.com/office/word/2015/wordml/symex" mc:Ignorable="w14 w15 w16se w16cid w16 w16cex w16sdtdh">
   <w:docDefaults>
     <w:rPrDefault>
       <w:rPr>
@@ -6060,7 +6288,7 @@
     <w:lsdException w:name="Unresolved Mention" w:semiHidden="1" w:unhideWhenUsed="1"/>
     <w:lsdException w:name="Smart Link" w:semiHidden="1" w:unhideWhenUsed="1"/>
   </w:latentStyles>
-  <w:style w:type="paragraph" w:default="1" w:styleId="a">
+  <w:style w:type="paragraph" w:default="1" w:styleId="Normal">
     <w:name w:val="Normal"/>
     <w:qFormat/>
     <w:rsid w:val="004854FB"/>
@@ -6069,13 +6297,13 @@
       <w:bidi/>
     </w:pPr>
   </w:style>
-  <w:style w:type="character" w:default="1" w:styleId="a0">
+  <w:style w:type="character" w:default="1" w:styleId="DefaultParagraphFont">
     <w:name w:val="Default Paragraph Font"/>
     <w:uiPriority w:val="1"/>
     <w:semiHidden/>
     <w:unhideWhenUsed/>
   </w:style>
-  <w:style w:type="table" w:default="1" w:styleId="a1">
+  <w:style w:type="table" w:default="1" w:styleId="TableNormal">
     <w:name w:val="Normal Table"/>
     <w:uiPriority w:val="99"/>
     <w:semiHidden/>
@@ -6090,7 +6318,7 @@
       </w:tblCellMar>
     </w:tblPr>
   </w:style>
-  <w:style w:type="numbering" w:default="1" w:styleId="a2">
+  <w:style w:type="numbering" w:default="1" w:styleId="NoList">
     <w:name w:val="No List"/>
     <w:uiPriority w:val="99"/>
     <w:semiHidden/>
@@ -6098,7 +6326,7 @@
   </w:style>
   <w:style w:type="character" w:styleId="Hyperlink">
     <w:name w:val="Hyperlink"/>
-    <w:basedOn w:val="a0"/>
+    <w:basedOn w:val="DefaultParagraphFont"/>
     <w:uiPriority w:val="99"/>
     <w:unhideWhenUsed/>
     <w:rsid w:val="00E76B54"/>
@@ -6107,9 +6335,9 @@
       <w:u w:val="single"/>
     </w:rPr>
   </w:style>
-  <w:style w:type="character" w:styleId="a3">
+  <w:style w:type="character" w:styleId="PlaceholderText">
     <w:name w:val="Placeholder Text"/>
-    <w:basedOn w:val="a0"/>
+    <w:basedOn w:val="DefaultParagraphFont"/>
     <w:uiPriority w:val="99"/>
     <w:semiHidden/>
     <w:rsid w:val="00E76B54"/>
@@ -6117,9 +6345,9 @@
       <w:color w:val="808080"/>
     </w:rPr>
   </w:style>
-  <w:style w:type="table" w:styleId="a4">
+  <w:style w:type="table" w:styleId="TableGrid">
     <w:name w:val="Table Grid"/>
-    <w:basedOn w:val="a1"/>
+    <w:basedOn w:val="TableNormal"/>
     <w:uiPriority w:val="39"/>
     <w:rsid w:val="001E5E79"/>
     <w:pPr>
@@ -6136,9 +6364,9 @@
       </w:tblBorders>
     </w:tblPr>
   </w:style>
-  <w:style w:type="table" w:styleId="1">
+  <w:style w:type="table" w:styleId="GridTable1Light">
     <w:name w:val="Grid Table 1 Light"/>
-    <w:basedOn w:val="a1"/>
+    <w:basedOn w:val="TableNormal"/>
     <w:uiPriority w:val="46"/>
     <w:rsid w:val="001E5E79"/>
     <w:pPr>
@@ -6193,9 +6421,9 @@
       </w:rPr>
     </w:tblStylePr>
   </w:style>
-  <w:style w:type="character" w:styleId="a5">
+  <w:style w:type="character" w:styleId="CommentReference">
     <w:name w:val="annotation reference"/>
-    <w:basedOn w:val="a0"/>
+    <w:basedOn w:val="DefaultParagraphFont"/>
     <w:uiPriority w:val="99"/>
     <w:semiHidden/>
     <w:unhideWhenUsed/>
@@ -6205,10 +6433,10 @@
       <w:szCs w:val="16"/>
     </w:rPr>
   </w:style>
-  <w:style w:type="paragraph" w:styleId="a6">
+  <w:style w:type="paragraph" w:styleId="CommentText">
     <w:name w:val="annotation text"/>
-    <w:basedOn w:val="a"/>
-    <w:link w:val="a7"/>
+    <w:basedOn w:val="Normal"/>
+    <w:link w:val="CommentTextChar"/>
     <w:uiPriority w:val="99"/>
     <w:unhideWhenUsed/>
     <w:rsid w:val="00DD4C00"/>
@@ -6220,10 +6448,10 @@
       <w:szCs w:val="20"/>
     </w:rPr>
   </w:style>
-  <w:style w:type="character" w:customStyle="1" w:styleId="a7">
-    <w:name w:val="טקסט הערה תו"/>
-    <w:basedOn w:val="a0"/>
-    <w:link w:val="a6"/>
+  <w:style w:type="character" w:customStyle="1" w:styleId="CommentTextChar">
+    <w:name w:val="Comment Text Char"/>
+    <w:basedOn w:val="DefaultParagraphFont"/>
+    <w:link w:val="CommentText"/>
     <w:uiPriority w:val="99"/>
     <w:rsid w:val="00DD4C00"/>
     <w:rPr>
@@ -6231,11 +6459,11 @@
       <w:szCs w:val="20"/>
     </w:rPr>
   </w:style>
-  <w:style w:type="paragraph" w:styleId="a8">
+  <w:style w:type="paragraph" w:styleId="CommentSubject">
     <w:name w:val="annotation subject"/>
-    <w:basedOn w:val="a6"/>
-    <w:next w:val="a6"/>
-    <w:link w:val="a9"/>
+    <w:basedOn w:val="CommentText"/>
+    <w:next w:val="CommentText"/>
+    <w:link w:val="CommentSubjectChar"/>
     <w:uiPriority w:val="99"/>
     <w:semiHidden/>
     <w:unhideWhenUsed/>
@@ -6245,10 +6473,10 @@
       <w:bCs/>
     </w:rPr>
   </w:style>
-  <w:style w:type="character" w:customStyle="1" w:styleId="a9">
-    <w:name w:val="נושא הערה תו"/>
-    <w:basedOn w:val="a7"/>
-    <w:link w:val="a8"/>
+  <w:style w:type="character" w:customStyle="1" w:styleId="CommentSubjectChar">
+    <w:name w:val="Comment Subject Char"/>
+    <w:basedOn w:val="CommentTextChar"/>
+    <w:link w:val="CommentSubject"/>
     <w:uiPriority w:val="99"/>
     <w:semiHidden/>
     <w:rsid w:val="00DD4C00"/>
@@ -6259,10 +6487,10 @@
       <w:szCs w:val="20"/>
     </w:rPr>
   </w:style>
-  <w:style w:type="paragraph" w:styleId="aa">
+  <w:style w:type="paragraph" w:styleId="BalloonText">
     <w:name w:val="Balloon Text"/>
-    <w:basedOn w:val="a"/>
-    <w:link w:val="ab"/>
+    <w:basedOn w:val="Normal"/>
+    <w:link w:val="BalloonTextChar"/>
     <w:uiPriority w:val="99"/>
     <w:semiHidden/>
     <w:unhideWhenUsed/>
@@ -6276,10 +6504,10 @@
       <w:szCs w:val="18"/>
     </w:rPr>
   </w:style>
-  <w:style w:type="character" w:customStyle="1" w:styleId="ab">
-    <w:name w:val="טקסט בלונים תו"/>
-    <w:basedOn w:val="a0"/>
-    <w:link w:val="aa"/>
+  <w:style w:type="character" w:customStyle="1" w:styleId="BalloonTextChar">
+    <w:name w:val="Balloon Text Char"/>
+    <w:basedOn w:val="DefaultParagraphFont"/>
+    <w:link w:val="BalloonText"/>
     <w:uiPriority w:val="99"/>
     <w:semiHidden/>
     <w:rsid w:val="00DD4C00"/>

</xml_diff>

<commit_message>
First complete draft of docx
</commit_message>
<xml_diff>
--- a/316084623-311288203.docx
+++ b/316084623-311288203.docx
@@ -2205,7 +2205,7 @@
                 <w:sz w:val="24"/>
                 <w:szCs w:val="24"/>
               </w:rPr>
-              <w:t>-105.82</w:t>
+              <w:t>105.82</w:t>
             </w:r>
           </w:p>
         </w:tc>
@@ -2231,7 +2231,7 @@
                 <w:sz w:val="24"/>
                 <w:szCs w:val="24"/>
               </w:rPr>
-              <w:t>-106.19</w:t>
+              <w:t>106.19</w:t>
             </w:r>
           </w:p>
         </w:tc>
@@ -2312,10 +2312,10 @@
           <w:noProof/>
         </w:rPr>
         <w:drawing>
-          <wp:inline distT="0" distB="0" distL="0" distR="0" wp14:anchorId="4713C2C7" wp14:editId="0F641065">
-            <wp:extent cx="5274310" cy="3157855"/>
-            <wp:effectExtent l="0" t="0" r="2540" b="4445"/>
-            <wp:docPr id="1" name="Picture 1"/>
+          <wp:inline distT="0" distB="0" distL="0" distR="0" wp14:anchorId="634474CE" wp14:editId="770FDBC9">
+            <wp:extent cx="5274310" cy="3190240"/>
+            <wp:effectExtent l="0" t="0" r="2540" b="0"/>
+            <wp:docPr id="12" name="Picture 12"/>
             <wp:cNvGraphicFramePr>
               <a:graphicFrameLocks xmlns:a="http://schemas.openxmlformats.org/drawingml/2006/main" noChangeAspect="1"/>
             </wp:cNvGraphicFramePr>
@@ -2323,7 +2323,7 @@
               <a:graphicData uri="http://schemas.openxmlformats.org/drawingml/2006/picture">
                 <pic:pic xmlns:pic="http://schemas.openxmlformats.org/drawingml/2006/picture">
                   <pic:nvPicPr>
-                    <pic:cNvPr id="0" name="Picture 1"/>
+                    <pic:cNvPr id="0" name="Picture 3"/>
                     <pic:cNvPicPr>
                       <a:picLocks noChangeAspect="1" noChangeArrowheads="1"/>
                     </pic:cNvPicPr>
@@ -2344,7 +2344,7 @@
                   <pic:spPr bwMode="auto">
                     <a:xfrm>
                       <a:off x="0" y="0"/>
-                      <a:ext cx="5274310" cy="3157855"/>
+                      <a:ext cx="5274310" cy="3190240"/>
                     </a:xfrm>
                     <a:prstGeom prst="rect">
                       <a:avLst/>
@@ -2360,6 +2360,16 @@
           </wp:inline>
         </w:drawing>
       </w:r>
+    </w:p>
+    <w:p>
+      <w:pPr>
+        <w:bidi w:val="0"/>
+        <w:rPr>
+          <w:rFonts w:asciiTheme="majorBidi" w:eastAsiaTheme="minorEastAsia" w:hAnsiTheme="majorBidi" w:cstheme="majorBidi"/>
+          <w:sz w:val="24"/>
+          <w:szCs w:val="24"/>
+        </w:rPr>
+      </w:pPr>
     </w:p>
     <w:tbl>
       <w:tblPr>
@@ -2626,7 +2636,7 @@
                 <w:sz w:val="24"/>
                 <w:szCs w:val="24"/>
               </w:rPr>
-              <w:t>-105.82</w:t>
+              <w:t>105.82</w:t>
             </w:r>
           </w:p>
         </w:tc>
@@ -2652,7 +2662,7 @@
                 <w:sz w:val="24"/>
                 <w:szCs w:val="24"/>
               </w:rPr>
-              <w:t>-106.19</w:t>
+              <w:t>106.19</w:t>
             </w:r>
           </w:p>
         </w:tc>
@@ -2736,7 +2746,7 @@
                 <w:sz w:val="24"/>
                 <w:szCs w:val="24"/>
               </w:rPr>
-              <w:t>-94.77</w:t>
+              <w:t>94.77</w:t>
             </w:r>
           </w:p>
         </w:tc>
@@ -2762,7 +2772,7 @@
                 <w:sz w:val="24"/>
                 <w:szCs w:val="24"/>
               </w:rPr>
-              <w:t>-103.8</w:t>
+              <w:t>103.8</w:t>
             </w:r>
           </w:p>
         </w:tc>
@@ -2950,10 +2960,10 @@
           <w:noProof/>
         </w:rPr>
         <w:drawing>
-          <wp:inline distT="0" distB="0" distL="0" distR="0" wp14:anchorId="5633CAAE" wp14:editId="44E2F376">
-            <wp:extent cx="5274310" cy="3157855"/>
-            <wp:effectExtent l="0" t="0" r="2540" b="4445"/>
-            <wp:docPr id="6" name="Picture 6" descr="Chart, line chart&#10;&#10;Description automatically generated"/>
+          <wp:inline distT="0" distB="0" distL="0" distR="0" wp14:anchorId="0EDB71C4" wp14:editId="76D6D7B9">
+            <wp:extent cx="5274310" cy="3190240"/>
+            <wp:effectExtent l="0" t="0" r="2540" b="0"/>
+            <wp:docPr id="13" name="Picture 13"/>
             <wp:cNvGraphicFramePr>
               <a:graphicFrameLocks xmlns:a="http://schemas.openxmlformats.org/drawingml/2006/main" noChangeAspect="1"/>
             </wp:cNvGraphicFramePr>
@@ -2961,7 +2971,7 @@
               <a:graphicData uri="http://schemas.openxmlformats.org/drawingml/2006/picture">
                 <pic:pic xmlns:pic="http://schemas.openxmlformats.org/drawingml/2006/picture">
                   <pic:nvPicPr>
-                    <pic:cNvPr id="6" name="Picture 6" descr="Chart, line chart&#10;&#10;Description automatically generated"/>
+                    <pic:cNvPr id="0" name="Picture 5"/>
                     <pic:cNvPicPr>
                       <a:picLocks noChangeAspect="1" noChangeArrowheads="1"/>
                     </pic:cNvPicPr>
@@ -2982,7 +2992,7 @@
                   <pic:spPr bwMode="auto">
                     <a:xfrm>
                       <a:off x="0" y="0"/>
-                      <a:ext cx="5274310" cy="3157855"/>
+                      <a:ext cx="5274310" cy="3190240"/>
                     </a:xfrm>
                     <a:prstGeom prst="rect">
                       <a:avLst/>
@@ -3032,8 +3042,18 @@
           <w:sz w:val="24"/>
           <w:szCs w:val="24"/>
         </w:rPr>
-        <w:t xml:space="preserve"> and it achieves a validation loss of -98.25</w:t>
-      </w:r>
+        <w:t xml:space="preserve"> and it achieves a validation loss of </w:t>
+      </w:r>
+      <w:proofErr w:type="gramStart"/>
+      <w:r>
+        <w:rPr>
+          <w:rFonts w:asciiTheme="majorBidi" w:eastAsiaTheme="minorEastAsia" w:hAnsiTheme="majorBidi" w:cstheme="majorBidi"/>
+          <w:sz w:val="24"/>
+          <w:szCs w:val="24"/>
+        </w:rPr>
+        <w:t>98.25</w:t>
+      </w:r>
+      <w:proofErr w:type="gramEnd"/>
     </w:p>
     <w:p>
       <w:pPr>
@@ -3326,7 +3346,7 @@
                 <w:sz w:val="24"/>
                 <w:szCs w:val="24"/>
               </w:rPr>
-              <w:t>-105.82</w:t>
+              <w:t>105.82</w:t>
             </w:r>
           </w:p>
         </w:tc>
@@ -3352,7 +3372,7 @@
                 <w:sz w:val="24"/>
                 <w:szCs w:val="24"/>
               </w:rPr>
-              <w:t>-106.19</w:t>
+              <w:t>106.19</w:t>
             </w:r>
           </w:p>
         </w:tc>
@@ -3436,7 +3456,7 @@
                 <w:sz w:val="24"/>
                 <w:szCs w:val="24"/>
               </w:rPr>
-              <w:t>-94.77</w:t>
+              <w:t>94.77</w:t>
             </w:r>
           </w:p>
         </w:tc>
@@ -3462,7 +3482,7 @@
                 <w:sz w:val="24"/>
                 <w:szCs w:val="24"/>
               </w:rPr>
-              <w:t>-103.8</w:t>
+              <w:t>103.8</w:t>
             </w:r>
           </w:p>
         </w:tc>
@@ -3546,7 +3566,7 @@
                 <w:sz w:val="24"/>
                 <w:szCs w:val="24"/>
               </w:rPr>
-              <w:t>-96.25</w:t>
+              <w:t>96.25</w:t>
             </w:r>
           </w:p>
         </w:tc>
@@ -3572,7 +3592,7 @@
                 <w:sz w:val="24"/>
                 <w:szCs w:val="24"/>
               </w:rPr>
-              <w:t>-98.25</w:t>
+              <w:t>98.25</w:t>
             </w:r>
           </w:p>
         </w:tc>
@@ -4329,7 +4349,6 @@
           <w:color w:val="0070C0"/>
           <w:sz w:val="28"/>
           <w:szCs w:val="28"/>
-          <w:highlight w:val="yellow"/>
           <w:u w:val="single"/>
         </w:rPr>
         <w:lastRenderedPageBreak/>
@@ -4519,7 +4538,6 @@
           <w:color w:val="0070C0"/>
           <w:sz w:val="28"/>
           <w:szCs w:val="28"/>
-          <w:highlight w:val="yellow"/>
           <w:u w:val="single"/>
         </w:rPr>
         <w:t>Q14.</w:t>
@@ -4538,20 +4556,14 @@
         <w:rPr>
           <w:rFonts w:asciiTheme="majorBidi" w:hAnsiTheme="majorBidi" w:cstheme="majorBidi"/>
           <w:noProof/>
+          <w:sz w:val="24"/>
+          <w:szCs w:val="24"/>
         </w:rPr>
         <w:drawing>
-          <wp:anchor distT="0" distB="0" distL="114300" distR="114300" simplePos="0" relativeHeight="251664384" behindDoc="0" locked="0" layoutInCell="1" allowOverlap="1" wp14:anchorId="002C9287" wp14:editId="06AF550F">
-            <wp:simplePos x="0" y="0"/>
-            <wp:positionH relativeFrom="column">
-              <wp:posOffset>0</wp:posOffset>
-            </wp:positionH>
-            <wp:positionV relativeFrom="paragraph">
-              <wp:posOffset>293</wp:posOffset>
-            </wp:positionV>
-            <wp:extent cx="5274310" cy="3121025"/>
-            <wp:effectExtent l="0" t="0" r="2540" b="3175"/>
-            <wp:wrapSquare wrapText="bothSides"/>
-            <wp:docPr id="10" name="Picture 10"/>
+          <wp:inline distT="0" distB="0" distL="0" distR="0" wp14:anchorId="286892F1" wp14:editId="1EEDC3B1">
+            <wp:extent cx="5249115" cy="3137278"/>
+            <wp:effectExtent l="0" t="0" r="8890" b="6350"/>
+            <wp:docPr id="14" name="Picture 14"/>
             <wp:cNvGraphicFramePr>
               <a:graphicFrameLocks xmlns:a="http://schemas.openxmlformats.org/drawingml/2006/main" noChangeAspect="1"/>
             </wp:cNvGraphicFramePr>
@@ -4559,7 +4571,7 @@
               <a:graphicData uri="http://schemas.openxmlformats.org/drawingml/2006/picture">
                 <pic:pic xmlns:pic="http://schemas.openxmlformats.org/drawingml/2006/picture">
                   <pic:nvPicPr>
-                    <pic:cNvPr id="0" name="Picture 46"/>
+                    <pic:cNvPr id="0" name="Picture 3"/>
                     <pic:cNvPicPr>
                       <a:picLocks noChangeAspect="1" noChangeArrowheads="1"/>
                     </pic:cNvPicPr>
@@ -4580,20 +4592,17 @@
                   <pic:spPr bwMode="auto">
                     <a:xfrm>
                       <a:off x="0" y="0"/>
-                      <a:ext cx="5274310" cy="3121025"/>
+                      <a:ext cx="5264090" cy="3146228"/>
                     </a:xfrm>
                     <a:prstGeom prst="rect">
                       <a:avLst/>
                     </a:prstGeom>
                     <a:noFill/>
-                    <a:ln>
-                      <a:noFill/>
-                    </a:ln>
                   </pic:spPr>
                 </pic:pic>
               </a:graphicData>
             </a:graphic>
-          </wp:anchor>
+          </wp:inline>
         </w:drawing>
       </w:r>
     </w:p>
@@ -4665,7 +4674,7 @@
           <w:sz w:val="24"/>
           <w:szCs w:val="24"/>
         </w:rPr>
-        <w:t>t achieves a validation loss of -</w:t>
+        <w:t xml:space="preserve">t achieves a validation loss of </w:t>
       </w:r>
       <w:r>
         <w:rPr>
@@ -4780,7 +4789,6 @@
           <w:color w:val="0070C0"/>
           <w:sz w:val="28"/>
           <w:szCs w:val="28"/>
-          <w:highlight w:val="yellow"/>
           <w:u w:val="single"/>
         </w:rPr>
         <w:t>Q15.</w:t>
@@ -5053,37 +5061,22 @@
         <w:bidi w:val="0"/>
         <w:rPr>
           <w:rFonts w:asciiTheme="majorBidi" w:hAnsiTheme="majorBidi" w:cstheme="majorBidi"/>
-          <w:b/>
-          <w:bCs/>
-          <w:color w:val="0070C0"/>
-          <w:sz w:val="28"/>
-          <w:szCs w:val="28"/>
-          <w:u w:val="single"/>
-        </w:rPr>
-      </w:pPr>
-    </w:p>
-    <w:p>
-      <w:pPr>
-        <w:bidi w:val="0"/>
-        <w:rPr>
-          <w:rFonts w:asciiTheme="majorBidi" w:hAnsiTheme="majorBidi" w:cstheme="majorBidi"/>
-          <w:sz w:val="24"/>
-          <w:szCs w:val="24"/>
-        </w:rPr>
-      </w:pPr>
-      <w:r>
-        <w:rPr>
-          <w:rFonts w:asciiTheme="majorBidi" w:eastAsiaTheme="minorEastAsia" w:hAnsiTheme="majorBidi" w:cstheme="majorBidi"/>
+          <w:sz w:val="24"/>
+          <w:szCs w:val="24"/>
+        </w:rPr>
+      </w:pPr>
+      <w:r>
+        <w:rPr>
+          <w:rFonts w:asciiTheme="majorBidi" w:hAnsiTheme="majorBidi" w:cstheme="majorBidi"/>
           <w:noProof/>
           <w:sz w:val="24"/>
           <w:szCs w:val="24"/>
-          <w:lang w:bidi="he-IL"/>
         </w:rPr>
         <w:drawing>
-          <wp:inline distT="0" distB="0" distL="0" distR="0" wp14:anchorId="6EC15A29" wp14:editId="64930835">
-            <wp:extent cx="5266690" cy="2505710"/>
-            <wp:effectExtent l="0" t="0" r="0" b="8890"/>
-            <wp:docPr id="2" name="תמונה 2"/>
+          <wp:inline distT="0" distB="0" distL="0" distR="0" wp14:anchorId="0C9B734E" wp14:editId="7F4A3EAB">
+            <wp:extent cx="4634150" cy="2223071"/>
+            <wp:effectExtent l="0" t="0" r="0" b="6350"/>
+            <wp:docPr id="15" name="Picture 15"/>
             <wp:cNvGraphicFramePr>
               <a:graphicFrameLocks xmlns:a="http://schemas.openxmlformats.org/drawingml/2006/main" noChangeAspect="1"/>
             </wp:cNvGraphicFramePr>
@@ -5091,7 +5084,7 @@
               <a:graphicData uri="http://schemas.openxmlformats.org/drawingml/2006/picture">
                 <pic:pic xmlns:pic="http://schemas.openxmlformats.org/drawingml/2006/picture">
                   <pic:nvPicPr>
-                    <pic:cNvPr id="0" name="Picture 1"/>
+                    <pic:cNvPr id="0" name="Picture 4"/>
                     <pic:cNvPicPr>
                       <a:picLocks noChangeAspect="1" noChangeArrowheads="1"/>
                     </pic:cNvPicPr>
@@ -5112,15 +5105,12 @@
                   <pic:spPr bwMode="auto">
                     <a:xfrm>
                       <a:off x="0" y="0"/>
-                      <a:ext cx="5266690" cy="2505710"/>
+                      <a:ext cx="4648106" cy="2229766"/>
                     </a:xfrm>
                     <a:prstGeom prst="rect">
                       <a:avLst/>
                     </a:prstGeom>
                     <a:noFill/>
-                    <a:ln>
-                      <a:noFill/>
-                    </a:ln>
                   </pic:spPr>
                 </pic:pic>
               </a:graphicData>
@@ -5180,7 +5170,7 @@
             <w:sz w:val="24"/>
             <w:szCs w:val="24"/>
           </w:rPr>
-          <m:t>-91</m:t>
+          <m:t>91</m:t>
         </m:r>
       </m:oMath>
       <w:r>
@@ -5799,20 +5789,1779 @@
     </w:p>
     <w:p>
       <w:pPr>
-        <w:bidi w:val="0"/>
-        <w:rPr>
-          <w:rFonts w:asciiTheme="majorBidi" w:hAnsiTheme="majorBidi" w:cstheme="majorBidi"/>
-          <w:sz w:val="24"/>
-          <w:szCs w:val="24"/>
-        </w:rPr>
-      </w:pPr>
-      <w:r>
-        <w:rPr>
-          <w:rFonts w:asciiTheme="majorBidi" w:hAnsiTheme="majorBidi" w:cstheme="majorBidi"/>
-          <w:sz w:val="24"/>
-          <w:szCs w:val="24"/>
+        <w:keepLines w:val="0"/>
+        <w:bidi w:val="0"/>
+        <w:rPr>
+          <w:rFonts w:asciiTheme="majorBidi" w:hAnsiTheme="majorBidi" w:cstheme="majorBidi"/>
+          <w:sz w:val="24"/>
+          <w:szCs w:val="24"/>
+        </w:rPr>
+      </w:pPr>
+      <w:r>
+        <w:rPr>
+          <w:rFonts w:asciiTheme="majorBidi" w:hAnsiTheme="majorBidi" w:cstheme="majorBidi"/>
+          <w:sz w:val="24"/>
+          <w:szCs w:val="24"/>
+        </w:rPr>
+        <w:br w:type="page"/>
+      </w:r>
+    </w:p>
+    <w:p>
+      <w:pPr>
+        <w:bidi w:val="0"/>
+        <w:rPr>
+          <w:rFonts w:asciiTheme="majorBidi" w:hAnsiTheme="majorBidi" w:cstheme="majorBidi"/>
+          <w:sz w:val="24"/>
+          <w:szCs w:val="24"/>
+        </w:rPr>
+      </w:pPr>
+    </w:p>
+    <w:p>
+      <w:pPr>
+        <w:bidi w:val="0"/>
+        <w:rPr>
+          <w:rFonts w:asciiTheme="majorBidi" w:hAnsiTheme="majorBidi" w:cstheme="majorBidi"/>
+          <w:b/>
+          <w:bCs/>
+          <w:color w:val="0070C0"/>
+          <w:sz w:val="28"/>
+          <w:szCs w:val="28"/>
+          <w:u w:val="single"/>
+        </w:rPr>
+      </w:pPr>
+      <w:r>
+        <w:rPr>
+          <w:rFonts w:asciiTheme="majorBidi" w:hAnsiTheme="majorBidi" w:cstheme="majorBidi"/>
+          <w:b/>
+          <w:bCs/>
+          <w:color w:val="0070C0"/>
+          <w:sz w:val="28"/>
+          <w:szCs w:val="28"/>
+          <w:u w:val="single"/>
         </w:rPr>
         <w:t>23.</w:t>
+      </w:r>
+    </w:p>
+    <w:p>
+      <w:pPr>
+        <w:keepLines w:val="0"/>
+        <w:bidi w:val="0"/>
+        <w:rPr>
+          <w:rFonts w:asciiTheme="majorBidi" w:hAnsiTheme="majorBidi" w:cstheme="majorBidi"/>
+          <w:b/>
+          <w:bCs/>
+          <w:color w:val="0070C0"/>
+          <w:sz w:val="28"/>
+          <w:szCs w:val="28"/>
+          <w:u w:val="single"/>
+        </w:rPr>
+      </w:pPr>
+      <w:r>
+        <w:rPr>
+          <w:rFonts w:asciiTheme="majorBidi" w:hAnsiTheme="majorBidi" w:cstheme="majorBidi"/>
+          <w:b/>
+          <w:bCs/>
+          <w:noProof/>
+          <w:color w:val="0070C0"/>
+          <w:sz w:val="28"/>
+          <w:szCs w:val="28"/>
+          <w:u w:val="single"/>
+        </w:rPr>
+        <w:drawing>
+          <wp:anchor distT="0" distB="0" distL="114300" distR="114300" simplePos="0" relativeHeight="251666432" behindDoc="0" locked="0" layoutInCell="1" allowOverlap="1" wp14:anchorId="510E63D9" wp14:editId="50CBF2FE">
+            <wp:simplePos x="0" y="0"/>
+            <wp:positionH relativeFrom="column">
+              <wp:posOffset>-85090</wp:posOffset>
+            </wp:positionH>
+            <wp:positionV relativeFrom="paragraph">
+              <wp:posOffset>4149826</wp:posOffset>
+            </wp:positionV>
+            <wp:extent cx="3971385" cy="4229100"/>
+            <wp:effectExtent l="0" t="0" r="0" b="0"/>
+            <wp:wrapNone/>
+            <wp:docPr id="19" name="Picture 19" descr="Calendar&#10;&#10;Description automatically generated"/>
+            <wp:cNvGraphicFramePr>
+              <a:graphicFrameLocks xmlns:a="http://schemas.openxmlformats.org/drawingml/2006/main" noChangeAspect="1"/>
+            </wp:cNvGraphicFramePr>
+            <a:graphic xmlns:a="http://schemas.openxmlformats.org/drawingml/2006/main">
+              <a:graphicData uri="http://schemas.openxmlformats.org/drawingml/2006/picture">
+                <pic:pic xmlns:pic="http://schemas.openxmlformats.org/drawingml/2006/picture">
+                  <pic:nvPicPr>
+                    <pic:cNvPr id="19" name="Picture 19" descr="Calendar&#10;&#10;Description automatically generated"/>
+                    <pic:cNvPicPr>
+                      <a:picLocks noChangeAspect="1" noChangeArrowheads="1"/>
+                    </pic:cNvPicPr>
+                  </pic:nvPicPr>
+                  <pic:blipFill>
+                    <a:blip r:embed="rId20">
+                      <a:extLst>
+                        <a:ext uri="{28A0092B-C50C-407E-A947-70E740481C1C}">
+                          <a14:useLocalDpi xmlns:a14="http://schemas.microsoft.com/office/drawing/2010/main" val="0"/>
+                        </a:ext>
+                      </a:extLst>
+                    </a:blip>
+                    <a:srcRect/>
+                    <a:stretch>
+                      <a:fillRect/>
+                    </a:stretch>
+                  </pic:blipFill>
+                  <pic:spPr bwMode="auto">
+                    <a:xfrm>
+                      <a:off x="0" y="0"/>
+                      <a:ext cx="3971385" cy="4229100"/>
+                    </a:xfrm>
+                    <a:prstGeom prst="rect">
+                      <a:avLst/>
+                    </a:prstGeom>
+                    <a:noFill/>
+                    <a:ln>
+                      <a:noFill/>
+                    </a:ln>
+                  </pic:spPr>
+                </pic:pic>
+              </a:graphicData>
+            </a:graphic>
+          </wp:anchor>
+        </w:drawing>
+      </w:r>
+      <w:r>
+        <w:rPr>
+          <w:rFonts w:asciiTheme="majorBidi" w:hAnsiTheme="majorBidi" w:cstheme="majorBidi"/>
+          <w:b/>
+          <w:bCs/>
+          <w:color w:val="0070C0"/>
+          <w:sz w:val="28"/>
+          <w:szCs w:val="28"/>
+          <w:u w:val="single"/>
+        </w:rPr>
+        <w:drawing>
+          <wp:inline distT="0" distB="0" distL="0" distR="0" wp14:anchorId="1B7CFF0F" wp14:editId="1EEC8366">
+            <wp:extent cx="3886200" cy="4138387"/>
+            <wp:effectExtent l="0" t="0" r="0" b="0"/>
+            <wp:docPr id="18" name="Picture 18" descr="Calendar&#10;&#10;Description automatically generated"/>
+            <wp:cNvGraphicFramePr>
+              <a:graphicFrameLocks xmlns:a="http://schemas.openxmlformats.org/drawingml/2006/main" noChangeAspect="1"/>
+            </wp:cNvGraphicFramePr>
+            <a:graphic xmlns:a="http://schemas.openxmlformats.org/drawingml/2006/main">
+              <a:graphicData uri="http://schemas.openxmlformats.org/drawingml/2006/picture">
+                <pic:pic xmlns:pic="http://schemas.openxmlformats.org/drawingml/2006/picture">
+                  <pic:nvPicPr>
+                    <pic:cNvPr id="18" name="Picture 18" descr="Calendar&#10;&#10;Description automatically generated"/>
+                    <pic:cNvPicPr>
+                      <a:picLocks noChangeAspect="1" noChangeArrowheads="1"/>
+                    </pic:cNvPicPr>
+                  </pic:nvPicPr>
+                  <pic:blipFill>
+                    <a:blip r:embed="rId20">
+                      <a:extLst>
+                        <a:ext uri="{28A0092B-C50C-407E-A947-70E740481C1C}">
+                          <a14:useLocalDpi xmlns:a14="http://schemas.microsoft.com/office/drawing/2010/main" val="0"/>
+                        </a:ext>
+                      </a:extLst>
+                    </a:blip>
+                    <a:srcRect/>
+                    <a:stretch>
+                      <a:fillRect/>
+                    </a:stretch>
+                  </pic:blipFill>
+                  <pic:spPr bwMode="auto">
+                    <a:xfrm>
+                      <a:off x="0" y="0"/>
+                      <a:ext cx="3904656" cy="4158040"/>
+                    </a:xfrm>
+                    <a:prstGeom prst="rect">
+                      <a:avLst/>
+                    </a:prstGeom>
+                    <a:noFill/>
+                    <a:ln>
+                      <a:noFill/>
+                    </a:ln>
+                  </pic:spPr>
+                </pic:pic>
+              </a:graphicData>
+            </a:graphic>
+          </wp:inline>
+        </w:drawing>
+      </w:r>
+    </w:p>
+    <w:p>
+      <w:pPr>
+        <w:keepLines w:val="0"/>
+        <w:bidi w:val="0"/>
+        <w:rPr>
+          <w:rFonts w:asciiTheme="majorBidi" w:hAnsiTheme="majorBidi" w:cstheme="majorBidi"/>
+          <w:b/>
+          <w:bCs/>
+          <w:color w:val="0070C0"/>
+          <w:sz w:val="28"/>
+          <w:szCs w:val="28"/>
+          <w:u w:val="single"/>
+        </w:rPr>
+      </w:pPr>
+      <w:r>
+        <w:rPr>
+          <w:rFonts w:asciiTheme="majorBidi" w:hAnsiTheme="majorBidi" w:cstheme="majorBidi"/>
+          <w:b/>
+          <w:bCs/>
+          <w:color w:val="0070C0"/>
+          <w:sz w:val="28"/>
+          <w:szCs w:val="28"/>
+          <w:u w:val="single"/>
+        </w:rPr>
+        <w:br w:type="page"/>
+      </w:r>
+    </w:p>
+    <w:p>
+      <w:pPr>
+        <w:keepLines w:val="0"/>
+        <w:bidi w:val="0"/>
+        <w:rPr>
+          <w:rFonts w:asciiTheme="majorBidi" w:hAnsiTheme="majorBidi" w:cstheme="majorBidi"/>
+          <w:sz w:val="24"/>
+          <w:szCs w:val="24"/>
+        </w:rPr>
+      </w:pPr>
+      <w:r>
+        <w:rPr>
+          <w:rFonts w:asciiTheme="majorBidi" w:hAnsiTheme="majorBidi" w:cstheme="majorBidi"/>
+          <w:sz w:val="24"/>
+          <w:szCs w:val="24"/>
+        </w:rPr>
+        <w:lastRenderedPageBreak/>
+        <w:t xml:space="preserve">We found that the optimal hyper-parameters are 90 estimators and a minimum of 7 samples per leaf. This led to a training score of 0.8 and a validation score of </w:t>
+      </w:r>
+      <w:proofErr w:type="gramStart"/>
+      <w:r>
+        <w:rPr>
+          <w:rFonts w:asciiTheme="majorBidi" w:hAnsiTheme="majorBidi" w:cstheme="majorBidi"/>
+          <w:sz w:val="24"/>
+          <w:szCs w:val="24"/>
+        </w:rPr>
+        <w:t>2.7</w:t>
+      </w:r>
+      <w:proofErr w:type="gramEnd"/>
+    </w:p>
+    <w:p>
+      <w:pPr>
+        <w:bidi w:val="0"/>
+        <w:rPr>
+          <w:rFonts w:asciiTheme="majorBidi" w:hAnsiTheme="majorBidi" w:cstheme="majorBidi"/>
+          <w:b/>
+          <w:bCs/>
+          <w:color w:val="0070C0"/>
+          <w:sz w:val="28"/>
+          <w:szCs w:val="28"/>
+          <w:u w:val="single"/>
+        </w:rPr>
+      </w:pPr>
+      <w:r>
+        <w:rPr>
+          <w:rFonts w:asciiTheme="majorBidi" w:hAnsiTheme="majorBidi" w:cstheme="majorBidi"/>
+          <w:b/>
+          <w:bCs/>
+          <w:color w:val="0070C0"/>
+          <w:sz w:val="28"/>
+          <w:szCs w:val="28"/>
+          <w:u w:val="single"/>
+        </w:rPr>
+        <w:t>24.</w:t>
+      </w:r>
+    </w:p>
+    <w:tbl>
+      <w:tblPr>
+        <w:tblStyle w:val="GridTable1Light"/>
+        <w:tblW w:w="0" w:type="auto"/>
+        <w:tblLook w:val="04A0" w:firstRow="1" w:lastRow="0" w:firstColumn="1" w:lastColumn="0" w:noHBand="0" w:noVBand="1"/>
+      </w:tblPr>
+      <w:tblGrid>
+        <w:gridCol w:w="2074"/>
+        <w:gridCol w:w="2074"/>
+        <w:gridCol w:w="2074"/>
+        <w:gridCol w:w="2074"/>
+      </w:tblGrid>
+      <w:tr>
+        <w:trPr>
+          <w:cnfStyle w:val="100000000000" w:firstRow="1" w:lastRow="0" w:firstColumn="0" w:lastColumn="0" w:oddVBand="0" w:evenVBand="0" w:oddHBand="0" w:evenHBand="0" w:firstRowFirstColumn="0" w:firstRowLastColumn="0" w:lastRowFirstColumn="0" w:lastRowLastColumn="0"/>
+        </w:trPr>
+        <w:tc>
+          <w:tcPr>
+            <w:cnfStyle w:val="001000000000" w:firstRow="0" w:lastRow="0" w:firstColumn="1" w:lastColumn="0" w:oddVBand="0" w:evenVBand="0" w:oddHBand="0" w:evenHBand="0" w:firstRowFirstColumn="0" w:firstRowLastColumn="0" w:lastRowFirstColumn="0" w:lastRowLastColumn="0"/>
+            <w:tcW w:w="2074" w:type="dxa"/>
+            <w:vAlign w:val="center"/>
+          </w:tcPr>
+          <w:p>
+            <w:pPr>
+              <w:bidi w:val="0"/>
+              <w:jc w:val="center"/>
+              <w:rPr>
+                <w:rFonts w:asciiTheme="majorBidi" w:eastAsiaTheme="minorEastAsia" w:hAnsiTheme="majorBidi" w:cstheme="majorBidi"/>
+                <w:sz w:val="24"/>
+                <w:szCs w:val="24"/>
+              </w:rPr>
+            </w:pPr>
+            <w:r>
+              <w:rPr>
+                <w:rFonts w:asciiTheme="majorBidi" w:eastAsiaTheme="minorEastAsia" w:hAnsiTheme="majorBidi" w:cstheme="majorBidi"/>
+                <w:sz w:val="24"/>
+                <w:szCs w:val="24"/>
+              </w:rPr>
+              <w:t>Model</w:t>
+            </w:r>
+          </w:p>
+        </w:tc>
+        <w:tc>
+          <w:tcPr>
+            <w:tcW w:w="2074" w:type="dxa"/>
+            <w:vAlign w:val="center"/>
+          </w:tcPr>
+          <w:p>
+            <w:pPr>
+              <w:bidi w:val="0"/>
+              <w:jc w:val="center"/>
+              <w:cnfStyle w:val="100000000000" w:firstRow="1" w:lastRow="0" w:firstColumn="0" w:lastColumn="0" w:oddVBand="0" w:evenVBand="0" w:oddHBand="0" w:evenHBand="0" w:firstRowFirstColumn="0" w:firstRowLastColumn="0" w:lastRowFirstColumn="0" w:lastRowLastColumn="0"/>
+              <w:rPr>
+                <w:rFonts w:asciiTheme="majorBidi" w:eastAsiaTheme="minorEastAsia" w:hAnsiTheme="majorBidi" w:cstheme="majorBidi"/>
+                <w:sz w:val="24"/>
+                <w:szCs w:val="24"/>
+              </w:rPr>
+            </w:pPr>
+            <w:r>
+              <w:rPr>
+                <w:rFonts w:asciiTheme="majorBidi" w:eastAsiaTheme="minorEastAsia" w:hAnsiTheme="majorBidi" w:cstheme="majorBidi"/>
+                <w:sz w:val="24"/>
+                <w:szCs w:val="24"/>
+              </w:rPr>
+              <w:t>Section</w:t>
+            </w:r>
+          </w:p>
+        </w:tc>
+        <w:tc>
+          <w:tcPr>
+            <w:tcW w:w="2074" w:type="dxa"/>
+            <w:vAlign w:val="center"/>
+          </w:tcPr>
+          <w:p>
+            <w:pPr>
+              <w:bidi w:val="0"/>
+              <w:jc w:val="center"/>
+              <w:cnfStyle w:val="100000000000" w:firstRow="1" w:lastRow="0" w:firstColumn="0" w:lastColumn="0" w:oddVBand="0" w:evenVBand="0" w:oddHBand="0" w:evenHBand="0" w:firstRowFirstColumn="0" w:firstRowLastColumn="0" w:lastRowFirstColumn="0" w:lastRowLastColumn="0"/>
+              <w:rPr>
+                <w:rFonts w:asciiTheme="majorBidi" w:eastAsiaTheme="minorEastAsia" w:hAnsiTheme="majorBidi" w:cstheme="majorBidi"/>
+                <w:sz w:val="24"/>
+                <w:szCs w:val="24"/>
+              </w:rPr>
+            </w:pPr>
+            <w:r>
+              <w:rPr>
+                <w:rFonts w:asciiTheme="majorBidi" w:eastAsiaTheme="minorEastAsia" w:hAnsiTheme="majorBidi" w:cstheme="majorBidi"/>
+                <w:sz w:val="24"/>
+                <w:szCs w:val="24"/>
+              </w:rPr>
+              <w:t>Train MSE</w:t>
+            </w:r>
+          </w:p>
+        </w:tc>
+        <w:tc>
+          <w:tcPr>
+            <w:tcW w:w="2074" w:type="dxa"/>
+            <w:vAlign w:val="center"/>
+          </w:tcPr>
+          <w:p>
+            <w:pPr>
+              <w:bidi w:val="0"/>
+              <w:jc w:val="center"/>
+              <w:cnfStyle w:val="100000000000" w:firstRow="1" w:lastRow="0" w:firstColumn="0" w:lastColumn="0" w:oddVBand="0" w:evenVBand="0" w:oddHBand="0" w:evenHBand="0" w:firstRowFirstColumn="0" w:firstRowLastColumn="0" w:lastRowFirstColumn="0" w:lastRowLastColumn="0"/>
+              <w:rPr>
+                <w:rFonts w:asciiTheme="majorBidi" w:eastAsiaTheme="minorEastAsia" w:hAnsiTheme="majorBidi" w:cstheme="majorBidi"/>
+                <w:sz w:val="24"/>
+                <w:szCs w:val="24"/>
+              </w:rPr>
+            </w:pPr>
+            <w:r>
+              <w:rPr>
+                <w:rFonts w:asciiTheme="majorBidi" w:eastAsiaTheme="minorEastAsia" w:hAnsiTheme="majorBidi" w:cstheme="majorBidi"/>
+                <w:sz w:val="24"/>
+                <w:szCs w:val="24"/>
+              </w:rPr>
+              <w:t>Valid MSE</w:t>
+            </w:r>
+          </w:p>
+        </w:tc>
+      </w:tr>
+      <w:tr>
+        <w:tc>
+          <w:tcPr>
+            <w:cnfStyle w:val="001000000000" w:firstRow="0" w:lastRow="0" w:firstColumn="1" w:lastColumn="0" w:oddVBand="0" w:evenVBand="0" w:oddHBand="0" w:evenHBand="0" w:firstRowFirstColumn="0" w:firstRowLastColumn="0" w:lastRowFirstColumn="0" w:lastRowLastColumn="0"/>
+            <w:tcW w:w="2074" w:type="dxa"/>
+            <w:vAlign w:val="center"/>
+          </w:tcPr>
+          <w:p>
+            <w:pPr>
+              <w:bidi w:val="0"/>
+              <w:jc w:val="center"/>
+              <w:rPr>
+                <w:rFonts w:asciiTheme="majorBidi" w:eastAsiaTheme="minorEastAsia" w:hAnsiTheme="majorBidi" w:cstheme="majorBidi"/>
+                <w:sz w:val="24"/>
+                <w:szCs w:val="24"/>
+              </w:rPr>
+            </w:pPr>
+          </w:p>
+        </w:tc>
+        <w:tc>
+          <w:tcPr>
+            <w:tcW w:w="2074" w:type="dxa"/>
+            <w:vAlign w:val="center"/>
+          </w:tcPr>
+          <w:p>
+            <w:pPr>
+              <w:bidi w:val="0"/>
+              <w:jc w:val="center"/>
+              <w:cnfStyle w:val="000000000000" w:firstRow="0" w:lastRow="0" w:firstColumn="0" w:lastColumn="0" w:oddVBand="0" w:evenVBand="0" w:oddHBand="0" w:evenHBand="0" w:firstRowFirstColumn="0" w:firstRowLastColumn="0" w:lastRowFirstColumn="0" w:lastRowLastColumn="0"/>
+              <w:rPr>
+                <w:rFonts w:asciiTheme="majorBidi" w:eastAsiaTheme="minorEastAsia" w:hAnsiTheme="majorBidi" w:cstheme="majorBidi"/>
+                <w:sz w:val="24"/>
+                <w:szCs w:val="24"/>
+              </w:rPr>
+            </w:pPr>
+          </w:p>
+        </w:tc>
+        <w:tc>
+          <w:tcPr>
+            <w:tcW w:w="4148" w:type="dxa"/>
+            <w:gridSpan w:val="2"/>
+            <w:vAlign w:val="center"/>
+          </w:tcPr>
+          <w:p>
+            <w:pPr>
+              <w:bidi w:val="0"/>
+              <w:jc w:val="center"/>
+              <w:cnfStyle w:val="000000000000" w:firstRow="0" w:lastRow="0" w:firstColumn="0" w:lastColumn="0" w:oddVBand="0" w:evenVBand="0" w:oddHBand="0" w:evenHBand="0" w:firstRowFirstColumn="0" w:firstRowLastColumn="0" w:lastRowFirstColumn="0" w:lastRowLastColumn="0"/>
+              <w:rPr>
+                <w:rFonts w:asciiTheme="majorBidi" w:eastAsiaTheme="minorEastAsia" w:hAnsiTheme="majorBidi" w:cstheme="majorBidi"/>
+                <w:sz w:val="24"/>
+                <w:szCs w:val="24"/>
+              </w:rPr>
+            </w:pPr>
+            <w:r>
+              <w:rPr>
+                <w:rFonts w:asciiTheme="majorBidi" w:eastAsiaTheme="minorEastAsia" w:hAnsiTheme="majorBidi" w:cstheme="majorBidi"/>
+                <w:sz w:val="24"/>
+                <w:szCs w:val="24"/>
+              </w:rPr>
+              <w:t>Cross Validated</w:t>
+            </w:r>
+          </w:p>
+        </w:tc>
+      </w:tr>
+      <w:tr>
+        <w:tc>
+          <w:tcPr>
+            <w:cnfStyle w:val="001000000000" w:firstRow="0" w:lastRow="0" w:firstColumn="1" w:lastColumn="0" w:oddVBand="0" w:evenVBand="0" w:oddHBand="0" w:evenHBand="0" w:firstRowFirstColumn="0" w:firstRowLastColumn="0" w:lastRowFirstColumn="0" w:lastRowLastColumn="0"/>
+            <w:tcW w:w="2074" w:type="dxa"/>
+            <w:vAlign w:val="center"/>
+          </w:tcPr>
+          <w:p>
+            <w:pPr>
+              <w:bidi w:val="0"/>
+              <w:jc w:val="center"/>
+              <w:rPr>
+                <w:rFonts w:asciiTheme="majorBidi" w:eastAsiaTheme="minorEastAsia" w:hAnsiTheme="majorBidi" w:cstheme="majorBidi"/>
+                <w:b w:val="0"/>
+                <w:bCs w:val="0"/>
+                <w:sz w:val="24"/>
+                <w:szCs w:val="24"/>
+              </w:rPr>
+            </w:pPr>
+            <w:r>
+              <w:rPr>
+                <w:rFonts w:asciiTheme="majorBidi" w:eastAsiaTheme="minorEastAsia" w:hAnsiTheme="majorBidi" w:cstheme="majorBidi"/>
+                <w:b w:val="0"/>
+                <w:bCs w:val="0"/>
+                <w:sz w:val="24"/>
+                <w:szCs w:val="24"/>
+              </w:rPr>
+              <w:t>Dummy</w:t>
+            </w:r>
+          </w:p>
+        </w:tc>
+        <w:tc>
+          <w:tcPr>
+            <w:tcW w:w="2074" w:type="dxa"/>
+            <w:vAlign w:val="center"/>
+          </w:tcPr>
+          <w:p>
+            <w:pPr>
+              <w:bidi w:val="0"/>
+              <w:jc w:val="center"/>
+              <w:cnfStyle w:val="000000000000" w:firstRow="0" w:lastRow="0" w:firstColumn="0" w:lastColumn="0" w:oddVBand="0" w:evenVBand="0" w:oddHBand="0" w:evenHBand="0" w:firstRowFirstColumn="0" w:firstRowLastColumn="0" w:lastRowFirstColumn="0" w:lastRowLastColumn="0"/>
+              <w:rPr>
+                <w:rFonts w:asciiTheme="majorBidi" w:eastAsiaTheme="minorEastAsia" w:hAnsiTheme="majorBidi" w:cstheme="majorBidi"/>
+                <w:sz w:val="24"/>
+                <w:szCs w:val="24"/>
+              </w:rPr>
+            </w:pPr>
+            <w:r>
+              <w:rPr>
+                <w:rFonts w:asciiTheme="majorBidi" w:eastAsiaTheme="minorEastAsia" w:hAnsiTheme="majorBidi" w:cstheme="majorBidi"/>
+                <w:sz w:val="24"/>
+                <w:szCs w:val="24"/>
+              </w:rPr>
+              <w:t>2</w:t>
+            </w:r>
+          </w:p>
+        </w:tc>
+        <w:tc>
+          <w:tcPr>
+            <w:tcW w:w="2074" w:type="dxa"/>
+            <w:vAlign w:val="center"/>
+          </w:tcPr>
+          <w:p>
+            <w:pPr>
+              <w:bidi w:val="0"/>
+              <w:jc w:val="center"/>
+              <w:cnfStyle w:val="000000000000" w:firstRow="0" w:lastRow="0" w:firstColumn="0" w:lastColumn="0" w:oddVBand="0" w:evenVBand="0" w:oddHBand="0" w:evenHBand="0" w:firstRowFirstColumn="0" w:firstRowLastColumn="0" w:lastRowFirstColumn="0" w:lastRowLastColumn="0"/>
+              <w:rPr>
+                <w:rFonts w:asciiTheme="majorBidi" w:eastAsiaTheme="minorEastAsia" w:hAnsiTheme="majorBidi" w:cstheme="majorBidi"/>
+                <w:sz w:val="24"/>
+                <w:szCs w:val="24"/>
+              </w:rPr>
+            </w:pPr>
+            <w:r>
+              <w:rPr>
+                <w:rFonts w:asciiTheme="majorBidi" w:eastAsiaTheme="minorEastAsia" w:hAnsiTheme="majorBidi" w:cstheme="majorBidi"/>
+                <w:sz w:val="24"/>
+                <w:szCs w:val="24"/>
+              </w:rPr>
+              <w:t>105.82</w:t>
+            </w:r>
+          </w:p>
+        </w:tc>
+        <w:tc>
+          <w:tcPr>
+            <w:tcW w:w="2074" w:type="dxa"/>
+            <w:vAlign w:val="center"/>
+          </w:tcPr>
+          <w:p>
+            <w:pPr>
+              <w:bidi w:val="0"/>
+              <w:jc w:val="center"/>
+              <w:cnfStyle w:val="000000000000" w:firstRow="0" w:lastRow="0" w:firstColumn="0" w:lastColumn="0" w:oddVBand="0" w:evenVBand="0" w:oddHBand="0" w:evenHBand="0" w:firstRowFirstColumn="0" w:firstRowLastColumn="0" w:lastRowFirstColumn="0" w:lastRowLastColumn="0"/>
+              <w:rPr>
+                <w:rFonts w:asciiTheme="majorBidi" w:eastAsiaTheme="minorEastAsia" w:hAnsiTheme="majorBidi" w:cstheme="majorBidi"/>
+                <w:sz w:val="24"/>
+                <w:szCs w:val="24"/>
+              </w:rPr>
+            </w:pPr>
+            <w:r>
+              <w:rPr>
+                <w:rFonts w:asciiTheme="majorBidi" w:eastAsiaTheme="minorEastAsia" w:hAnsiTheme="majorBidi" w:cstheme="majorBidi"/>
+                <w:sz w:val="24"/>
+                <w:szCs w:val="24"/>
+              </w:rPr>
+              <w:t>106.19</w:t>
+            </w:r>
+          </w:p>
+        </w:tc>
+      </w:tr>
+      <w:tr>
+        <w:tc>
+          <w:tcPr>
+            <w:cnfStyle w:val="001000000000" w:firstRow="0" w:lastRow="0" w:firstColumn="1" w:lastColumn="0" w:oddVBand="0" w:evenVBand="0" w:oddHBand="0" w:evenHBand="0" w:firstRowFirstColumn="0" w:firstRowLastColumn="0" w:lastRowFirstColumn="0" w:lastRowLastColumn="0"/>
+            <w:tcW w:w="2074" w:type="dxa"/>
+            <w:vAlign w:val="center"/>
+          </w:tcPr>
+          <w:p>
+            <w:pPr>
+              <w:bidi w:val="0"/>
+              <w:jc w:val="center"/>
+              <w:rPr>
+                <w:rFonts w:asciiTheme="majorBidi" w:eastAsiaTheme="minorEastAsia" w:hAnsiTheme="majorBidi" w:cstheme="majorBidi"/>
+                <w:b w:val="0"/>
+                <w:bCs w:val="0"/>
+                <w:sz w:val="24"/>
+                <w:szCs w:val="24"/>
+              </w:rPr>
+            </w:pPr>
+            <w:r>
+              <w:rPr>
+                <w:rFonts w:asciiTheme="majorBidi" w:eastAsiaTheme="minorEastAsia" w:hAnsiTheme="majorBidi" w:cstheme="majorBidi"/>
+                <w:b w:val="0"/>
+                <w:bCs w:val="0"/>
+                <w:sz w:val="24"/>
+                <w:szCs w:val="24"/>
+              </w:rPr>
+              <w:t>Linear</w:t>
+            </w:r>
+          </w:p>
+        </w:tc>
+        <w:tc>
+          <w:tcPr>
+            <w:tcW w:w="2074" w:type="dxa"/>
+            <w:vAlign w:val="center"/>
+          </w:tcPr>
+          <w:p>
+            <w:pPr>
+              <w:bidi w:val="0"/>
+              <w:jc w:val="center"/>
+              <w:cnfStyle w:val="000000000000" w:firstRow="0" w:lastRow="0" w:firstColumn="0" w:lastColumn="0" w:oddVBand="0" w:evenVBand="0" w:oddHBand="0" w:evenHBand="0" w:firstRowFirstColumn="0" w:firstRowLastColumn="0" w:lastRowFirstColumn="0" w:lastRowLastColumn="0"/>
+              <w:rPr>
+                <w:rFonts w:asciiTheme="majorBidi" w:eastAsiaTheme="minorEastAsia" w:hAnsiTheme="majorBidi" w:cstheme="majorBidi"/>
+                <w:sz w:val="24"/>
+                <w:szCs w:val="24"/>
+              </w:rPr>
+            </w:pPr>
+            <w:r>
+              <w:rPr>
+                <w:rFonts w:asciiTheme="majorBidi" w:eastAsiaTheme="minorEastAsia" w:hAnsiTheme="majorBidi" w:cstheme="majorBidi"/>
+                <w:sz w:val="24"/>
+                <w:szCs w:val="24"/>
+              </w:rPr>
+              <w:t>2</w:t>
+            </w:r>
+          </w:p>
+        </w:tc>
+        <w:tc>
+          <w:tcPr>
+            <w:tcW w:w="2074" w:type="dxa"/>
+            <w:vAlign w:val="center"/>
+          </w:tcPr>
+          <w:p>
+            <w:pPr>
+              <w:bidi w:val="0"/>
+              <w:jc w:val="center"/>
+              <w:cnfStyle w:val="000000000000" w:firstRow="0" w:lastRow="0" w:firstColumn="0" w:lastColumn="0" w:oddVBand="0" w:evenVBand="0" w:oddHBand="0" w:evenHBand="0" w:firstRowFirstColumn="0" w:firstRowLastColumn="0" w:lastRowFirstColumn="0" w:lastRowLastColumn="0"/>
+              <w:rPr>
+                <w:rFonts w:asciiTheme="majorBidi" w:eastAsiaTheme="minorEastAsia" w:hAnsiTheme="majorBidi" w:cstheme="majorBidi"/>
+                <w:sz w:val="24"/>
+                <w:szCs w:val="24"/>
+              </w:rPr>
+            </w:pPr>
+            <w:r>
+              <w:rPr>
+                <w:rFonts w:asciiTheme="majorBidi" w:eastAsiaTheme="minorEastAsia" w:hAnsiTheme="majorBidi" w:cstheme="majorBidi"/>
+                <w:sz w:val="24"/>
+                <w:szCs w:val="24"/>
+              </w:rPr>
+              <w:t>94.77</w:t>
+            </w:r>
+          </w:p>
+        </w:tc>
+        <w:tc>
+          <w:tcPr>
+            <w:tcW w:w="2074" w:type="dxa"/>
+            <w:vAlign w:val="center"/>
+          </w:tcPr>
+          <w:p>
+            <w:pPr>
+              <w:bidi w:val="0"/>
+              <w:jc w:val="center"/>
+              <w:cnfStyle w:val="000000000000" w:firstRow="0" w:lastRow="0" w:firstColumn="0" w:lastColumn="0" w:oddVBand="0" w:evenVBand="0" w:oddHBand="0" w:evenHBand="0" w:firstRowFirstColumn="0" w:firstRowLastColumn="0" w:lastRowFirstColumn="0" w:lastRowLastColumn="0"/>
+              <w:rPr>
+                <w:rFonts w:asciiTheme="majorBidi" w:eastAsiaTheme="minorEastAsia" w:hAnsiTheme="majorBidi" w:cstheme="majorBidi"/>
+                <w:sz w:val="24"/>
+                <w:szCs w:val="24"/>
+              </w:rPr>
+            </w:pPr>
+            <w:r>
+              <w:rPr>
+                <w:rFonts w:asciiTheme="majorBidi" w:eastAsiaTheme="minorEastAsia" w:hAnsiTheme="majorBidi" w:cstheme="majorBidi"/>
+                <w:sz w:val="24"/>
+                <w:szCs w:val="24"/>
+              </w:rPr>
+              <w:t>103.8</w:t>
+            </w:r>
+          </w:p>
+        </w:tc>
+      </w:tr>
+      <w:tr>
+        <w:tc>
+          <w:tcPr>
+            <w:cnfStyle w:val="001000000000" w:firstRow="0" w:lastRow="0" w:firstColumn="1" w:lastColumn="0" w:oddVBand="0" w:evenVBand="0" w:oddHBand="0" w:evenHBand="0" w:firstRowFirstColumn="0" w:firstRowLastColumn="0" w:lastRowFirstColumn="0" w:lastRowLastColumn="0"/>
+            <w:tcW w:w="2074" w:type="dxa"/>
+            <w:vAlign w:val="center"/>
+          </w:tcPr>
+          <w:p>
+            <w:pPr>
+              <w:bidi w:val="0"/>
+              <w:jc w:val="center"/>
+              <w:rPr>
+                <w:rFonts w:asciiTheme="majorBidi" w:eastAsiaTheme="minorEastAsia" w:hAnsiTheme="majorBidi" w:cstheme="majorBidi"/>
+                <w:b w:val="0"/>
+                <w:bCs w:val="0"/>
+                <w:sz w:val="24"/>
+                <w:szCs w:val="24"/>
+              </w:rPr>
+            </w:pPr>
+            <w:r>
+              <w:rPr>
+                <w:rFonts w:asciiTheme="majorBidi" w:eastAsiaTheme="minorEastAsia" w:hAnsiTheme="majorBidi" w:cstheme="majorBidi"/>
+                <w:b w:val="0"/>
+                <w:bCs w:val="0"/>
+                <w:sz w:val="24"/>
+                <w:szCs w:val="24"/>
+              </w:rPr>
+              <w:t>Lasso Linear</w:t>
+            </w:r>
+          </w:p>
+        </w:tc>
+        <w:tc>
+          <w:tcPr>
+            <w:tcW w:w="2074" w:type="dxa"/>
+            <w:vAlign w:val="center"/>
+          </w:tcPr>
+          <w:p>
+            <w:pPr>
+              <w:bidi w:val="0"/>
+              <w:jc w:val="center"/>
+              <w:cnfStyle w:val="000000000000" w:firstRow="0" w:lastRow="0" w:firstColumn="0" w:lastColumn="0" w:oddVBand="0" w:evenVBand="0" w:oddHBand="0" w:evenHBand="0" w:firstRowFirstColumn="0" w:firstRowLastColumn="0" w:lastRowFirstColumn="0" w:lastRowLastColumn="0"/>
+              <w:rPr>
+                <w:rFonts w:asciiTheme="majorBidi" w:eastAsiaTheme="minorEastAsia" w:hAnsiTheme="majorBidi" w:cstheme="majorBidi"/>
+                <w:sz w:val="24"/>
+                <w:szCs w:val="24"/>
+              </w:rPr>
+            </w:pPr>
+            <w:r>
+              <w:rPr>
+                <w:rFonts w:asciiTheme="majorBidi" w:eastAsiaTheme="minorEastAsia" w:hAnsiTheme="majorBidi" w:cstheme="majorBidi"/>
+                <w:sz w:val="24"/>
+                <w:szCs w:val="24"/>
+              </w:rPr>
+              <w:t>3</w:t>
+            </w:r>
+          </w:p>
+        </w:tc>
+        <w:tc>
+          <w:tcPr>
+            <w:tcW w:w="2074" w:type="dxa"/>
+            <w:vAlign w:val="center"/>
+          </w:tcPr>
+          <w:p>
+            <w:pPr>
+              <w:bidi w:val="0"/>
+              <w:jc w:val="center"/>
+              <w:cnfStyle w:val="000000000000" w:firstRow="0" w:lastRow="0" w:firstColumn="0" w:lastColumn="0" w:oddVBand="0" w:evenVBand="0" w:oddHBand="0" w:evenHBand="0" w:firstRowFirstColumn="0" w:firstRowLastColumn="0" w:lastRowFirstColumn="0" w:lastRowLastColumn="0"/>
+              <w:rPr>
+                <w:rFonts w:asciiTheme="majorBidi" w:eastAsiaTheme="minorEastAsia" w:hAnsiTheme="majorBidi" w:cstheme="majorBidi"/>
+                <w:sz w:val="24"/>
+                <w:szCs w:val="24"/>
+              </w:rPr>
+            </w:pPr>
+            <w:r>
+              <w:rPr>
+                <w:rFonts w:asciiTheme="majorBidi" w:eastAsiaTheme="minorEastAsia" w:hAnsiTheme="majorBidi" w:cstheme="majorBidi"/>
+                <w:sz w:val="24"/>
+                <w:szCs w:val="24"/>
+              </w:rPr>
+              <w:t>96.25</w:t>
+            </w:r>
+          </w:p>
+        </w:tc>
+        <w:tc>
+          <w:tcPr>
+            <w:tcW w:w="2074" w:type="dxa"/>
+            <w:vAlign w:val="center"/>
+          </w:tcPr>
+          <w:p>
+            <w:pPr>
+              <w:bidi w:val="0"/>
+              <w:jc w:val="center"/>
+              <w:cnfStyle w:val="000000000000" w:firstRow="0" w:lastRow="0" w:firstColumn="0" w:lastColumn="0" w:oddVBand="0" w:evenVBand="0" w:oddHBand="0" w:evenHBand="0" w:firstRowFirstColumn="0" w:firstRowLastColumn="0" w:lastRowFirstColumn="0" w:lastRowLastColumn="0"/>
+              <w:rPr>
+                <w:rFonts w:asciiTheme="majorBidi" w:eastAsiaTheme="minorEastAsia" w:hAnsiTheme="majorBidi" w:cstheme="majorBidi"/>
+                <w:sz w:val="24"/>
+                <w:szCs w:val="24"/>
+              </w:rPr>
+            </w:pPr>
+            <w:r>
+              <w:rPr>
+                <w:rFonts w:asciiTheme="majorBidi" w:eastAsiaTheme="minorEastAsia" w:hAnsiTheme="majorBidi" w:cstheme="majorBidi"/>
+                <w:sz w:val="24"/>
+                <w:szCs w:val="24"/>
+              </w:rPr>
+              <w:t>98.25</w:t>
+            </w:r>
+          </w:p>
+        </w:tc>
+      </w:tr>
+      <w:tr>
+        <w:tc>
+          <w:tcPr>
+            <w:cnfStyle w:val="001000000000" w:firstRow="0" w:lastRow="0" w:firstColumn="1" w:lastColumn="0" w:oddVBand="0" w:evenVBand="0" w:oddHBand="0" w:evenHBand="0" w:firstRowFirstColumn="0" w:firstRowLastColumn="0" w:lastRowFirstColumn="0" w:lastRowLastColumn="0"/>
+            <w:tcW w:w="2074" w:type="dxa"/>
+            <w:vAlign w:val="center"/>
+          </w:tcPr>
+          <w:p>
+            <w:pPr>
+              <w:bidi w:val="0"/>
+              <w:jc w:val="center"/>
+              <w:rPr>
+                <w:rFonts w:asciiTheme="majorBidi" w:eastAsiaTheme="minorEastAsia" w:hAnsiTheme="majorBidi" w:cstheme="majorBidi"/>
+                <w:b w:val="0"/>
+                <w:bCs w:val="0"/>
+                <w:sz w:val="24"/>
+                <w:szCs w:val="24"/>
+              </w:rPr>
+            </w:pPr>
+            <w:r>
+              <w:rPr>
+                <w:rFonts w:asciiTheme="majorBidi" w:eastAsiaTheme="minorEastAsia" w:hAnsiTheme="majorBidi" w:cstheme="majorBidi"/>
+                <w:b w:val="0"/>
+                <w:bCs w:val="0"/>
+                <w:sz w:val="24"/>
+                <w:szCs w:val="24"/>
+              </w:rPr>
+              <w:t>RF Regressor</w:t>
+            </w:r>
+          </w:p>
+        </w:tc>
+        <w:tc>
+          <w:tcPr>
+            <w:tcW w:w="2074" w:type="dxa"/>
+            <w:vAlign w:val="center"/>
+          </w:tcPr>
+          <w:p>
+            <w:pPr>
+              <w:bidi w:val="0"/>
+              <w:jc w:val="center"/>
+              <w:cnfStyle w:val="000000000000" w:firstRow="0" w:lastRow="0" w:firstColumn="0" w:lastColumn="0" w:oddVBand="0" w:evenVBand="0" w:oddHBand="0" w:evenHBand="0" w:firstRowFirstColumn="0" w:firstRowLastColumn="0" w:lastRowFirstColumn="0" w:lastRowLastColumn="0"/>
+              <w:rPr>
+                <w:rFonts w:asciiTheme="majorBidi" w:eastAsiaTheme="minorEastAsia" w:hAnsiTheme="majorBidi" w:cstheme="majorBidi"/>
+                <w:sz w:val="24"/>
+                <w:szCs w:val="24"/>
+              </w:rPr>
+            </w:pPr>
+            <w:r>
+              <w:rPr>
+                <w:rFonts w:asciiTheme="majorBidi" w:eastAsiaTheme="minorEastAsia" w:hAnsiTheme="majorBidi" w:cstheme="majorBidi"/>
+                <w:sz w:val="24"/>
+                <w:szCs w:val="24"/>
+              </w:rPr>
+              <w:t>5</w:t>
+            </w:r>
+          </w:p>
+        </w:tc>
+        <w:tc>
+          <w:tcPr>
+            <w:tcW w:w="2074" w:type="dxa"/>
+            <w:vAlign w:val="center"/>
+          </w:tcPr>
+          <w:p>
+            <w:pPr>
+              <w:bidi w:val="0"/>
+              <w:jc w:val="center"/>
+              <w:cnfStyle w:val="000000000000" w:firstRow="0" w:lastRow="0" w:firstColumn="0" w:lastColumn="0" w:oddVBand="0" w:evenVBand="0" w:oddHBand="0" w:evenHBand="0" w:firstRowFirstColumn="0" w:firstRowLastColumn="0" w:lastRowFirstColumn="0" w:lastRowLastColumn="0"/>
+              <w:rPr>
+                <w:rFonts w:asciiTheme="majorBidi" w:eastAsiaTheme="minorEastAsia" w:hAnsiTheme="majorBidi" w:cstheme="majorBidi"/>
+                <w:sz w:val="24"/>
+                <w:szCs w:val="24"/>
+              </w:rPr>
+            </w:pPr>
+            <w:r>
+              <w:rPr>
+                <w:rFonts w:asciiTheme="majorBidi" w:eastAsiaTheme="minorEastAsia" w:hAnsiTheme="majorBidi" w:cstheme="majorBidi"/>
+                <w:sz w:val="24"/>
+                <w:szCs w:val="24"/>
+              </w:rPr>
+              <w:t>0.8</w:t>
+            </w:r>
+          </w:p>
+        </w:tc>
+        <w:tc>
+          <w:tcPr>
+            <w:tcW w:w="2074" w:type="dxa"/>
+            <w:vAlign w:val="center"/>
+          </w:tcPr>
+          <w:p>
+            <w:pPr>
+              <w:bidi w:val="0"/>
+              <w:jc w:val="center"/>
+              <w:cnfStyle w:val="000000000000" w:firstRow="0" w:lastRow="0" w:firstColumn="0" w:lastColumn="0" w:oddVBand="0" w:evenVBand="0" w:oddHBand="0" w:evenHBand="0" w:firstRowFirstColumn="0" w:firstRowLastColumn="0" w:lastRowFirstColumn="0" w:lastRowLastColumn="0"/>
+              <w:rPr>
+                <w:rFonts w:asciiTheme="majorBidi" w:eastAsiaTheme="minorEastAsia" w:hAnsiTheme="majorBidi" w:cstheme="majorBidi"/>
+                <w:sz w:val="24"/>
+                <w:szCs w:val="24"/>
+              </w:rPr>
+            </w:pPr>
+            <w:r>
+              <w:rPr>
+                <w:rFonts w:asciiTheme="majorBidi" w:eastAsiaTheme="minorEastAsia" w:hAnsiTheme="majorBidi" w:cstheme="majorBidi"/>
+                <w:sz w:val="24"/>
+                <w:szCs w:val="24"/>
+              </w:rPr>
+              <w:t>2.7</w:t>
+            </w:r>
+          </w:p>
+        </w:tc>
+      </w:tr>
+    </w:tbl>
+    <w:p>
+      <w:pPr>
+        <w:bidi w:val="0"/>
+        <w:rPr>
+          <w:rFonts w:asciiTheme="majorBidi" w:hAnsiTheme="majorBidi" w:cstheme="majorBidi"/>
+          <w:b/>
+          <w:bCs/>
+          <w:color w:val="0070C0"/>
+          <w:sz w:val="28"/>
+          <w:szCs w:val="28"/>
+          <w:u w:val="single"/>
+        </w:rPr>
+      </w:pPr>
+    </w:p>
+    <w:p>
+      <w:pPr>
+        <w:bidi w:val="0"/>
+        <w:rPr>
+          <w:rFonts w:asciiTheme="majorBidi" w:hAnsiTheme="majorBidi" w:cstheme="majorBidi"/>
+          <w:b/>
+          <w:bCs/>
+          <w:color w:val="0070C0"/>
+          <w:sz w:val="28"/>
+          <w:szCs w:val="28"/>
+          <w:u w:val="single"/>
+        </w:rPr>
+      </w:pPr>
+      <w:r>
+        <w:rPr>
+          <w:rFonts w:asciiTheme="majorBidi" w:hAnsiTheme="majorBidi" w:cstheme="majorBidi"/>
+          <w:b/>
+          <w:bCs/>
+          <w:color w:val="0070C0"/>
+          <w:sz w:val="28"/>
+          <w:szCs w:val="28"/>
+          <w:u w:val="single"/>
+        </w:rPr>
+        <w:t>25.</w:t>
+      </w:r>
+    </w:p>
+    <w:tbl>
+      <w:tblPr>
+        <w:tblStyle w:val="GridTable1Light"/>
+        <w:tblW w:w="0" w:type="auto"/>
+        <w:tblLook w:val="04A0" w:firstRow="1" w:lastRow="0" w:firstColumn="1" w:lastColumn="0" w:noHBand="0" w:noVBand="1"/>
+      </w:tblPr>
+      <w:tblGrid>
+        <w:gridCol w:w="1776"/>
+        <w:gridCol w:w="1706"/>
+        <w:gridCol w:w="1677"/>
+        <w:gridCol w:w="1677"/>
+        <w:gridCol w:w="1460"/>
+      </w:tblGrid>
+      <w:tr>
+        <w:trPr>
+          <w:cnfStyle w:val="100000000000" w:firstRow="1" w:lastRow="0" w:firstColumn="0" w:lastColumn="0" w:oddVBand="0" w:evenVBand="0" w:oddHBand="0" w:evenHBand="0" w:firstRowFirstColumn="0" w:firstRowLastColumn="0" w:lastRowFirstColumn="0" w:lastRowLastColumn="0"/>
+        </w:trPr>
+        <w:tc>
+          <w:tcPr>
+            <w:cnfStyle w:val="001000000000" w:firstRow="0" w:lastRow="0" w:firstColumn="1" w:lastColumn="0" w:oddVBand="0" w:evenVBand="0" w:oddHBand="0" w:evenHBand="0" w:firstRowFirstColumn="0" w:firstRowLastColumn="0" w:lastRowFirstColumn="0" w:lastRowLastColumn="0"/>
+            <w:tcW w:w="1776" w:type="dxa"/>
+            <w:vAlign w:val="center"/>
+          </w:tcPr>
+          <w:p>
+            <w:pPr>
+              <w:bidi w:val="0"/>
+              <w:jc w:val="center"/>
+              <w:rPr>
+                <w:rFonts w:asciiTheme="majorBidi" w:eastAsiaTheme="minorEastAsia" w:hAnsiTheme="majorBidi" w:cstheme="majorBidi"/>
+                <w:sz w:val="24"/>
+                <w:szCs w:val="24"/>
+              </w:rPr>
+            </w:pPr>
+            <w:r>
+              <w:rPr>
+                <w:rFonts w:asciiTheme="majorBidi" w:eastAsiaTheme="minorEastAsia" w:hAnsiTheme="majorBidi" w:cstheme="majorBidi"/>
+                <w:sz w:val="24"/>
+                <w:szCs w:val="24"/>
+              </w:rPr>
+              <w:t>Model</w:t>
+            </w:r>
+          </w:p>
+        </w:tc>
+        <w:tc>
+          <w:tcPr>
+            <w:tcW w:w="1706" w:type="dxa"/>
+            <w:vAlign w:val="center"/>
+          </w:tcPr>
+          <w:p>
+            <w:pPr>
+              <w:bidi w:val="0"/>
+              <w:jc w:val="center"/>
+              <w:cnfStyle w:val="100000000000" w:firstRow="1" w:lastRow="0" w:firstColumn="0" w:lastColumn="0" w:oddVBand="0" w:evenVBand="0" w:oddHBand="0" w:evenHBand="0" w:firstRowFirstColumn="0" w:firstRowLastColumn="0" w:lastRowFirstColumn="0" w:lastRowLastColumn="0"/>
+              <w:rPr>
+                <w:rFonts w:asciiTheme="majorBidi" w:eastAsiaTheme="minorEastAsia" w:hAnsiTheme="majorBidi" w:cstheme="majorBidi"/>
+                <w:sz w:val="24"/>
+                <w:szCs w:val="24"/>
+              </w:rPr>
+            </w:pPr>
+            <w:r>
+              <w:rPr>
+                <w:rFonts w:asciiTheme="majorBidi" w:eastAsiaTheme="minorEastAsia" w:hAnsiTheme="majorBidi" w:cstheme="majorBidi"/>
+                <w:sz w:val="24"/>
+                <w:szCs w:val="24"/>
+              </w:rPr>
+              <w:t>Section</w:t>
+            </w:r>
+          </w:p>
+        </w:tc>
+        <w:tc>
+          <w:tcPr>
+            <w:tcW w:w="1677" w:type="dxa"/>
+            <w:vAlign w:val="center"/>
+          </w:tcPr>
+          <w:p>
+            <w:pPr>
+              <w:bidi w:val="0"/>
+              <w:jc w:val="center"/>
+              <w:cnfStyle w:val="100000000000" w:firstRow="1" w:lastRow="0" w:firstColumn="0" w:lastColumn="0" w:oddVBand="0" w:evenVBand="0" w:oddHBand="0" w:evenHBand="0" w:firstRowFirstColumn="0" w:firstRowLastColumn="0" w:lastRowFirstColumn="0" w:lastRowLastColumn="0"/>
+              <w:rPr>
+                <w:rFonts w:asciiTheme="majorBidi" w:eastAsiaTheme="minorEastAsia" w:hAnsiTheme="majorBidi" w:cstheme="majorBidi"/>
+                <w:sz w:val="24"/>
+                <w:szCs w:val="24"/>
+              </w:rPr>
+            </w:pPr>
+            <w:r>
+              <w:rPr>
+                <w:rFonts w:asciiTheme="majorBidi" w:eastAsiaTheme="minorEastAsia" w:hAnsiTheme="majorBidi" w:cstheme="majorBidi"/>
+                <w:sz w:val="24"/>
+                <w:szCs w:val="24"/>
+              </w:rPr>
+              <w:t>Train MSE</w:t>
+            </w:r>
+          </w:p>
+        </w:tc>
+        <w:tc>
+          <w:tcPr>
+            <w:tcW w:w="1677" w:type="dxa"/>
+            <w:vAlign w:val="center"/>
+          </w:tcPr>
+          <w:p>
+            <w:pPr>
+              <w:bidi w:val="0"/>
+              <w:jc w:val="center"/>
+              <w:cnfStyle w:val="100000000000" w:firstRow="1" w:lastRow="0" w:firstColumn="0" w:lastColumn="0" w:oddVBand="0" w:evenVBand="0" w:oddHBand="0" w:evenHBand="0" w:firstRowFirstColumn="0" w:firstRowLastColumn="0" w:lastRowFirstColumn="0" w:lastRowLastColumn="0"/>
+              <w:rPr>
+                <w:rFonts w:asciiTheme="majorBidi" w:eastAsiaTheme="minorEastAsia" w:hAnsiTheme="majorBidi" w:cstheme="majorBidi"/>
+                <w:sz w:val="24"/>
+                <w:szCs w:val="24"/>
+              </w:rPr>
+            </w:pPr>
+            <w:r>
+              <w:rPr>
+                <w:rFonts w:asciiTheme="majorBidi" w:eastAsiaTheme="minorEastAsia" w:hAnsiTheme="majorBidi" w:cstheme="majorBidi"/>
+                <w:sz w:val="24"/>
+                <w:szCs w:val="24"/>
+              </w:rPr>
+              <w:t>Valid MSE</w:t>
+            </w:r>
+          </w:p>
+        </w:tc>
+        <w:tc>
+          <w:tcPr>
+            <w:tcW w:w="1460" w:type="dxa"/>
+          </w:tcPr>
+          <w:p>
+            <w:pPr>
+              <w:bidi w:val="0"/>
+              <w:jc w:val="center"/>
+              <w:cnfStyle w:val="100000000000" w:firstRow="1" w:lastRow="0" w:firstColumn="0" w:lastColumn="0" w:oddVBand="0" w:evenVBand="0" w:oddHBand="0" w:evenHBand="0" w:firstRowFirstColumn="0" w:firstRowLastColumn="0" w:lastRowFirstColumn="0" w:lastRowLastColumn="0"/>
+              <w:rPr>
+                <w:rFonts w:asciiTheme="majorBidi" w:eastAsiaTheme="minorEastAsia" w:hAnsiTheme="majorBidi" w:cstheme="majorBidi"/>
+                <w:sz w:val="24"/>
+                <w:szCs w:val="24"/>
+              </w:rPr>
+            </w:pPr>
+            <w:r>
+              <w:rPr>
+                <w:rFonts w:asciiTheme="majorBidi" w:eastAsiaTheme="minorEastAsia" w:hAnsiTheme="majorBidi" w:cstheme="majorBidi"/>
+                <w:sz w:val="24"/>
+                <w:szCs w:val="24"/>
+              </w:rPr>
+              <w:t>Test MSE</w:t>
+            </w:r>
+          </w:p>
+        </w:tc>
+      </w:tr>
+      <w:tr>
+        <w:tc>
+          <w:tcPr>
+            <w:cnfStyle w:val="001000000000" w:firstRow="0" w:lastRow="0" w:firstColumn="1" w:lastColumn="0" w:oddVBand="0" w:evenVBand="0" w:oddHBand="0" w:evenHBand="0" w:firstRowFirstColumn="0" w:firstRowLastColumn="0" w:lastRowFirstColumn="0" w:lastRowLastColumn="0"/>
+            <w:tcW w:w="1776" w:type="dxa"/>
+            <w:vAlign w:val="center"/>
+          </w:tcPr>
+          <w:p>
+            <w:pPr>
+              <w:bidi w:val="0"/>
+              <w:jc w:val="center"/>
+              <w:rPr>
+                <w:rFonts w:asciiTheme="majorBidi" w:eastAsiaTheme="minorEastAsia" w:hAnsiTheme="majorBidi" w:cstheme="majorBidi"/>
+                <w:sz w:val="24"/>
+                <w:szCs w:val="24"/>
+              </w:rPr>
+            </w:pPr>
+          </w:p>
+        </w:tc>
+        <w:tc>
+          <w:tcPr>
+            <w:tcW w:w="1706" w:type="dxa"/>
+            <w:vAlign w:val="center"/>
+          </w:tcPr>
+          <w:p>
+            <w:pPr>
+              <w:bidi w:val="0"/>
+              <w:jc w:val="center"/>
+              <w:cnfStyle w:val="000000000000" w:firstRow="0" w:lastRow="0" w:firstColumn="0" w:lastColumn="0" w:oddVBand="0" w:evenVBand="0" w:oddHBand="0" w:evenHBand="0" w:firstRowFirstColumn="0" w:firstRowLastColumn="0" w:lastRowFirstColumn="0" w:lastRowLastColumn="0"/>
+              <w:rPr>
+                <w:rFonts w:asciiTheme="majorBidi" w:eastAsiaTheme="minorEastAsia" w:hAnsiTheme="majorBidi" w:cstheme="majorBidi"/>
+                <w:sz w:val="24"/>
+                <w:szCs w:val="24"/>
+              </w:rPr>
+            </w:pPr>
+          </w:p>
+        </w:tc>
+        <w:tc>
+          <w:tcPr>
+            <w:tcW w:w="3354" w:type="dxa"/>
+            <w:gridSpan w:val="2"/>
+            <w:vAlign w:val="center"/>
+          </w:tcPr>
+          <w:p>
+            <w:pPr>
+              <w:bidi w:val="0"/>
+              <w:jc w:val="center"/>
+              <w:cnfStyle w:val="000000000000" w:firstRow="0" w:lastRow="0" w:firstColumn="0" w:lastColumn="0" w:oddVBand="0" w:evenVBand="0" w:oddHBand="0" w:evenHBand="0" w:firstRowFirstColumn="0" w:firstRowLastColumn="0" w:lastRowFirstColumn="0" w:lastRowLastColumn="0"/>
+              <w:rPr>
+                <w:rFonts w:asciiTheme="majorBidi" w:eastAsiaTheme="minorEastAsia" w:hAnsiTheme="majorBidi" w:cstheme="majorBidi"/>
+                <w:sz w:val="24"/>
+                <w:szCs w:val="24"/>
+              </w:rPr>
+            </w:pPr>
+            <w:r>
+              <w:rPr>
+                <w:rFonts w:asciiTheme="majorBidi" w:eastAsiaTheme="minorEastAsia" w:hAnsiTheme="majorBidi" w:cstheme="majorBidi"/>
+                <w:sz w:val="24"/>
+                <w:szCs w:val="24"/>
+              </w:rPr>
+              <w:t>Cross Validated</w:t>
+            </w:r>
+          </w:p>
+        </w:tc>
+        <w:tc>
+          <w:tcPr>
+            <w:tcW w:w="1460" w:type="dxa"/>
+          </w:tcPr>
+          <w:p>
+            <w:pPr>
+              <w:bidi w:val="0"/>
+              <w:jc w:val="center"/>
+              <w:cnfStyle w:val="000000000000" w:firstRow="0" w:lastRow="0" w:firstColumn="0" w:lastColumn="0" w:oddVBand="0" w:evenVBand="0" w:oddHBand="0" w:evenHBand="0" w:firstRowFirstColumn="0" w:firstRowLastColumn="0" w:lastRowFirstColumn="0" w:lastRowLastColumn="0"/>
+              <w:rPr>
+                <w:rFonts w:asciiTheme="majorBidi" w:eastAsiaTheme="minorEastAsia" w:hAnsiTheme="majorBidi" w:cstheme="majorBidi"/>
+                <w:sz w:val="24"/>
+                <w:szCs w:val="24"/>
+              </w:rPr>
+            </w:pPr>
+            <w:r>
+              <w:rPr>
+                <w:rFonts w:asciiTheme="majorBidi" w:eastAsiaTheme="minorEastAsia" w:hAnsiTheme="majorBidi" w:cstheme="majorBidi"/>
+                <w:sz w:val="24"/>
+                <w:szCs w:val="24"/>
+              </w:rPr>
+              <w:t>Retrained</w:t>
+            </w:r>
+          </w:p>
+        </w:tc>
+      </w:tr>
+      <w:tr>
+        <w:tc>
+          <w:tcPr>
+            <w:cnfStyle w:val="001000000000" w:firstRow="0" w:lastRow="0" w:firstColumn="1" w:lastColumn="0" w:oddVBand="0" w:evenVBand="0" w:oddHBand="0" w:evenHBand="0" w:firstRowFirstColumn="0" w:firstRowLastColumn="0" w:lastRowFirstColumn="0" w:lastRowLastColumn="0"/>
+            <w:tcW w:w="1776" w:type="dxa"/>
+            <w:vAlign w:val="center"/>
+          </w:tcPr>
+          <w:p>
+            <w:pPr>
+              <w:bidi w:val="0"/>
+              <w:jc w:val="center"/>
+              <w:rPr>
+                <w:rFonts w:asciiTheme="majorBidi" w:eastAsiaTheme="minorEastAsia" w:hAnsiTheme="majorBidi" w:cstheme="majorBidi"/>
+                <w:b w:val="0"/>
+                <w:bCs w:val="0"/>
+                <w:sz w:val="24"/>
+                <w:szCs w:val="24"/>
+              </w:rPr>
+            </w:pPr>
+            <w:r>
+              <w:rPr>
+                <w:rFonts w:asciiTheme="majorBidi" w:eastAsiaTheme="minorEastAsia" w:hAnsiTheme="majorBidi" w:cstheme="majorBidi"/>
+                <w:b w:val="0"/>
+                <w:bCs w:val="0"/>
+                <w:sz w:val="24"/>
+                <w:szCs w:val="24"/>
+              </w:rPr>
+              <w:t>Dummy</w:t>
+            </w:r>
+          </w:p>
+        </w:tc>
+        <w:tc>
+          <w:tcPr>
+            <w:tcW w:w="1706" w:type="dxa"/>
+            <w:vAlign w:val="center"/>
+          </w:tcPr>
+          <w:p>
+            <w:pPr>
+              <w:bidi w:val="0"/>
+              <w:jc w:val="center"/>
+              <w:cnfStyle w:val="000000000000" w:firstRow="0" w:lastRow="0" w:firstColumn="0" w:lastColumn="0" w:oddVBand="0" w:evenVBand="0" w:oddHBand="0" w:evenHBand="0" w:firstRowFirstColumn="0" w:firstRowLastColumn="0" w:lastRowFirstColumn="0" w:lastRowLastColumn="0"/>
+              <w:rPr>
+                <w:rFonts w:asciiTheme="majorBidi" w:eastAsiaTheme="minorEastAsia" w:hAnsiTheme="majorBidi" w:cstheme="majorBidi"/>
+                <w:sz w:val="24"/>
+                <w:szCs w:val="24"/>
+              </w:rPr>
+            </w:pPr>
+            <w:r>
+              <w:rPr>
+                <w:rFonts w:asciiTheme="majorBidi" w:eastAsiaTheme="minorEastAsia" w:hAnsiTheme="majorBidi" w:cstheme="majorBidi"/>
+                <w:sz w:val="24"/>
+                <w:szCs w:val="24"/>
+              </w:rPr>
+              <w:t>2</w:t>
+            </w:r>
+          </w:p>
+        </w:tc>
+        <w:tc>
+          <w:tcPr>
+            <w:tcW w:w="1677" w:type="dxa"/>
+            <w:vAlign w:val="center"/>
+          </w:tcPr>
+          <w:p>
+            <w:pPr>
+              <w:bidi w:val="0"/>
+              <w:jc w:val="center"/>
+              <w:cnfStyle w:val="000000000000" w:firstRow="0" w:lastRow="0" w:firstColumn="0" w:lastColumn="0" w:oddVBand="0" w:evenVBand="0" w:oddHBand="0" w:evenHBand="0" w:firstRowFirstColumn="0" w:firstRowLastColumn="0" w:lastRowFirstColumn="0" w:lastRowLastColumn="0"/>
+              <w:rPr>
+                <w:rFonts w:asciiTheme="majorBidi" w:eastAsiaTheme="minorEastAsia" w:hAnsiTheme="majorBidi" w:cstheme="majorBidi"/>
+                <w:sz w:val="24"/>
+                <w:szCs w:val="24"/>
+              </w:rPr>
+            </w:pPr>
+            <w:r>
+              <w:rPr>
+                <w:rFonts w:asciiTheme="majorBidi" w:eastAsiaTheme="minorEastAsia" w:hAnsiTheme="majorBidi" w:cstheme="majorBidi"/>
+                <w:sz w:val="24"/>
+                <w:szCs w:val="24"/>
+              </w:rPr>
+              <w:t>105.82</w:t>
+            </w:r>
+          </w:p>
+        </w:tc>
+        <w:tc>
+          <w:tcPr>
+            <w:tcW w:w="1677" w:type="dxa"/>
+            <w:vAlign w:val="center"/>
+          </w:tcPr>
+          <w:p>
+            <w:pPr>
+              <w:bidi w:val="0"/>
+              <w:jc w:val="center"/>
+              <w:cnfStyle w:val="000000000000" w:firstRow="0" w:lastRow="0" w:firstColumn="0" w:lastColumn="0" w:oddVBand="0" w:evenVBand="0" w:oddHBand="0" w:evenHBand="0" w:firstRowFirstColumn="0" w:firstRowLastColumn="0" w:lastRowFirstColumn="0" w:lastRowLastColumn="0"/>
+              <w:rPr>
+                <w:rFonts w:asciiTheme="majorBidi" w:eastAsiaTheme="minorEastAsia" w:hAnsiTheme="majorBidi" w:cstheme="majorBidi"/>
+                <w:sz w:val="24"/>
+                <w:szCs w:val="24"/>
+              </w:rPr>
+            </w:pPr>
+            <w:r>
+              <w:rPr>
+                <w:rFonts w:asciiTheme="majorBidi" w:eastAsiaTheme="minorEastAsia" w:hAnsiTheme="majorBidi" w:cstheme="majorBidi"/>
+                <w:sz w:val="24"/>
+                <w:szCs w:val="24"/>
+              </w:rPr>
+              <w:t>106.19</w:t>
+            </w:r>
+          </w:p>
+        </w:tc>
+        <w:tc>
+          <w:tcPr>
+            <w:tcW w:w="1460" w:type="dxa"/>
+          </w:tcPr>
+          <w:p>
+            <w:pPr>
+              <w:bidi w:val="0"/>
+              <w:jc w:val="center"/>
+              <w:cnfStyle w:val="000000000000" w:firstRow="0" w:lastRow="0" w:firstColumn="0" w:lastColumn="0" w:oddVBand="0" w:evenVBand="0" w:oddHBand="0" w:evenHBand="0" w:firstRowFirstColumn="0" w:firstRowLastColumn="0" w:lastRowFirstColumn="0" w:lastRowLastColumn="0"/>
+              <w:rPr>
+                <w:rFonts w:asciiTheme="majorBidi" w:eastAsiaTheme="minorEastAsia" w:hAnsiTheme="majorBidi" w:cstheme="majorBidi"/>
+                <w:sz w:val="24"/>
+                <w:szCs w:val="24"/>
+              </w:rPr>
+            </w:pPr>
+            <w:r>
+              <w:rPr>
+                <w:rFonts w:asciiTheme="majorBidi" w:eastAsiaTheme="minorEastAsia" w:hAnsiTheme="majorBidi" w:cstheme="majorBidi"/>
+                <w:sz w:val="24"/>
+                <w:szCs w:val="24"/>
+              </w:rPr>
+              <w:t>115.31</w:t>
+            </w:r>
+          </w:p>
+        </w:tc>
+      </w:tr>
+      <w:tr>
+        <w:tc>
+          <w:tcPr>
+            <w:cnfStyle w:val="001000000000" w:firstRow="0" w:lastRow="0" w:firstColumn="1" w:lastColumn="0" w:oddVBand="0" w:evenVBand="0" w:oddHBand="0" w:evenHBand="0" w:firstRowFirstColumn="0" w:firstRowLastColumn="0" w:lastRowFirstColumn="0" w:lastRowLastColumn="0"/>
+            <w:tcW w:w="1776" w:type="dxa"/>
+            <w:vAlign w:val="center"/>
+          </w:tcPr>
+          <w:p>
+            <w:pPr>
+              <w:bidi w:val="0"/>
+              <w:jc w:val="center"/>
+              <w:rPr>
+                <w:rFonts w:asciiTheme="majorBidi" w:eastAsiaTheme="minorEastAsia" w:hAnsiTheme="majorBidi" w:cstheme="majorBidi"/>
+                <w:b w:val="0"/>
+                <w:bCs w:val="0"/>
+                <w:sz w:val="24"/>
+                <w:szCs w:val="24"/>
+              </w:rPr>
+            </w:pPr>
+            <w:r>
+              <w:rPr>
+                <w:rFonts w:asciiTheme="majorBidi" w:eastAsiaTheme="minorEastAsia" w:hAnsiTheme="majorBidi" w:cstheme="majorBidi"/>
+                <w:b w:val="0"/>
+                <w:bCs w:val="0"/>
+                <w:sz w:val="24"/>
+                <w:szCs w:val="24"/>
+              </w:rPr>
+              <w:t>Linear</w:t>
+            </w:r>
+          </w:p>
+        </w:tc>
+        <w:tc>
+          <w:tcPr>
+            <w:tcW w:w="1706" w:type="dxa"/>
+            <w:vAlign w:val="center"/>
+          </w:tcPr>
+          <w:p>
+            <w:pPr>
+              <w:bidi w:val="0"/>
+              <w:jc w:val="center"/>
+              <w:cnfStyle w:val="000000000000" w:firstRow="0" w:lastRow="0" w:firstColumn="0" w:lastColumn="0" w:oddVBand="0" w:evenVBand="0" w:oddHBand="0" w:evenHBand="0" w:firstRowFirstColumn="0" w:firstRowLastColumn="0" w:lastRowFirstColumn="0" w:lastRowLastColumn="0"/>
+              <w:rPr>
+                <w:rFonts w:asciiTheme="majorBidi" w:eastAsiaTheme="minorEastAsia" w:hAnsiTheme="majorBidi" w:cstheme="majorBidi"/>
+                <w:sz w:val="24"/>
+                <w:szCs w:val="24"/>
+              </w:rPr>
+            </w:pPr>
+            <w:r>
+              <w:rPr>
+                <w:rFonts w:asciiTheme="majorBidi" w:eastAsiaTheme="minorEastAsia" w:hAnsiTheme="majorBidi" w:cstheme="majorBidi"/>
+                <w:sz w:val="24"/>
+                <w:szCs w:val="24"/>
+              </w:rPr>
+              <w:t>2</w:t>
+            </w:r>
+          </w:p>
+        </w:tc>
+        <w:tc>
+          <w:tcPr>
+            <w:tcW w:w="1677" w:type="dxa"/>
+            <w:vAlign w:val="center"/>
+          </w:tcPr>
+          <w:p>
+            <w:pPr>
+              <w:bidi w:val="0"/>
+              <w:jc w:val="center"/>
+              <w:cnfStyle w:val="000000000000" w:firstRow="0" w:lastRow="0" w:firstColumn="0" w:lastColumn="0" w:oddVBand="0" w:evenVBand="0" w:oddHBand="0" w:evenHBand="0" w:firstRowFirstColumn="0" w:firstRowLastColumn="0" w:lastRowFirstColumn="0" w:lastRowLastColumn="0"/>
+              <w:rPr>
+                <w:rFonts w:asciiTheme="majorBidi" w:eastAsiaTheme="minorEastAsia" w:hAnsiTheme="majorBidi" w:cstheme="majorBidi"/>
+                <w:sz w:val="24"/>
+                <w:szCs w:val="24"/>
+              </w:rPr>
+            </w:pPr>
+            <w:r>
+              <w:rPr>
+                <w:rFonts w:asciiTheme="majorBidi" w:eastAsiaTheme="minorEastAsia" w:hAnsiTheme="majorBidi" w:cstheme="majorBidi"/>
+                <w:sz w:val="24"/>
+                <w:szCs w:val="24"/>
+              </w:rPr>
+              <w:t>94.77</w:t>
+            </w:r>
+          </w:p>
+        </w:tc>
+        <w:tc>
+          <w:tcPr>
+            <w:tcW w:w="1677" w:type="dxa"/>
+            <w:vAlign w:val="center"/>
+          </w:tcPr>
+          <w:p>
+            <w:pPr>
+              <w:bidi w:val="0"/>
+              <w:jc w:val="center"/>
+              <w:cnfStyle w:val="000000000000" w:firstRow="0" w:lastRow="0" w:firstColumn="0" w:lastColumn="0" w:oddVBand="0" w:evenVBand="0" w:oddHBand="0" w:evenHBand="0" w:firstRowFirstColumn="0" w:firstRowLastColumn="0" w:lastRowFirstColumn="0" w:lastRowLastColumn="0"/>
+              <w:rPr>
+                <w:rFonts w:asciiTheme="majorBidi" w:eastAsiaTheme="minorEastAsia" w:hAnsiTheme="majorBidi" w:cstheme="majorBidi"/>
+                <w:sz w:val="24"/>
+                <w:szCs w:val="24"/>
+              </w:rPr>
+            </w:pPr>
+            <w:r>
+              <w:rPr>
+                <w:rFonts w:asciiTheme="majorBidi" w:eastAsiaTheme="minorEastAsia" w:hAnsiTheme="majorBidi" w:cstheme="majorBidi"/>
+                <w:sz w:val="24"/>
+                <w:szCs w:val="24"/>
+              </w:rPr>
+              <w:t>103.8</w:t>
+            </w:r>
+          </w:p>
+        </w:tc>
+        <w:tc>
+          <w:tcPr>
+            <w:tcW w:w="1460" w:type="dxa"/>
+          </w:tcPr>
+          <w:p>
+            <w:pPr>
+              <w:bidi w:val="0"/>
+              <w:jc w:val="center"/>
+              <w:cnfStyle w:val="000000000000" w:firstRow="0" w:lastRow="0" w:firstColumn="0" w:lastColumn="0" w:oddVBand="0" w:evenVBand="0" w:oddHBand="0" w:evenHBand="0" w:firstRowFirstColumn="0" w:firstRowLastColumn="0" w:lastRowFirstColumn="0" w:lastRowLastColumn="0"/>
+              <w:rPr>
+                <w:rFonts w:asciiTheme="majorBidi" w:eastAsiaTheme="minorEastAsia" w:hAnsiTheme="majorBidi" w:cstheme="majorBidi"/>
+                <w:sz w:val="24"/>
+                <w:szCs w:val="24"/>
+              </w:rPr>
+            </w:pPr>
+            <w:r>
+              <w:rPr>
+                <w:rFonts w:asciiTheme="majorBidi" w:eastAsiaTheme="minorEastAsia" w:hAnsiTheme="majorBidi" w:cstheme="majorBidi"/>
+                <w:sz w:val="24"/>
+                <w:szCs w:val="24"/>
+              </w:rPr>
+              <w:t>107.02</w:t>
+            </w:r>
+          </w:p>
+        </w:tc>
+      </w:tr>
+      <w:tr>
+        <w:tc>
+          <w:tcPr>
+            <w:cnfStyle w:val="001000000000" w:firstRow="0" w:lastRow="0" w:firstColumn="1" w:lastColumn="0" w:oddVBand="0" w:evenVBand="0" w:oddHBand="0" w:evenHBand="0" w:firstRowFirstColumn="0" w:firstRowLastColumn="0" w:lastRowFirstColumn="0" w:lastRowLastColumn="0"/>
+            <w:tcW w:w="1776" w:type="dxa"/>
+            <w:vAlign w:val="center"/>
+          </w:tcPr>
+          <w:p>
+            <w:pPr>
+              <w:bidi w:val="0"/>
+              <w:jc w:val="center"/>
+              <w:rPr>
+                <w:rFonts w:asciiTheme="majorBidi" w:eastAsiaTheme="minorEastAsia" w:hAnsiTheme="majorBidi" w:cstheme="majorBidi"/>
+                <w:b w:val="0"/>
+                <w:bCs w:val="0"/>
+                <w:sz w:val="24"/>
+                <w:szCs w:val="24"/>
+              </w:rPr>
+            </w:pPr>
+            <w:r>
+              <w:rPr>
+                <w:rFonts w:asciiTheme="majorBidi" w:eastAsiaTheme="minorEastAsia" w:hAnsiTheme="majorBidi" w:cstheme="majorBidi"/>
+                <w:b w:val="0"/>
+                <w:bCs w:val="0"/>
+                <w:sz w:val="24"/>
+                <w:szCs w:val="24"/>
+              </w:rPr>
+              <w:t>Lasso Linear</w:t>
+            </w:r>
+          </w:p>
+        </w:tc>
+        <w:tc>
+          <w:tcPr>
+            <w:tcW w:w="1706" w:type="dxa"/>
+            <w:vAlign w:val="center"/>
+          </w:tcPr>
+          <w:p>
+            <w:pPr>
+              <w:bidi w:val="0"/>
+              <w:jc w:val="center"/>
+              <w:cnfStyle w:val="000000000000" w:firstRow="0" w:lastRow="0" w:firstColumn="0" w:lastColumn="0" w:oddVBand="0" w:evenVBand="0" w:oddHBand="0" w:evenHBand="0" w:firstRowFirstColumn="0" w:firstRowLastColumn="0" w:lastRowFirstColumn="0" w:lastRowLastColumn="0"/>
+              <w:rPr>
+                <w:rFonts w:asciiTheme="majorBidi" w:eastAsiaTheme="minorEastAsia" w:hAnsiTheme="majorBidi" w:cstheme="majorBidi"/>
+                <w:sz w:val="24"/>
+                <w:szCs w:val="24"/>
+              </w:rPr>
+            </w:pPr>
+            <w:r>
+              <w:rPr>
+                <w:rFonts w:asciiTheme="majorBidi" w:eastAsiaTheme="minorEastAsia" w:hAnsiTheme="majorBidi" w:cstheme="majorBidi"/>
+                <w:sz w:val="24"/>
+                <w:szCs w:val="24"/>
+              </w:rPr>
+              <w:t>3</w:t>
+            </w:r>
+          </w:p>
+        </w:tc>
+        <w:tc>
+          <w:tcPr>
+            <w:tcW w:w="1677" w:type="dxa"/>
+            <w:vAlign w:val="center"/>
+          </w:tcPr>
+          <w:p>
+            <w:pPr>
+              <w:bidi w:val="0"/>
+              <w:jc w:val="center"/>
+              <w:cnfStyle w:val="000000000000" w:firstRow="0" w:lastRow="0" w:firstColumn="0" w:lastColumn="0" w:oddVBand="0" w:evenVBand="0" w:oddHBand="0" w:evenHBand="0" w:firstRowFirstColumn="0" w:firstRowLastColumn="0" w:lastRowFirstColumn="0" w:lastRowLastColumn="0"/>
+              <w:rPr>
+                <w:rFonts w:asciiTheme="majorBidi" w:eastAsiaTheme="minorEastAsia" w:hAnsiTheme="majorBidi" w:cstheme="majorBidi"/>
+                <w:sz w:val="24"/>
+                <w:szCs w:val="24"/>
+              </w:rPr>
+            </w:pPr>
+            <w:r>
+              <w:rPr>
+                <w:rFonts w:asciiTheme="majorBidi" w:eastAsiaTheme="minorEastAsia" w:hAnsiTheme="majorBidi" w:cstheme="majorBidi"/>
+                <w:sz w:val="24"/>
+                <w:szCs w:val="24"/>
+              </w:rPr>
+              <w:t>96.25</w:t>
+            </w:r>
+          </w:p>
+        </w:tc>
+        <w:tc>
+          <w:tcPr>
+            <w:tcW w:w="1677" w:type="dxa"/>
+            <w:vAlign w:val="center"/>
+          </w:tcPr>
+          <w:p>
+            <w:pPr>
+              <w:bidi w:val="0"/>
+              <w:jc w:val="center"/>
+              <w:cnfStyle w:val="000000000000" w:firstRow="0" w:lastRow="0" w:firstColumn="0" w:lastColumn="0" w:oddVBand="0" w:evenVBand="0" w:oddHBand="0" w:evenHBand="0" w:firstRowFirstColumn="0" w:firstRowLastColumn="0" w:lastRowFirstColumn="0" w:lastRowLastColumn="0"/>
+              <w:rPr>
+                <w:rFonts w:asciiTheme="majorBidi" w:eastAsiaTheme="minorEastAsia" w:hAnsiTheme="majorBidi" w:cstheme="majorBidi"/>
+                <w:sz w:val="24"/>
+                <w:szCs w:val="24"/>
+              </w:rPr>
+            </w:pPr>
+            <w:r>
+              <w:rPr>
+                <w:rFonts w:asciiTheme="majorBidi" w:eastAsiaTheme="minorEastAsia" w:hAnsiTheme="majorBidi" w:cstheme="majorBidi"/>
+                <w:sz w:val="24"/>
+                <w:szCs w:val="24"/>
+              </w:rPr>
+              <w:t>98.25</w:t>
+            </w:r>
+          </w:p>
+        </w:tc>
+        <w:tc>
+          <w:tcPr>
+            <w:tcW w:w="1460" w:type="dxa"/>
+          </w:tcPr>
+          <w:p>
+            <w:pPr>
+              <w:bidi w:val="0"/>
+              <w:jc w:val="center"/>
+              <w:cnfStyle w:val="000000000000" w:firstRow="0" w:lastRow="0" w:firstColumn="0" w:lastColumn="0" w:oddVBand="0" w:evenVBand="0" w:oddHBand="0" w:evenHBand="0" w:firstRowFirstColumn="0" w:firstRowLastColumn="0" w:lastRowFirstColumn="0" w:lastRowLastColumn="0"/>
+              <w:rPr>
+                <w:rFonts w:asciiTheme="majorBidi" w:eastAsiaTheme="minorEastAsia" w:hAnsiTheme="majorBidi" w:cstheme="majorBidi"/>
+                <w:sz w:val="24"/>
+                <w:szCs w:val="24"/>
+              </w:rPr>
+            </w:pPr>
+            <w:r>
+              <w:rPr>
+                <w:rFonts w:asciiTheme="majorBidi" w:eastAsiaTheme="minorEastAsia" w:hAnsiTheme="majorBidi" w:cstheme="majorBidi"/>
+                <w:sz w:val="24"/>
+                <w:szCs w:val="24"/>
+              </w:rPr>
+              <w:t>107.82</w:t>
+            </w:r>
+          </w:p>
+        </w:tc>
+      </w:tr>
+      <w:tr>
+        <w:tc>
+          <w:tcPr>
+            <w:cnfStyle w:val="001000000000" w:firstRow="0" w:lastRow="0" w:firstColumn="1" w:lastColumn="0" w:oddVBand="0" w:evenVBand="0" w:oddHBand="0" w:evenHBand="0" w:firstRowFirstColumn="0" w:firstRowLastColumn="0" w:lastRowFirstColumn="0" w:lastRowLastColumn="0"/>
+            <w:tcW w:w="1776" w:type="dxa"/>
+            <w:vAlign w:val="center"/>
+          </w:tcPr>
+          <w:p>
+            <w:pPr>
+              <w:bidi w:val="0"/>
+              <w:jc w:val="center"/>
+              <w:rPr>
+                <w:rFonts w:asciiTheme="majorBidi" w:eastAsiaTheme="minorEastAsia" w:hAnsiTheme="majorBidi" w:cstheme="majorBidi"/>
+                <w:b w:val="0"/>
+                <w:bCs w:val="0"/>
+                <w:sz w:val="24"/>
+                <w:szCs w:val="24"/>
+              </w:rPr>
+            </w:pPr>
+            <w:r>
+              <w:rPr>
+                <w:rFonts w:asciiTheme="majorBidi" w:eastAsiaTheme="minorEastAsia" w:hAnsiTheme="majorBidi" w:cstheme="majorBidi"/>
+                <w:b w:val="0"/>
+                <w:bCs w:val="0"/>
+                <w:sz w:val="24"/>
+                <w:szCs w:val="24"/>
+              </w:rPr>
+              <w:t>RF Regressor</w:t>
+            </w:r>
+          </w:p>
+        </w:tc>
+        <w:tc>
+          <w:tcPr>
+            <w:tcW w:w="1706" w:type="dxa"/>
+            <w:vAlign w:val="center"/>
+          </w:tcPr>
+          <w:p>
+            <w:pPr>
+              <w:bidi w:val="0"/>
+              <w:jc w:val="center"/>
+              <w:cnfStyle w:val="000000000000" w:firstRow="0" w:lastRow="0" w:firstColumn="0" w:lastColumn="0" w:oddVBand="0" w:evenVBand="0" w:oddHBand="0" w:evenHBand="0" w:firstRowFirstColumn="0" w:firstRowLastColumn="0" w:lastRowFirstColumn="0" w:lastRowLastColumn="0"/>
+              <w:rPr>
+                <w:rFonts w:asciiTheme="majorBidi" w:eastAsiaTheme="minorEastAsia" w:hAnsiTheme="majorBidi" w:cstheme="majorBidi"/>
+                <w:sz w:val="24"/>
+                <w:szCs w:val="24"/>
+              </w:rPr>
+            </w:pPr>
+            <w:r>
+              <w:rPr>
+                <w:rFonts w:asciiTheme="majorBidi" w:eastAsiaTheme="minorEastAsia" w:hAnsiTheme="majorBidi" w:cstheme="majorBidi"/>
+                <w:sz w:val="24"/>
+                <w:szCs w:val="24"/>
+              </w:rPr>
+              <w:t>5</w:t>
+            </w:r>
+          </w:p>
+        </w:tc>
+        <w:tc>
+          <w:tcPr>
+            <w:tcW w:w="1677" w:type="dxa"/>
+            <w:vAlign w:val="center"/>
+          </w:tcPr>
+          <w:p>
+            <w:pPr>
+              <w:bidi w:val="0"/>
+              <w:jc w:val="center"/>
+              <w:cnfStyle w:val="000000000000" w:firstRow="0" w:lastRow="0" w:firstColumn="0" w:lastColumn="0" w:oddVBand="0" w:evenVBand="0" w:oddHBand="0" w:evenHBand="0" w:firstRowFirstColumn="0" w:firstRowLastColumn="0" w:lastRowFirstColumn="0" w:lastRowLastColumn="0"/>
+              <w:rPr>
+                <w:rFonts w:asciiTheme="majorBidi" w:eastAsiaTheme="minorEastAsia" w:hAnsiTheme="majorBidi" w:cstheme="majorBidi"/>
+                <w:sz w:val="24"/>
+                <w:szCs w:val="24"/>
+              </w:rPr>
+            </w:pPr>
+            <w:r>
+              <w:rPr>
+                <w:rFonts w:asciiTheme="majorBidi" w:eastAsiaTheme="minorEastAsia" w:hAnsiTheme="majorBidi" w:cstheme="majorBidi"/>
+                <w:sz w:val="24"/>
+                <w:szCs w:val="24"/>
+              </w:rPr>
+              <w:t>0.8</w:t>
+            </w:r>
+          </w:p>
+        </w:tc>
+        <w:tc>
+          <w:tcPr>
+            <w:tcW w:w="1677" w:type="dxa"/>
+            <w:vAlign w:val="center"/>
+          </w:tcPr>
+          <w:p>
+            <w:pPr>
+              <w:bidi w:val="0"/>
+              <w:jc w:val="center"/>
+              <w:cnfStyle w:val="000000000000" w:firstRow="0" w:lastRow="0" w:firstColumn="0" w:lastColumn="0" w:oddVBand="0" w:evenVBand="0" w:oddHBand="0" w:evenHBand="0" w:firstRowFirstColumn="0" w:firstRowLastColumn="0" w:lastRowFirstColumn="0" w:lastRowLastColumn="0"/>
+              <w:rPr>
+                <w:rFonts w:asciiTheme="majorBidi" w:eastAsiaTheme="minorEastAsia" w:hAnsiTheme="majorBidi" w:cstheme="majorBidi"/>
+                <w:sz w:val="24"/>
+                <w:szCs w:val="24"/>
+              </w:rPr>
+            </w:pPr>
+            <w:r>
+              <w:rPr>
+                <w:rFonts w:asciiTheme="majorBidi" w:eastAsiaTheme="minorEastAsia" w:hAnsiTheme="majorBidi" w:cstheme="majorBidi"/>
+                <w:sz w:val="24"/>
+                <w:szCs w:val="24"/>
+              </w:rPr>
+              <w:t>2.7</w:t>
+            </w:r>
+          </w:p>
+        </w:tc>
+        <w:tc>
+          <w:tcPr>
+            <w:tcW w:w="1460" w:type="dxa"/>
+          </w:tcPr>
+          <w:p>
+            <w:pPr>
+              <w:bidi w:val="0"/>
+              <w:jc w:val="center"/>
+              <w:cnfStyle w:val="000000000000" w:firstRow="0" w:lastRow="0" w:firstColumn="0" w:lastColumn="0" w:oddVBand="0" w:evenVBand="0" w:oddHBand="0" w:evenHBand="0" w:firstRowFirstColumn="0" w:firstRowLastColumn="0" w:lastRowFirstColumn="0" w:lastRowLastColumn="0"/>
+              <w:rPr>
+                <w:rFonts w:asciiTheme="majorBidi" w:eastAsiaTheme="minorEastAsia" w:hAnsiTheme="majorBidi" w:cstheme="majorBidi"/>
+                <w:sz w:val="24"/>
+                <w:szCs w:val="24"/>
+              </w:rPr>
+            </w:pPr>
+            <w:r>
+              <w:rPr>
+                <w:rFonts w:asciiTheme="majorBidi" w:eastAsiaTheme="minorEastAsia" w:hAnsiTheme="majorBidi" w:cstheme="majorBidi"/>
+                <w:sz w:val="24"/>
+                <w:szCs w:val="24"/>
+              </w:rPr>
+              <w:t>2.92</w:t>
+            </w:r>
+          </w:p>
+        </w:tc>
+      </w:tr>
+    </w:tbl>
+    <w:p>
+      <w:pPr>
+        <w:bidi w:val="0"/>
+        <w:rPr>
+          <w:rFonts w:asciiTheme="majorBidi" w:hAnsiTheme="majorBidi" w:cstheme="majorBidi"/>
+          <w:sz w:val="24"/>
+          <w:szCs w:val="24"/>
+        </w:rPr>
+      </w:pPr>
+    </w:p>
+    <w:p>
+      <w:pPr>
+        <w:bidi w:val="0"/>
+        <w:rPr>
+          <w:rFonts w:asciiTheme="majorBidi" w:hAnsiTheme="majorBidi" w:cstheme="majorBidi"/>
+          <w:sz w:val="24"/>
+          <w:szCs w:val="24"/>
+        </w:rPr>
+      </w:pPr>
+      <w:r>
+        <w:rPr>
+          <w:rFonts w:asciiTheme="majorBidi" w:hAnsiTheme="majorBidi" w:cstheme="majorBidi"/>
+          <w:sz w:val="24"/>
+          <w:szCs w:val="24"/>
+        </w:rPr>
+        <w:t xml:space="preserve">We have found that the Random Forest Regressor performed best on the test set. This leads us to believe that any linear approach to the data is an essentially flawed one. All the other regressors failed to capture the complexity of our feature space by relying on linear </w:t>
+      </w:r>
+      <w:r>
+        <w:rPr>
+          <w:rFonts w:asciiTheme="majorBidi" w:hAnsiTheme="majorBidi" w:cstheme="majorBidi"/>
+          <w:sz w:val="24"/>
+          <w:szCs w:val="24"/>
+        </w:rPr>
+        <w:t xml:space="preserve">functions for the hypothesis space. This led to large underfitting as the model could not fit the data well either in training, </w:t>
+      </w:r>
+      <w:r>
+        <w:rPr>
+          <w:rFonts w:asciiTheme="majorBidi" w:hAnsiTheme="majorBidi" w:cstheme="majorBidi"/>
+          <w:sz w:val="24"/>
+          <w:szCs w:val="24"/>
+        </w:rPr>
+        <w:t>validation,</w:t>
+      </w:r>
+      <w:r>
+        <w:rPr>
+          <w:rFonts w:asciiTheme="majorBidi" w:hAnsiTheme="majorBidi" w:cstheme="majorBidi"/>
+          <w:sz w:val="24"/>
+          <w:szCs w:val="24"/>
+        </w:rPr>
+        <w:t xml:space="preserve"> or the actual test results.</w:t>
       </w:r>
     </w:p>
     <w:p>
@@ -6300,7 +8049,6 @@
   <w:style w:type="character" w:default="1" w:styleId="DefaultParagraphFont">
     <w:name w:val="Default Paragraph Font"/>
     <w:uiPriority w:val="1"/>
-    <w:semiHidden/>
     <w:unhideWhenUsed/>
   </w:style>
   <w:style w:type="table" w:default="1" w:styleId="TableNormal">

</xml_diff>